<commit_message>
subo una modificacion al diagrama de uml
</commit_message>
<xml_diff>
--- a/graficoUml.docx
+++ b/graficoUml.docx
@@ -4,6 +4,18 @@
   <w:body>
     <w:p>
       <w:r>
+        <w:t xml:space="preserve">1era Aproximación a lo q sería el diagrama UML de </w:t>
+      </w:r>
+      <w:proofErr w:type="spellStart"/>
+      <w:r>
+        <w:t>ComfiChair</w:t>
+      </w:r>
+      <w:proofErr w:type="spellEnd"/>
+      <w:r>
+        <w:rPr>
+          <w:noProof/>
+          <w:lang w:eastAsia="es-AR"/>
+        </w:rPr>
         <w:drawing>
           <wp:inline distT="0" distB="0" distL="0" distR="0" wp14:anchorId="6D1160E7" wp14:editId="4EBF5FD9">
             <wp:extent cx="5125165" cy="6039693"/>
@@ -40,8 +52,56 @@
           </wp:inline>
         </w:drawing>
       </w:r>
+    </w:p>
+    <w:p>
+      <w:r>
+        <w:t>2da</w:t>
+      </w:r>
       <w:bookmarkStart w:id="0" w:name="_GoBack"/>
       <w:bookmarkEnd w:id="0"/>
+      <w:r>
+        <w:t xml:space="preserve"> Aproximación</w:t>
+      </w:r>
+    </w:p>
+    <w:p>
+      <w:r>
+        <w:lastRenderedPageBreak/>
+        <w:drawing>
+          <wp:inline distT="0" distB="0" distL="0" distR="0" wp14:anchorId="4094D8FE" wp14:editId="70EE4482">
+            <wp:extent cx="5400040" cy="2954655"/>
+            <wp:effectExtent l="0" t="0" r="0" b="0"/>
+            <wp:docPr id="2" name="Imagen 2"/>
+            <wp:cNvGraphicFramePr>
+              <a:graphicFrameLocks xmlns:a="http://schemas.openxmlformats.org/drawingml/2006/main" noChangeAspect="1"/>
+            </wp:cNvGraphicFramePr>
+            <a:graphic xmlns:a="http://schemas.openxmlformats.org/drawingml/2006/main">
+              <a:graphicData uri="http://schemas.openxmlformats.org/drawingml/2006/picture">
+                <pic:pic xmlns:pic="http://schemas.openxmlformats.org/drawingml/2006/picture">
+                  <pic:nvPicPr>
+                    <pic:cNvPr id="1" name=""/>
+                    <pic:cNvPicPr/>
+                  </pic:nvPicPr>
+                  <pic:blipFill>
+                    <a:blip r:embed="rId5"/>
+                    <a:stretch>
+                      <a:fillRect/>
+                    </a:stretch>
+                  </pic:blipFill>
+                  <pic:spPr>
+                    <a:xfrm>
+                      <a:off x="0" y="0"/>
+                      <a:ext cx="5400040" cy="2954655"/>
+                    </a:xfrm>
+                    <a:prstGeom prst="rect">
+                      <a:avLst/>
+                    </a:prstGeom>
+                  </pic:spPr>
+                </pic:pic>
+              </a:graphicData>
+            </a:graphic>
+          </wp:inline>
+        </w:drawing>
+      </w:r>
     </w:p>
     <w:sectPr>
       <w:pgSz w:w="11906" w:h="16838"/>

</xml_diff>

<commit_message>
hice unas modificaciones en el uml
</commit_message>
<xml_diff>
--- a/graficoUml.docx
+++ b/graficoUml.docx
@@ -55,22 +55,17 @@
     </w:p>
     <w:p>
       <w:r>
-        <w:t>2da</w:t>
-      </w:r>
-      <w:bookmarkStart w:id="0" w:name="_GoBack"/>
-      <w:bookmarkEnd w:id="0"/>
-      <w:r>
-        <w:t xml:space="preserve"> Aproximación</w:t>
+        <w:t>2da Aproximación</w:t>
       </w:r>
     </w:p>
     <w:p>
       <w:r>
         <w:lastRenderedPageBreak/>
         <w:drawing>
-          <wp:inline distT="0" distB="0" distL="0" distR="0" wp14:anchorId="4094D8FE" wp14:editId="70EE4482">
-            <wp:extent cx="5400040" cy="2954655"/>
-            <wp:effectExtent l="0" t="0" r="0" b="0"/>
-            <wp:docPr id="2" name="Imagen 2"/>
+          <wp:inline distT="0" distB="0" distL="0" distR="0" wp14:anchorId="0C6E8450" wp14:editId="35385102">
+            <wp:extent cx="5400040" cy="3046095"/>
+            <wp:effectExtent l="0" t="0" r="0" b="1905"/>
+            <wp:docPr id="3" name="Imagen 3"/>
             <wp:cNvGraphicFramePr>
               <a:graphicFrameLocks xmlns:a="http://schemas.openxmlformats.org/drawingml/2006/main" noChangeAspect="1"/>
             </wp:cNvGraphicFramePr>
@@ -90,7 +85,7 @@
                   <pic:spPr>
                     <a:xfrm>
                       <a:off x="0" y="0"/>
-                      <a:ext cx="5400040" cy="2954655"/>
+                      <a:ext cx="5400040" cy="3046095"/>
                     </a:xfrm>
                     <a:prstGeom prst="rect">
                       <a:avLst/>
@@ -102,6 +97,8 @@
           </wp:inline>
         </w:drawing>
       </w:r>
+      <w:bookmarkStart w:id="0" w:name="_GoBack"/>
+      <w:bookmarkEnd w:id="0"/>
     </w:p>
     <w:sectPr>
       <w:pgSz w:w="11906" w:h="16838"/>

</xml_diff>

<commit_message>
agrego cambios en las clases ya creadas
</commit_message>
<xml_diff>
--- a/graficoUml.docx
+++ b/graficoUml.docx
@@ -60,6 +60,10 @@
     </w:p>
     <w:p>
       <w:r>
+        <w:rPr>
+          <w:noProof/>
+          <w:lang w:eastAsia="es-AR"/>
+        </w:rPr>
         <w:lastRenderedPageBreak/>
         <w:drawing>
           <wp:inline distT="0" distB="0" distL="0" distR="0" wp14:anchorId="0C6E8450" wp14:editId="35385102">
@@ -97,6 +101,62 @@
           </wp:inline>
         </w:drawing>
       </w:r>
+    </w:p>
+    <w:p>
+      <w:r>
+        <w:t>3era Aproximación</w:t>
+      </w:r>
+    </w:p>
+    <w:p>
+      <w:r>
+        <w:rPr>
+          <w:noProof/>
+          <w:lang w:eastAsia="es-AR"/>
+        </w:rPr>
+        <w:drawing>
+          <wp:inline distT="0" distB="0" distL="0" distR="0">
+            <wp:extent cx="5400040" cy="2404746"/>
+            <wp:effectExtent l="0" t="0" r="0" b="0"/>
+            <wp:docPr id="2" name="Imagen 2"/>
+            <wp:cNvGraphicFramePr>
+              <a:graphicFrameLocks xmlns:a="http://schemas.openxmlformats.org/drawingml/2006/main" noChangeAspect="1"/>
+            </wp:cNvGraphicFramePr>
+            <a:graphic xmlns:a="http://schemas.openxmlformats.org/drawingml/2006/main">
+              <a:graphicData uri="http://schemas.openxmlformats.org/drawingml/2006/picture">
+                <pic:pic xmlns:pic="http://schemas.openxmlformats.org/drawingml/2006/picture">
+                  <pic:nvPicPr>
+                    <pic:cNvPr id="2" name="graficoUML.png"/>
+                    <pic:cNvPicPr/>
+                  </pic:nvPicPr>
+                  <pic:blipFill>
+                    <a:blip r:embed="rId6" cstate="print">
+                      <a:extLst>
+                        <a:ext uri="{28A0092B-C50C-407E-A947-70E740481C1C}">
+                          <a14:useLocalDpi xmlns:a14="http://schemas.microsoft.com/office/drawing/2010/main" val="0"/>
+                        </a:ext>
+                      </a:extLst>
+                    </a:blip>
+                    <a:stretch>
+                      <a:fillRect/>
+                    </a:stretch>
+                  </pic:blipFill>
+                  <pic:spPr>
+                    <a:xfrm>
+                      <a:off x="0" y="0"/>
+                      <a:ext cx="5435275" cy="2420437"/>
+                    </a:xfrm>
+                    <a:prstGeom prst="rect">
+                      <a:avLst/>
+                    </a:prstGeom>
+                  </pic:spPr>
+                </pic:pic>
+              </a:graphicData>
+            </a:graphic>
+          </wp:inline>
+        </w:drawing>
+      </w:r>
+    </w:p>
+    <w:p>
       <w:bookmarkStart w:id="0" w:name="_GoBack"/>
       <w:bookmarkEnd w:id="0"/>
     </w:p>

</xml_diff>

<commit_message>
se agregan mas cambios
</commit_message>
<xml_diff>
--- a/graficoUml.docx
+++ b/graficoUml.docx
@@ -3,12 +3,649 @@
 <w:document xmlns:wpc="http://schemas.microsoft.com/office/word/2010/wordprocessingCanvas" xmlns:cx="http://schemas.microsoft.com/office/drawing/2014/chartex" xmlns:mc="http://schemas.openxmlformats.org/markup-compatibility/2006" xmlns:o="urn:schemas-microsoft-com:office:office" xmlns:r="http://schemas.openxmlformats.org/officeDocument/2006/relationships" xmlns:m="http://schemas.openxmlformats.org/officeDocument/2006/math" xmlns:v="urn:schemas-microsoft-com:vml" xmlns:wp14="http://schemas.microsoft.com/office/word/2010/wordprocessingDrawing" xmlns:wp="http://schemas.openxmlformats.org/drawingml/2006/wordprocessingDrawing" xmlns:w10="urn:schemas-microsoft-com:office:word" xmlns:w="http://schemas.openxmlformats.org/wordprocessingml/2006/main" xmlns:w14="http://schemas.microsoft.com/office/word/2010/wordml" xmlns:w15="http://schemas.microsoft.com/office/word/2012/wordml" xmlns:w16se="http://schemas.microsoft.com/office/word/2015/wordml/symex" xmlns:wpg="http://schemas.microsoft.com/office/word/2010/wordprocessingGroup" xmlns:wpi="http://schemas.microsoft.com/office/word/2010/wordprocessingInk" xmlns:wne="http://schemas.microsoft.com/office/word/2006/wordml" xmlns:wps="http://schemas.microsoft.com/office/word/2010/wordprocessingShape" mc:Ignorable="w14 w15 w16se wp14">
   <w:body>
     <w:p>
-      <w:r>
-        <w:t xml:space="preserve">1era Aproximación a lo q sería el diagrama UML de </w:t>
+      <w:pPr>
+        <w:spacing w:after="0"/>
+        <w:rPr>
+          <w:b/>
+          <w:sz w:val="24"/>
+          <w:szCs w:val="24"/>
+        </w:rPr>
+      </w:pPr>
+      <w:r>
+        <w:rPr>
+          <w:b/>
+          <w:sz w:val="24"/>
+          <w:szCs w:val="24"/>
+        </w:rPr>
+        <w:t>Lógica del Sistema</w:t>
+      </w:r>
+    </w:p>
+    <w:p>
+      <w:pPr>
+        <w:spacing w:after="0"/>
+      </w:pPr>
+      <w:r>
+        <w:t xml:space="preserve">Voy a tener una clase </w:t>
       </w:r>
       <w:proofErr w:type="spellStart"/>
       <w:r>
-        <w:t>ComfiChair</w:t>
+        <w:t>denomida</w:t>
+      </w:r>
+      <w:proofErr w:type="spellEnd"/>
+      <w:r>
+        <w:t xml:space="preserve"> </w:t>
+      </w:r>
+      <w:proofErr w:type="spellStart"/>
+      <w:r>
+        <w:t>ComfyChair</w:t>
+      </w:r>
+      <w:proofErr w:type="spellEnd"/>
+      <w:r>
+        <w:t>, que es la encargada de crear las Conferencias y los Usuarios.</w:t>
+      </w:r>
+    </w:p>
+    <w:p>
+      <w:pPr>
+        <w:spacing w:after="0"/>
+      </w:pPr>
+      <w:r>
+        <w:t>La clase Conferencias es la encargada de crear las Sesiones y llevar un listado de las sesiones.</w:t>
+      </w:r>
+    </w:p>
+    <w:p>
+      <w:pPr>
+        <w:spacing w:after="0"/>
+      </w:pPr>
+      <w:r>
+        <w:t xml:space="preserve">La clase Sesiones es la encargada de recibir los artículos </w:t>
+      </w:r>
+      <w:r>
+        <w:t>enviados por los autores.</w:t>
+      </w:r>
+    </w:p>
+    <w:p>
+      <w:pPr>
+        <w:spacing w:after="0"/>
+      </w:pPr>
+      <w:r>
+        <w:t>La Sesión se crea en el estado Recepción.</w:t>
+      </w:r>
+    </w:p>
+    <w:p>
+      <w:pPr>
+        <w:spacing w:after="0"/>
+      </w:pPr>
+      <w:r>
+        <w:t>Valida que el artículo sea apto de recibirlo.</w:t>
+      </w:r>
+    </w:p>
+    <w:p>
+      <w:pPr>
+        <w:spacing w:after="0"/>
+      </w:pPr>
+      <w:r>
+        <w:tab/>
+        <w:t>Validaciones: *</w:t>
+      </w:r>
+      <w:r>
+        <w:t>Que no se haya definido un Autor para recibir las notificaciones.</w:t>
+      </w:r>
+    </w:p>
+    <w:p>
+      <w:pPr>
+        <w:spacing w:after="0"/>
+        <w:ind w:left="1416"/>
+      </w:pPr>
+      <w:r>
+        <w:t xml:space="preserve">           *</w:t>
+      </w:r>
+      <w:r>
+        <w:t xml:space="preserve">Si la fecha actual es mayor al </w:t>
+      </w:r>
+      <w:proofErr w:type="spellStart"/>
+      <w:r>
+        <w:t>deadline</w:t>
+      </w:r>
+      <w:proofErr w:type="spellEnd"/>
+      <w:r>
+        <w:t xml:space="preserve"> de la recepción</w:t>
+      </w:r>
+      <w:r>
+        <w:t>, se rechaza</w:t>
+      </w:r>
+      <w:r>
+        <w:t>.</w:t>
+      </w:r>
+    </w:p>
+    <w:p>
+      <w:pPr>
+        <w:spacing w:after="0"/>
+      </w:pPr>
+      <w:r>
+        <w:tab/>
+      </w:r>
+      <w:r>
+        <w:tab/>
+        <w:t xml:space="preserve">           *Si la Sesión es Regular y el tipo de artículo no es Regular, se rechaza.</w:t>
+      </w:r>
+    </w:p>
+    <w:p>
+      <w:pPr>
+        <w:spacing w:after="0"/>
+      </w:pPr>
+      <w:r>
+        <w:tab/>
+      </w:r>
+      <w:r>
+        <w:tab/>
+        <w:t xml:space="preserve">           *</w:t>
+      </w:r>
+      <w:r>
+        <w:t>Si la Sesión es</w:t>
+      </w:r>
+      <w:r>
+        <w:t xml:space="preserve"> Posters y</w:t>
+      </w:r>
+      <w:r>
+        <w:t xml:space="preserve"> </w:t>
+      </w:r>
+      <w:r>
+        <w:t>el tipo de artículo</w:t>
+      </w:r>
+      <w:r>
+        <w:t xml:space="preserve"> no es Posters, se rechaza.</w:t>
+      </w:r>
+    </w:p>
+    <w:p>
+      <w:pPr>
+        <w:spacing w:after="0"/>
+      </w:pPr>
+      <w:r>
+        <w:tab/>
+      </w:r>
+      <w:r>
+        <w:tab/>
+        <w:t xml:space="preserve">           *Si la Sesión es Workshop y el tipo de artículo no es ni Posters, ni Regular, se rechaza.</w:t>
+      </w:r>
+    </w:p>
+    <w:p>
+      <w:pPr>
+        <w:spacing w:after="0"/>
+      </w:pPr>
+      <w:r>
+        <w:tab/>
+      </w:r>
+      <w:r>
+        <w:tab/>
+        <w:t xml:space="preserve">            *Si el tipo de artículo es Regular y no tiene </w:t>
+      </w:r>
+      <w:proofErr w:type="spellStart"/>
+      <w:r>
+        <w:t>Abstract</w:t>
+      </w:r>
+      <w:proofErr w:type="spellEnd"/>
+      <w:r>
+        <w:t xml:space="preserve"> o es superior a 300 caracteres</w:t>
+      </w:r>
+      <w:r>
+        <w:t xml:space="preserve"> o si no tiene Título o si no tiene Archivo adjunto</w:t>
+      </w:r>
+      <w:r>
+        <w:t>, se rechaza.</w:t>
+      </w:r>
+    </w:p>
+    <w:p>
+      <w:pPr>
+        <w:spacing w:after="0"/>
+      </w:pPr>
+      <w:r>
+        <w:tab/>
+      </w:r>
+      <w:r>
+        <w:tab/>
+        <w:t xml:space="preserve">            *Si el tipo de artículo es </w:t>
+      </w:r>
+      <w:r>
+        <w:t>Posters</w:t>
+      </w:r>
+      <w:r>
+        <w:t xml:space="preserve"> y no tiene </w:t>
+      </w:r>
+      <w:r>
+        <w:t>Título</w:t>
+      </w:r>
+      <w:r>
+        <w:t xml:space="preserve"> o si no tiene Archivo adjunto</w:t>
+      </w:r>
+      <w:r>
+        <w:t>, o si no tiene los Fuentes</w:t>
+      </w:r>
+      <w:r>
+        <w:t>, se rechaza.</w:t>
+      </w:r>
+    </w:p>
+    <w:p>
+      <w:pPr>
+        <w:spacing w:after="0"/>
+      </w:pPr>
+      <w:r>
+        <w:tab/>
+      </w:r>
+      <w:r>
+        <w:tab/>
+        <w:t xml:space="preserve">             *Si no se definen los autores del artículo, se rechaza.</w:t>
+      </w:r>
+    </w:p>
+    <w:p>
+      <w:pPr>
+        <w:spacing w:after="0"/>
+      </w:pPr>
+      <w:r>
+        <w:t xml:space="preserve">Si pasa todas las validaciones se crea un archivo llamado </w:t>
+      </w:r>
+      <w:proofErr w:type="spellStart"/>
+      <w:proofErr w:type="gramStart"/>
+      <w:r>
+        <w:t>articulos.json</w:t>
+      </w:r>
+      <w:proofErr w:type="spellEnd"/>
+      <w:proofErr w:type="gramEnd"/>
+      <w:r>
+        <w:t xml:space="preserve"> donde almaceno todos los datos del artículo.</w:t>
+      </w:r>
+    </w:p>
+    <w:p>
+      <w:pPr>
+        <w:spacing w:after="0"/>
+      </w:pPr>
+      <w:r>
+        <w:t>Los artículos que no pasan las validaciones, no se graban en este archivo.</w:t>
+      </w:r>
+    </w:p>
+    <w:p>
+      <w:pPr>
+        <w:spacing w:after="0"/>
+      </w:pPr>
+      <w:r>
+        <w:t>Cuando un archivo es rechazado la sesión manda un mensaje al autor designado para recibir las notificaciones.</w:t>
+      </w:r>
+    </w:p>
+    <w:p>
+      <w:pPr>
+        <w:spacing w:after="0"/>
+      </w:pPr>
+      <w:r>
+        <w:t xml:space="preserve">Una vez pasada el </w:t>
+      </w:r>
+      <w:proofErr w:type="spellStart"/>
+      <w:r>
+        <w:t>deadline</w:t>
+      </w:r>
+      <w:proofErr w:type="spellEnd"/>
+      <w:r>
+        <w:t xml:space="preserve"> de recepción la Sesión cambia su estado a </w:t>
+      </w:r>
+      <w:proofErr w:type="spellStart"/>
+      <w:r>
+        <w:t>Bidding</w:t>
+      </w:r>
+      <w:proofErr w:type="spellEnd"/>
+      <w:r>
+        <w:t>.</w:t>
+      </w:r>
+    </w:p>
+    <w:p>
+      <w:pPr>
+        <w:spacing w:after="0"/>
+      </w:pPr>
+      <w:r>
+        <w:t>Definí una clase abstracta denominada Usuarios.</w:t>
+      </w:r>
+    </w:p>
+    <w:p>
+      <w:pPr>
+        <w:spacing w:after="0"/>
+      </w:pPr>
+      <w:r>
+        <w:t>La clase Autores hereda de Usuarios y es ella quien crea los artículos, envía a la sesión el mismo y recibe las notificaciones enviadas por la sesión.</w:t>
+      </w:r>
+    </w:p>
+    <w:p>
+      <w:pPr>
+        <w:spacing w:after="0"/>
+      </w:pPr>
+      <w:r>
+        <w:t>Como el artículo que se rechazó nunca se llegó a grabar en el archivo, el autor deberá volver a pa</w:t>
+      </w:r>
+      <w:r>
+        <w:t>sar por el proceso de crear artí</w:t>
+      </w:r>
+      <w:r>
+        <w:t>culo.</w:t>
+      </w:r>
+    </w:p>
+    <w:p>
+      <w:pPr>
+        <w:spacing w:after="0"/>
+      </w:pPr>
+    </w:p>
+    <w:p>
+      <w:pPr>
+        <w:spacing w:after="0"/>
+        <w:rPr>
+          <w:b/>
+          <w:sz w:val="24"/>
+          <w:szCs w:val="24"/>
+        </w:rPr>
+      </w:pPr>
+      <w:r>
+        <w:rPr>
+          <w:b/>
+          <w:sz w:val="24"/>
+          <w:szCs w:val="24"/>
+        </w:rPr>
+        <w:t>Que tener en cuenta para testear</w:t>
+      </w:r>
+    </w:p>
+    <w:p>
+      <w:pPr>
+        <w:spacing w:after="0"/>
+      </w:pPr>
+      <w:r>
+        <w:t>En los siguientes test</w:t>
+      </w:r>
+      <w:r>
+        <w:t xml:space="preserve">, </w:t>
+      </w:r>
+      <w:r>
+        <w:rPr>
+          <w:u w:val="single"/>
+        </w:rPr>
+        <w:t>c</w:t>
+      </w:r>
+      <w:r>
+        <w:rPr>
+          <w:u w:val="single"/>
+        </w:rPr>
+        <w:t>rear la sesión</w:t>
+      </w:r>
+      <w:r>
+        <w:t xml:space="preserve"> con un </w:t>
+      </w:r>
+      <w:proofErr w:type="spellStart"/>
+      <w:r>
+        <w:t>deadline</w:t>
+      </w:r>
+      <w:proofErr w:type="spellEnd"/>
+      <w:r>
+        <w:t xml:space="preserve"> </w:t>
+      </w:r>
+      <w:r>
+        <w:t xml:space="preserve">superior a la </w:t>
+      </w:r>
+      <w:r>
+        <w:t xml:space="preserve">fecha </w:t>
+      </w:r>
+      <w:r>
+        <w:t>actual para que pasen los 8</w:t>
+      </w:r>
+      <w:r>
+        <w:t xml:space="preserve"> primeros </w:t>
+      </w:r>
+      <w:proofErr w:type="spellStart"/>
+      <w:r>
+        <w:t>tests</w:t>
+      </w:r>
+      <w:proofErr w:type="spellEnd"/>
+      <w:r>
+        <w:t>.</w:t>
+      </w:r>
+    </w:p>
+    <w:p>
+      <w:pPr>
+        <w:shd w:val="clear" w:color="auto" w:fill="1F1F1F"/>
+        <w:spacing w:after="0" w:line="285" w:lineRule="atLeast"/>
+        <w:rPr>
+          <w:rFonts w:ascii="Consolas" w:eastAsia="Times New Roman" w:hAnsi="Consolas" w:cs="Times New Roman"/>
+          <w:color w:val="CCCCCC"/>
+          <w:sz w:val="21"/>
+          <w:szCs w:val="21"/>
+          <w:lang w:eastAsia="es-AR"/>
+        </w:rPr>
+      </w:pPr>
+      <w:proofErr w:type="gramStart"/>
+      <w:r>
+        <w:rPr>
+          <w:rFonts w:ascii="Consolas" w:eastAsia="Times New Roman" w:hAnsi="Consolas" w:cs="Times New Roman"/>
+          <w:color w:val="DCDCAA"/>
+          <w:sz w:val="21"/>
+          <w:szCs w:val="21"/>
+          <w:lang w:eastAsia="es-AR"/>
+        </w:rPr>
+        <w:t>test</w:t>
+      </w:r>
+      <w:r>
+        <w:rPr>
+          <w:rFonts w:ascii="Consolas" w:eastAsia="Times New Roman" w:hAnsi="Consolas" w:cs="Times New Roman"/>
+          <w:color w:val="CCCCCC"/>
+          <w:sz w:val="21"/>
+          <w:szCs w:val="21"/>
+          <w:lang w:eastAsia="es-AR"/>
+        </w:rPr>
+        <w:t>(</w:t>
+      </w:r>
+      <w:proofErr w:type="gramEnd"/>
+      <w:r>
+        <w:rPr>
+          <w:rFonts w:ascii="Consolas" w:eastAsia="Times New Roman" w:hAnsi="Consolas" w:cs="Times New Roman"/>
+          <w:color w:val="CE9178"/>
+          <w:sz w:val="21"/>
+          <w:szCs w:val="21"/>
+          <w:lang w:eastAsia="es-AR"/>
+        </w:rPr>
+        <w:t>"La sesión recibe el artículo creado"</w:t>
+      </w:r>
+    </w:p>
+    <w:p>
+      <w:pPr>
+        <w:shd w:val="clear" w:color="auto" w:fill="1F1F1F"/>
+        <w:spacing w:after="0" w:line="285" w:lineRule="atLeast"/>
+        <w:rPr>
+          <w:rFonts w:ascii="Consolas" w:eastAsia="Times New Roman" w:hAnsi="Consolas" w:cs="Times New Roman"/>
+          <w:color w:val="CCCCCC"/>
+          <w:sz w:val="21"/>
+          <w:szCs w:val="21"/>
+          <w:lang w:eastAsia="es-AR"/>
+        </w:rPr>
+      </w:pPr>
+      <w:proofErr w:type="gramStart"/>
+      <w:r>
+        <w:rPr>
+          <w:rFonts w:ascii="Consolas" w:eastAsia="Times New Roman" w:hAnsi="Consolas" w:cs="Times New Roman"/>
+          <w:color w:val="DCDCAA"/>
+          <w:sz w:val="21"/>
+          <w:szCs w:val="21"/>
+          <w:lang w:eastAsia="es-AR"/>
+        </w:rPr>
+        <w:t>test</w:t>
+      </w:r>
+      <w:r>
+        <w:rPr>
+          <w:rFonts w:ascii="Consolas" w:eastAsia="Times New Roman" w:hAnsi="Consolas" w:cs="Times New Roman"/>
+          <w:color w:val="CCCCCC"/>
+          <w:sz w:val="21"/>
+          <w:szCs w:val="21"/>
+          <w:lang w:eastAsia="es-AR"/>
+        </w:rPr>
+        <w:t>(</w:t>
+      </w:r>
+      <w:proofErr w:type="gramEnd"/>
+      <w:r>
+        <w:rPr>
+          <w:rFonts w:ascii="Consolas" w:eastAsia="Times New Roman" w:hAnsi="Consolas" w:cs="Times New Roman"/>
+          <w:color w:val="CE9178"/>
+          <w:sz w:val="21"/>
+          <w:szCs w:val="21"/>
+          <w:lang w:eastAsia="es-AR"/>
+        </w:rPr>
+        <w:t>"La sesión rechaza el artículo y envía un mensaje al autor que recibe las notificaciones"</w:t>
+      </w:r>
+    </w:p>
+    <w:p>
+      <w:pPr>
+        <w:spacing w:after="0"/>
+      </w:pPr>
+      <w:r>
+        <w:t xml:space="preserve">Para probar </w:t>
+      </w:r>
+      <w:r>
+        <w:t>el</w:t>
+      </w:r>
+      <w:r>
+        <w:t xml:space="preserve"> sigui</w:t>
+      </w:r>
+      <w:r>
+        <w:t>ente test</w:t>
+      </w:r>
+      <w:r>
+        <w:t xml:space="preserve"> </w:t>
+      </w:r>
+      <w:r>
+        <w:t>definir una</w:t>
+      </w:r>
+      <w:r>
+        <w:t xml:space="preserve"> fecha de</w:t>
+      </w:r>
+      <w:r>
+        <w:t xml:space="preserve"> </w:t>
+      </w:r>
+      <w:proofErr w:type="spellStart"/>
+      <w:r>
+        <w:t>deadline</w:t>
+      </w:r>
+      <w:proofErr w:type="spellEnd"/>
+      <w:r>
+        <w:t xml:space="preserve"> </w:t>
+      </w:r>
+      <w:bookmarkStart w:id="0" w:name="_GoBack"/>
+      <w:bookmarkEnd w:id="0"/>
+      <w:r>
+        <w:t>anterior a la actual.</w:t>
+      </w:r>
+    </w:p>
+    <w:p>
+      <w:pPr>
+        <w:shd w:val="clear" w:color="auto" w:fill="1F1F1F"/>
+        <w:spacing w:after="0" w:line="285" w:lineRule="atLeast"/>
+        <w:rPr>
+          <w:rFonts w:ascii="Consolas" w:eastAsia="Times New Roman" w:hAnsi="Consolas" w:cs="Times New Roman"/>
+          <w:color w:val="CCCCCC"/>
+          <w:sz w:val="21"/>
+          <w:szCs w:val="21"/>
+          <w:lang w:eastAsia="es-AR"/>
+        </w:rPr>
+      </w:pPr>
+      <w:proofErr w:type="gramStart"/>
+      <w:r>
+        <w:rPr>
+          <w:rFonts w:ascii="Consolas" w:eastAsia="Times New Roman" w:hAnsi="Consolas" w:cs="Times New Roman"/>
+          <w:color w:val="DCDCAA"/>
+          <w:sz w:val="21"/>
+          <w:szCs w:val="21"/>
+          <w:lang w:eastAsia="es-AR"/>
+        </w:rPr>
+        <w:t>test</w:t>
+      </w:r>
+      <w:r>
+        <w:rPr>
+          <w:rFonts w:ascii="Consolas" w:eastAsia="Times New Roman" w:hAnsi="Consolas" w:cs="Times New Roman"/>
+          <w:color w:val="CCCCCC"/>
+          <w:sz w:val="21"/>
+          <w:szCs w:val="21"/>
+          <w:lang w:eastAsia="es-AR"/>
+        </w:rPr>
+        <w:t>(</w:t>
+      </w:r>
+      <w:proofErr w:type="gramEnd"/>
+      <w:r>
+        <w:rPr>
+          <w:rFonts w:ascii="Consolas" w:eastAsia="Times New Roman" w:hAnsi="Consolas" w:cs="Times New Roman"/>
+          <w:color w:val="CE9178"/>
+          <w:sz w:val="21"/>
+          <w:szCs w:val="21"/>
+          <w:lang w:eastAsia="es-AR"/>
+        </w:rPr>
+        <w:t xml:space="preserve">"La fecha actual es superior al </w:t>
+      </w:r>
+      <w:proofErr w:type="spellStart"/>
+      <w:r>
+        <w:rPr>
+          <w:rFonts w:ascii="Consolas" w:eastAsia="Times New Roman" w:hAnsi="Consolas" w:cs="Times New Roman"/>
+          <w:color w:val="CE9178"/>
+          <w:sz w:val="21"/>
+          <w:szCs w:val="21"/>
+          <w:lang w:eastAsia="es-AR"/>
+        </w:rPr>
+        <w:t>deadline</w:t>
+      </w:r>
+      <w:proofErr w:type="spellEnd"/>
+      <w:r>
+        <w:rPr>
+          <w:rFonts w:ascii="Consolas" w:eastAsia="Times New Roman" w:hAnsi="Consolas" w:cs="Times New Roman"/>
+          <w:color w:val="CE9178"/>
+          <w:sz w:val="21"/>
+          <w:szCs w:val="21"/>
+          <w:lang w:eastAsia="es-AR"/>
+        </w:rPr>
+        <w:t xml:space="preserve">, la Sesión pasa al estado de </w:t>
+      </w:r>
+      <w:proofErr w:type="spellStart"/>
+      <w:r>
+        <w:rPr>
+          <w:rFonts w:ascii="Consolas" w:eastAsia="Times New Roman" w:hAnsi="Consolas" w:cs="Times New Roman"/>
+          <w:color w:val="CE9178"/>
+          <w:sz w:val="21"/>
+          <w:szCs w:val="21"/>
+          <w:lang w:eastAsia="es-AR"/>
+        </w:rPr>
+        <w:t>Bidding</w:t>
+      </w:r>
+      <w:proofErr w:type="spellEnd"/>
+      <w:r>
+        <w:rPr>
+          <w:rFonts w:ascii="Consolas" w:eastAsia="Times New Roman" w:hAnsi="Consolas" w:cs="Times New Roman"/>
+          <w:color w:val="CE9178"/>
+          <w:sz w:val="21"/>
+          <w:szCs w:val="21"/>
+          <w:lang w:eastAsia="es-AR"/>
+        </w:rPr>
+        <w:t>"</w:t>
+      </w:r>
+    </w:p>
+    <w:p>
+      <w:pPr>
+        <w:spacing w:after="0"/>
+        <w:rPr>
+          <w:b/>
+          <w:sz w:val="24"/>
+          <w:szCs w:val="24"/>
+        </w:rPr>
+      </w:pPr>
+    </w:p>
+    <w:p>
+      <w:r>
+        <w:lastRenderedPageBreak/>
+        <w:t xml:space="preserve">1era Aproximación a lo </w:t>
+      </w:r>
+      <w:r>
+        <w:t xml:space="preserve">q sería el diagrama UML de </w:t>
+      </w:r>
+      <w:proofErr w:type="spellStart"/>
+      <w:r>
+        <w:t>Comfy</w:t>
+      </w:r>
+      <w:r>
+        <w:t>Chair</w:t>
       </w:r>
       <w:proofErr w:type="spellEnd"/>
       <w:r>
@@ -156,10 +793,7 @@
         </w:drawing>
       </w:r>
     </w:p>
-    <w:p>
-      <w:bookmarkStart w:id="0" w:name="_GoBack"/>
-      <w:bookmarkEnd w:id="0"/>
-    </w:p>
+    <w:p/>
     <w:sectPr>
       <w:pgSz w:w="11906" w:h="16838"/>
       <w:pgMar w:top="1417" w:right="1701" w:bottom="1417" w:left="1701" w:header="708" w:footer="708" w:gutter="0"/>

</xml_diff>

<commit_message>
cambie la manera de hacer algunas cosas
</commit_message>
<xml_diff>
--- a/graficoUml.docx
+++ b/graficoUml.docx
@@ -68,15 +68,46 @@
         <w:spacing w:after="0"/>
       </w:pPr>
       <w:r>
-        <w:t>La Sesión se crea en el estado Recepción.</w:t>
-      </w:r>
-    </w:p>
-    <w:p>
-      <w:pPr>
-        <w:spacing w:after="0"/>
-      </w:pPr>
-      <w:r>
-        <w:t>Valida que el artículo sea apto de recibirlo.</w:t>
+        <w:t xml:space="preserve">La Sesión se crea en el estado </w:t>
+      </w:r>
+      <w:r>
+        <w:t>‘</w:t>
+      </w:r>
+      <w:r>
+        <w:t>Recepción</w:t>
+      </w:r>
+      <w:r>
+        <w:t>’</w:t>
+      </w:r>
+      <w:r>
+        <w:t>.</w:t>
+      </w:r>
+    </w:p>
+    <w:p>
+      <w:pPr>
+        <w:spacing w:after="0"/>
+      </w:pPr>
+      <w:r>
+        <w:t>El Autor crea un artículo. El artículo se crea en un estado ‘</w:t>
+      </w:r>
+      <w:proofErr w:type="spellStart"/>
+      <w:r>
+        <w:t>enProceso</w:t>
+      </w:r>
+      <w:proofErr w:type="spellEnd"/>
+      <w:r>
+        <w:t>’, quiere decir que no está aprobado, ni rechazado aún.</w:t>
+      </w:r>
+    </w:p>
+    <w:p>
+      <w:pPr>
+        <w:spacing w:after="0"/>
+      </w:pPr>
+      <w:r>
+        <w:t>La Sesión v</w:t>
+      </w:r>
+      <w:r>
+        <w:t>alida que el artículo sea apto de recibirlo.</w:t>
       </w:r>
     </w:p>
     <w:p>
@@ -138,13 +169,7 @@
       </w:r>
       <w:r>
         <w:tab/>
-        <w:t xml:space="preserve">           *</w:t>
-      </w:r>
-      <w:r>
-        <w:t>Si la Sesión es</w:t>
-      </w:r>
-      <w:r>
-        <w:t xml:space="preserve"> Posters y</w:t>
+        <w:t xml:space="preserve">           *Si la Sesión es Posters y</w:t>
       </w:r>
       <w:r>
         <w:t xml:space="preserve"> </w:t>
@@ -203,25 +228,7 @@
       </w:r>
       <w:r>
         <w:tab/>
-        <w:t xml:space="preserve">            *Si el tipo de artículo es </w:t>
-      </w:r>
-      <w:r>
-        <w:t>Posters</w:t>
-      </w:r>
-      <w:r>
-        <w:t xml:space="preserve"> y no tiene </w:t>
-      </w:r>
-      <w:r>
-        <w:t>Título</w:t>
-      </w:r>
-      <w:r>
-        <w:t xml:space="preserve"> o si no tiene Archivo adjunto</w:t>
-      </w:r>
-      <w:r>
-        <w:t>, o si no tiene los Fuentes</w:t>
-      </w:r>
-      <w:r>
-        <w:t>, se rechaza.</w:t>
+        <w:t xml:space="preserve">            *Si el tipo de artículo es Posters y no tiene Título o si no tiene Archivo adjunto, o si no tiene los Fuentes, se rechaza.</w:t>
       </w:r>
     </w:p>
     <w:p>
@@ -267,7 +274,13 @@
         <w:spacing w:after="0"/>
       </w:pPr>
       <w:r>
-        <w:t>Cuando un archivo es rechazado la sesión manda un mensaje al autor designado para recibir las notificaciones.</w:t>
+        <w:t xml:space="preserve">Cuando un </w:t>
+      </w:r>
+      <w:r>
+        <w:t xml:space="preserve">artículo no pasa las validaciones, </w:t>
+      </w:r>
+      <w:r>
+        <w:t>la sesión manda un mensaje al autor designado para recibir las notificaciones.</w:t>
       </w:r>
     </w:p>
     <w:p>
@@ -283,7 +296,16 @@
       </w:r>
       <w:proofErr w:type="spellEnd"/>
       <w:r>
-        <w:t xml:space="preserve"> de recepción la Sesión cambia su estado a </w:t>
+        <w:t xml:space="preserve"> de recepción</w:t>
+      </w:r>
+      <w:r>
+        <w:t>,</w:t>
+      </w:r>
+      <w:r>
+        <w:t xml:space="preserve"> la Sesión cambia su estado a </w:t>
+      </w:r>
+      <w:r>
+        <w:t>‘</w:t>
       </w:r>
       <w:proofErr w:type="spellStart"/>
       <w:r>
@@ -291,6 +313,9 @@
       </w:r>
       <w:proofErr w:type="spellEnd"/>
       <w:r>
+        <w:t>’</w:t>
+      </w:r>
+      <w:r>
         <w:t>.</w:t>
       </w:r>
     </w:p>
@@ -315,13 +340,74 @@
         <w:spacing w:after="0"/>
       </w:pPr>
       <w:r>
-        <w:t>Como el artículo que se rechazó nunca se llegó a grabar en el archivo, el autor deberá volver a pa</w:t>
+        <w:t xml:space="preserve">Como el artículo que no pasó las validaciones </w:t>
+      </w:r>
+      <w:r>
+        <w:t>nunca se llegó a grabar en el archivo, el autor deberá volver a pa</w:t>
       </w:r>
       <w:r>
         <w:t>sar por el proceso de crear artí</w:t>
       </w:r>
       <w:r>
         <w:t>culo.</w:t>
+      </w:r>
+    </w:p>
+    <w:p>
+      <w:pPr>
+        <w:spacing w:after="0"/>
+      </w:pPr>
+      <w:r>
+        <w:t>La Sesión mantiene un listado de todos los artículos que pasaron las validaciones.</w:t>
+      </w:r>
+    </w:p>
+    <w:p>
+      <w:pPr>
+        <w:spacing w:after="0"/>
+      </w:pPr>
+      <w:r>
+        <w:t>Los revisores pueden expresar su interés sobre un artículo. Pueden modificar también su interés.</w:t>
+      </w:r>
+      <w:bookmarkStart w:id="0" w:name="_GoBack"/>
+      <w:bookmarkEnd w:id="0"/>
+    </w:p>
+    <w:p>
+      <w:pPr>
+        <w:spacing w:after="0"/>
+      </w:pPr>
+      <w:r>
+        <w:t xml:space="preserve">El </w:t>
+      </w:r>
+      <w:proofErr w:type="spellStart"/>
+      <w:r>
+        <w:t>Chairs</w:t>
+      </w:r>
+      <w:proofErr w:type="spellEnd"/>
+      <w:r>
+        <w:t xml:space="preserve"> tiene acceso al listado de </w:t>
+      </w:r>
+      <w:proofErr w:type="spellStart"/>
+      <w:r>
+        <w:t>Bidds</w:t>
+      </w:r>
+      <w:proofErr w:type="spellEnd"/>
+      <w:r>
+        <w:t xml:space="preserve"> por artículos.</w:t>
+      </w:r>
+    </w:p>
+    <w:p>
+      <w:pPr>
+        <w:spacing w:after="0"/>
+      </w:pPr>
+      <w:r>
+        <w:t xml:space="preserve">El encargado de cambiar el estado de la Sesión es el </w:t>
+      </w:r>
+      <w:proofErr w:type="spellStart"/>
+      <w:r>
+        <w:t>Chairs</w:t>
+      </w:r>
+      <w:proofErr w:type="spellEnd"/>
+      <w:r>
+        <w:t>.</w:t>
       </w:r>
     </w:p>
     <w:p>
@@ -361,13 +447,7 @@
         <w:rPr>
           <w:u w:val="single"/>
         </w:rPr>
-        <w:t>c</w:t>
-      </w:r>
-      <w:r>
-        <w:rPr>
-          <w:u w:val="single"/>
-        </w:rPr>
-        <w:t>rear la sesión</w:t>
+        <w:t>crear la sesión</w:t>
       </w:r>
       <w:r>
         <w:t xml:space="preserve"> con un </w:t>
@@ -384,10 +464,7 @@
         <w:t xml:space="preserve">superior a la </w:t>
       </w:r>
       <w:r>
-        <w:t xml:space="preserve">fecha </w:t>
-      </w:r>
-      <w:r>
-        <w:t>actual para que pasen los 8</w:t>
+        <w:t>fecha actual para que pasen los 8</w:t>
       </w:r>
       <w:r>
         <w:t xml:space="preserve"> primeros </w:t>
@@ -527,8 +604,6 @@
       <w:r>
         <w:t xml:space="preserve"> </w:t>
       </w:r>
-      <w:bookmarkStart w:id="0" w:name="_GoBack"/>
-      <w:bookmarkEnd w:id="0"/>
       <w:r>
         <w:t>anterior a la actual.</w:t>
       </w:r>

</xml_diff>

<commit_message>
buscandole la vuelta a la asignación
</commit_message>
<xml_diff>
--- a/graficoUml.docx
+++ b/graficoUml.docx
@@ -367,8 +367,6 @@
       <w:r>
         <w:t>Los revisores pueden expresar su interés sobre un artículo. Pueden modificar también su interés.</w:t>
       </w:r>
-      <w:bookmarkStart w:id="0" w:name="_GoBack"/>
-      <w:bookmarkEnd w:id="0"/>
     </w:p>
     <w:p>
       <w:pPr>
@@ -708,8 +706,157 @@
       </w:pPr>
     </w:p>
     <w:p>
-      <w:r>
+      <w:pPr>
+        <w:spacing w:after="0"/>
+        <w:rPr>
+          <w:sz w:val="24"/>
+          <w:szCs w:val="24"/>
+        </w:rPr>
+      </w:pPr>
+      <w:r>
+        <w:rPr>
+          <w:sz w:val="24"/>
+          <w:szCs w:val="24"/>
+        </w:rPr>
+        <w:t>Para no cambiar el estado, esta</w:t>
+      </w:r>
+      <w:bookmarkStart w:id="0" w:name="_GoBack"/>
+      <w:bookmarkEnd w:id="0"/>
+      <w:r>
+        <w:rPr>
+          <w:sz w:val="24"/>
+          <w:szCs w:val="24"/>
+        </w:rPr>
+        <w:t xml:space="preserve"> línea debe estar comentada al principio para ejecutar </w:t>
+      </w:r>
+    </w:p>
+    <w:p>
+      <w:pPr>
+        <w:shd w:val="clear" w:color="auto" w:fill="1F1F1F"/>
+        <w:spacing w:after="0" w:line="285" w:lineRule="atLeast"/>
+        <w:rPr>
+          <w:rFonts w:ascii="Consolas" w:eastAsia="Times New Roman" w:hAnsi="Consolas" w:cs="Times New Roman"/>
+          <w:color w:val="CCCCCC"/>
+          <w:sz w:val="21"/>
+          <w:szCs w:val="21"/>
+          <w:lang w:eastAsia="es-AR"/>
+        </w:rPr>
+      </w:pPr>
+      <w:r>
+        <w:rPr>
+          <w:rFonts w:ascii="Consolas" w:eastAsia="Times New Roman" w:hAnsi="Consolas" w:cs="Times New Roman"/>
+          <w:color w:val="6A9955"/>
+          <w:sz w:val="21"/>
+          <w:szCs w:val="21"/>
+          <w:lang w:eastAsia="es-AR"/>
+        </w:rPr>
         <w:lastRenderedPageBreak/>
+        <w:t>/** EL CHAIR CAMBIA EL ESTADO DE LA SESION DE BIDDING A ASIGNACION */</w:t>
+      </w:r>
+    </w:p>
+    <w:p>
+      <w:pPr>
+        <w:shd w:val="clear" w:color="auto" w:fill="1F1F1F"/>
+        <w:spacing w:after="0" w:line="285" w:lineRule="atLeast"/>
+        <w:rPr>
+          <w:rFonts w:ascii="Consolas" w:eastAsia="Times New Roman" w:hAnsi="Consolas" w:cs="Times New Roman"/>
+          <w:color w:val="CCCCCC"/>
+          <w:sz w:val="21"/>
+          <w:szCs w:val="21"/>
+          <w:lang w:eastAsia="es-AR"/>
+        </w:rPr>
+      </w:pPr>
+      <w:r>
+        <w:rPr>
+          <w:rFonts w:ascii="Consolas" w:eastAsia="Times New Roman" w:hAnsi="Consolas" w:cs="Times New Roman"/>
+          <w:color w:val="6A9955"/>
+          <w:sz w:val="21"/>
+          <w:szCs w:val="21"/>
+          <w:lang w:eastAsia="es-AR"/>
+        </w:rPr>
+        <w:t>//</w:t>
+      </w:r>
+      <w:proofErr w:type="spellStart"/>
+      <w:proofErr w:type="gramStart"/>
+      <w:r>
+        <w:rPr>
+          <w:rFonts w:ascii="Consolas" w:eastAsia="Times New Roman" w:hAnsi="Consolas" w:cs="Times New Roman"/>
+          <w:color w:val="6A9955"/>
+          <w:sz w:val="21"/>
+          <w:szCs w:val="21"/>
+          <w:lang w:eastAsia="es-AR"/>
+        </w:rPr>
+        <w:t>juan.cambiarEstadoSesion</w:t>
+      </w:r>
+      <w:proofErr w:type="spellEnd"/>
+      <w:proofErr w:type="gramEnd"/>
+      <w:r>
+        <w:rPr>
+          <w:rFonts w:ascii="Consolas" w:eastAsia="Times New Roman" w:hAnsi="Consolas" w:cs="Times New Roman"/>
+          <w:color w:val="6A9955"/>
+          <w:sz w:val="21"/>
+          <w:szCs w:val="21"/>
+          <w:lang w:eastAsia="es-AR"/>
+        </w:rPr>
+        <w:t>(</w:t>
+      </w:r>
+      <w:proofErr w:type="spellStart"/>
+      <w:r>
+        <w:rPr>
+          <w:rFonts w:ascii="Consolas" w:eastAsia="Times New Roman" w:hAnsi="Consolas" w:cs="Times New Roman"/>
+          <w:color w:val="6A9955"/>
+          <w:sz w:val="21"/>
+          <w:szCs w:val="21"/>
+          <w:lang w:eastAsia="es-AR"/>
+        </w:rPr>
+        <w:t>sesionInteligencia</w:t>
+      </w:r>
+      <w:proofErr w:type="spellEnd"/>
+      <w:r>
+        <w:rPr>
+          <w:rFonts w:ascii="Consolas" w:eastAsia="Times New Roman" w:hAnsi="Consolas" w:cs="Times New Roman"/>
+          <w:color w:val="6A9955"/>
+          <w:sz w:val="21"/>
+          <w:szCs w:val="21"/>
+          <w:lang w:eastAsia="es-AR"/>
+        </w:rPr>
+        <w:t>,'</w:t>
+      </w:r>
+      <w:proofErr w:type="spellStart"/>
+      <w:r>
+        <w:rPr>
+          <w:rFonts w:ascii="Consolas" w:eastAsia="Times New Roman" w:hAnsi="Consolas" w:cs="Times New Roman"/>
+          <w:color w:val="6A9955"/>
+          <w:sz w:val="21"/>
+          <w:szCs w:val="21"/>
+          <w:lang w:eastAsia="es-AR"/>
+        </w:rPr>
+        <w:t>asignacion</w:t>
+      </w:r>
+      <w:proofErr w:type="spellEnd"/>
+      <w:r>
+        <w:rPr>
+          <w:rFonts w:ascii="Consolas" w:eastAsia="Times New Roman" w:hAnsi="Consolas" w:cs="Times New Roman"/>
+          <w:color w:val="6A9955"/>
+          <w:sz w:val="21"/>
+          <w:szCs w:val="21"/>
+          <w:lang w:eastAsia="es-AR"/>
+        </w:rPr>
+        <w:t>');</w:t>
+      </w:r>
+    </w:p>
+    <w:p>
+      <w:pPr>
+        <w:spacing w:after="0"/>
+        <w:rPr>
+          <w:b/>
+          <w:sz w:val="24"/>
+          <w:szCs w:val="24"/>
+        </w:rPr>
+      </w:pPr>
+    </w:p>
+    <w:p>
+      <w:r>
         <w:t xml:space="preserve">1era Aproximación a lo </w:t>
       </w:r>
       <w:r>

</xml_diff>

<commit_message>
agrego el proceso de asignacion
</commit_message>
<xml_diff>
--- a/graficoUml.docx
+++ b/graficoUml.docx
@@ -23,395 +23,1071 @@
     <w:p>
       <w:pPr>
         <w:spacing w:after="0"/>
-      </w:pPr>
-      <w:r>
+        <w:rPr>
+          <w:sz w:val="24"/>
+          <w:szCs w:val="24"/>
+        </w:rPr>
+      </w:pPr>
+      <w:r>
+        <w:rPr>
+          <w:sz w:val="24"/>
+          <w:szCs w:val="24"/>
+        </w:rPr>
         <w:t xml:space="preserve">Voy a tener una clase </w:t>
       </w:r>
       <w:proofErr w:type="spellStart"/>
       <w:r>
+        <w:rPr>
+          <w:sz w:val="24"/>
+          <w:szCs w:val="24"/>
+        </w:rPr>
         <w:t>denomida</w:t>
       </w:r>
       <w:proofErr w:type="spellEnd"/>
       <w:r>
+        <w:rPr>
+          <w:sz w:val="24"/>
+          <w:szCs w:val="24"/>
+        </w:rPr>
         <w:t xml:space="preserve"> </w:t>
       </w:r>
       <w:proofErr w:type="spellStart"/>
       <w:r>
+        <w:rPr>
+          <w:sz w:val="24"/>
+          <w:szCs w:val="24"/>
+        </w:rPr>
         <w:t>ComfyChair</w:t>
       </w:r>
       <w:proofErr w:type="spellEnd"/>
       <w:r>
-        <w:t>, que es la encargada de crear las Conferencias y los Usuarios.</w:t>
-      </w:r>
-    </w:p>
-    <w:p>
-      <w:pPr>
-        <w:spacing w:after="0"/>
-      </w:pPr>
-      <w:r>
+        <w:rPr>
+          <w:sz w:val="24"/>
+          <w:szCs w:val="24"/>
+        </w:rPr>
+        <w:t>, que es la encarg</w:t>
+      </w:r>
+      <w:r>
+        <w:rPr>
+          <w:sz w:val="24"/>
+          <w:szCs w:val="24"/>
+        </w:rPr>
+        <w:t xml:space="preserve">ada de crear las Conferencias y </w:t>
+      </w:r>
+      <w:r>
+        <w:rPr>
+          <w:sz w:val="24"/>
+          <w:szCs w:val="24"/>
+        </w:rPr>
+        <w:t>los Usuarios.</w:t>
+      </w:r>
+    </w:p>
+    <w:p>
+      <w:pPr>
+        <w:spacing w:after="0"/>
+        <w:rPr>
+          <w:sz w:val="24"/>
+          <w:szCs w:val="24"/>
+        </w:rPr>
+      </w:pPr>
+      <w:r>
+        <w:rPr>
+          <w:sz w:val="24"/>
+          <w:szCs w:val="24"/>
+        </w:rPr>
         <w:t>La clase Conferencias es la encargada de crear las Sesiones y llevar un listado de las sesiones.</w:t>
       </w:r>
     </w:p>
     <w:p>
       <w:pPr>
         <w:spacing w:after="0"/>
-      </w:pPr>
-      <w:r>
-        <w:t xml:space="preserve">La clase Sesiones es la encargada de recibir los artículos </w:t>
-      </w:r>
-      <w:r>
-        <w:t>enviados por los autores.</w:t>
-      </w:r>
-    </w:p>
-    <w:p>
-      <w:pPr>
-        <w:spacing w:after="0"/>
-      </w:pPr>
-      <w:r>
-        <w:t xml:space="preserve">La Sesión se crea en el estado </w:t>
-      </w:r>
-      <w:r>
-        <w:t>‘</w:t>
-      </w:r>
-      <w:r>
-        <w:t>Recepción</w:t>
-      </w:r>
-      <w:r>
-        <w:t>’</w:t>
-      </w:r>
-      <w:r>
+        <w:rPr>
+          <w:sz w:val="24"/>
+          <w:szCs w:val="24"/>
+        </w:rPr>
+      </w:pPr>
+      <w:r>
+        <w:rPr>
+          <w:sz w:val="24"/>
+          <w:szCs w:val="24"/>
+        </w:rPr>
+        <w:t>La clase Sesiones es la encargada de recibir los artículos enviados por los autores.</w:t>
+      </w:r>
+    </w:p>
+    <w:p>
+      <w:pPr>
+        <w:spacing w:after="0"/>
+        <w:rPr>
+          <w:sz w:val="24"/>
+          <w:szCs w:val="24"/>
+        </w:rPr>
+      </w:pPr>
+      <w:r>
+        <w:rPr>
+          <w:sz w:val="24"/>
+          <w:szCs w:val="24"/>
+        </w:rPr>
+        <w:t>La Sesión se crea en el estado ‘Recepción’.</w:t>
+      </w:r>
+    </w:p>
+    <w:p>
+      <w:pPr>
+        <w:spacing w:after="0"/>
+        <w:rPr>
+          <w:sz w:val="24"/>
+          <w:szCs w:val="24"/>
+        </w:rPr>
+      </w:pPr>
+      <w:r>
+        <w:rPr>
+          <w:sz w:val="24"/>
+          <w:szCs w:val="24"/>
+        </w:rPr>
+        <w:t>El Autor crea un artículo. El artículo se crea en un estado ‘</w:t>
+      </w:r>
+      <w:proofErr w:type="spellStart"/>
+      <w:r>
+        <w:rPr>
+          <w:sz w:val="24"/>
+          <w:szCs w:val="24"/>
+        </w:rPr>
+        <w:t>enPro</w:t>
+      </w:r>
+      <w:r>
+        <w:rPr>
+          <w:sz w:val="24"/>
+          <w:szCs w:val="24"/>
+        </w:rPr>
+        <w:t>ceso</w:t>
+      </w:r>
+      <w:proofErr w:type="spellEnd"/>
+      <w:r>
+        <w:rPr>
+          <w:sz w:val="24"/>
+          <w:szCs w:val="24"/>
+        </w:rPr>
+        <w:t xml:space="preserve">’, quiere decir que no está </w:t>
+      </w:r>
+      <w:r>
+        <w:rPr>
+          <w:sz w:val="24"/>
+          <w:szCs w:val="24"/>
+        </w:rPr>
+        <w:t>aprobado, ni rechazado aún.</w:t>
+      </w:r>
+    </w:p>
+    <w:p>
+      <w:pPr>
+        <w:spacing w:after="0"/>
+        <w:rPr>
+          <w:sz w:val="24"/>
+          <w:szCs w:val="24"/>
+        </w:rPr>
+      </w:pPr>
+      <w:r>
+        <w:rPr>
+          <w:sz w:val="24"/>
+          <w:szCs w:val="24"/>
+        </w:rPr>
+        <w:t>La Sesión valida que el artículo sea apto de recibirlo.</w:t>
+      </w:r>
+    </w:p>
+    <w:p>
+      <w:pPr>
+        <w:spacing w:after="0"/>
+        <w:rPr>
+          <w:sz w:val="24"/>
+          <w:szCs w:val="24"/>
+        </w:rPr>
+      </w:pPr>
+      <w:r>
+        <w:rPr>
+          <w:sz w:val="24"/>
+          <w:szCs w:val="24"/>
+          <w:u w:val="single"/>
+        </w:rPr>
+        <w:t>Validaciones</w:t>
+      </w:r>
+      <w:r>
+        <w:rPr>
+          <w:sz w:val="24"/>
+          <w:szCs w:val="24"/>
+        </w:rPr>
+        <w:t xml:space="preserve">: </w:t>
+      </w:r>
+    </w:p>
+    <w:p>
+      <w:pPr>
+        <w:spacing w:after="0"/>
+        <w:rPr>
+          <w:sz w:val="24"/>
+          <w:szCs w:val="24"/>
+        </w:rPr>
+      </w:pPr>
+      <w:r>
+        <w:rPr>
+          <w:sz w:val="24"/>
+          <w:szCs w:val="24"/>
+        </w:rPr>
+        <w:t>*Que no se haya definido un Autor para recibir las notificaciones.</w:t>
+      </w:r>
+    </w:p>
+    <w:p>
+      <w:pPr>
+        <w:spacing w:after="0"/>
+        <w:rPr>
+          <w:sz w:val="24"/>
+          <w:szCs w:val="24"/>
+        </w:rPr>
+      </w:pPr>
+      <w:r>
+        <w:rPr>
+          <w:sz w:val="24"/>
+          <w:szCs w:val="24"/>
+        </w:rPr>
+        <w:t xml:space="preserve">*Si la fecha actual es mayor al </w:t>
+      </w:r>
+      <w:proofErr w:type="spellStart"/>
+      <w:r>
+        <w:rPr>
+          <w:sz w:val="24"/>
+          <w:szCs w:val="24"/>
+        </w:rPr>
+        <w:t>deadline</w:t>
+      </w:r>
+      <w:proofErr w:type="spellEnd"/>
+      <w:r>
+        <w:rPr>
+          <w:sz w:val="24"/>
+          <w:szCs w:val="24"/>
+        </w:rPr>
+        <w:t xml:space="preserve"> de la recepción, se rechaza.</w:t>
+      </w:r>
+    </w:p>
+    <w:p>
+      <w:pPr>
+        <w:spacing w:after="0"/>
+        <w:rPr>
+          <w:sz w:val="24"/>
+          <w:szCs w:val="24"/>
+        </w:rPr>
+      </w:pPr>
+      <w:r>
+        <w:rPr>
+          <w:sz w:val="24"/>
+          <w:szCs w:val="24"/>
+        </w:rPr>
+        <w:t>*Si la Sesión es Regular y el tipo de artículo no es Regular, se rechaza.</w:t>
+      </w:r>
+    </w:p>
+    <w:p>
+      <w:pPr>
+        <w:spacing w:after="0"/>
+        <w:rPr>
+          <w:sz w:val="24"/>
+          <w:szCs w:val="24"/>
+        </w:rPr>
+      </w:pPr>
+      <w:r>
+        <w:rPr>
+          <w:sz w:val="24"/>
+          <w:szCs w:val="24"/>
+        </w:rPr>
+        <w:t>*Si la Sesión es Posters y el tipo de artículo no es Posters, se rechaza.</w:t>
+      </w:r>
+    </w:p>
+    <w:p>
+      <w:pPr>
+        <w:spacing w:after="0"/>
+        <w:rPr>
+          <w:sz w:val="24"/>
+          <w:szCs w:val="24"/>
+        </w:rPr>
+      </w:pPr>
+      <w:r>
+        <w:rPr>
+          <w:sz w:val="24"/>
+          <w:szCs w:val="24"/>
+        </w:rPr>
+        <w:t>*Si la Sesión es Workshop y el tipo d</w:t>
+      </w:r>
+      <w:r>
+        <w:rPr>
+          <w:sz w:val="24"/>
+          <w:szCs w:val="24"/>
+        </w:rPr>
+        <w:t>e artículo no es ni Posters, ni Regular, se rechaza.</w:t>
+      </w:r>
+    </w:p>
+    <w:p>
+      <w:pPr>
+        <w:spacing w:after="0"/>
+        <w:rPr>
+          <w:sz w:val="24"/>
+          <w:szCs w:val="24"/>
+        </w:rPr>
+      </w:pPr>
+      <w:r>
+        <w:rPr>
+          <w:sz w:val="24"/>
+          <w:szCs w:val="24"/>
+        </w:rPr>
+        <w:t>*Si el tipo de artículo es Regular y no tie</w:t>
+      </w:r>
+      <w:r>
+        <w:rPr>
+          <w:sz w:val="24"/>
+          <w:szCs w:val="24"/>
+        </w:rPr>
+        <w:t xml:space="preserve">ne </w:t>
+      </w:r>
+      <w:proofErr w:type="spellStart"/>
+      <w:r>
+        <w:rPr>
+          <w:sz w:val="24"/>
+          <w:szCs w:val="24"/>
+        </w:rPr>
+        <w:t>Abstract</w:t>
+      </w:r>
+      <w:proofErr w:type="spellEnd"/>
+      <w:r>
+        <w:rPr>
+          <w:sz w:val="24"/>
+          <w:szCs w:val="24"/>
+        </w:rPr>
+        <w:t xml:space="preserve"> o es superior a 300 </w:t>
+      </w:r>
+      <w:r>
+        <w:rPr>
+          <w:sz w:val="24"/>
+          <w:szCs w:val="24"/>
+        </w:rPr>
+        <w:t>caracteres o si no tiene Título o si no tie</w:t>
+      </w:r>
+      <w:r>
+        <w:rPr>
+          <w:sz w:val="24"/>
+          <w:szCs w:val="24"/>
+        </w:rPr>
+        <w:t>ne Archivo adjunto, se rechaza.</w:t>
+      </w:r>
+    </w:p>
+    <w:p>
+      <w:pPr>
+        <w:spacing w:after="0"/>
+        <w:rPr>
+          <w:sz w:val="24"/>
+          <w:szCs w:val="24"/>
+        </w:rPr>
+      </w:pPr>
+      <w:r>
+        <w:rPr>
+          <w:sz w:val="24"/>
+          <w:szCs w:val="24"/>
+        </w:rPr>
+        <w:t>*Si el tipo de artículo es Posters y no tie</w:t>
+      </w:r>
+      <w:r>
+        <w:rPr>
+          <w:sz w:val="24"/>
+          <w:szCs w:val="24"/>
+        </w:rPr>
+        <w:t xml:space="preserve">ne Título o si no tiene Archivo </w:t>
+      </w:r>
+      <w:r>
+        <w:rPr>
+          <w:sz w:val="24"/>
+          <w:szCs w:val="24"/>
+        </w:rPr>
+        <w:t>adjunto, o si no tiene los Fuentes, se rechaza.</w:t>
+      </w:r>
+    </w:p>
+    <w:p>
+      <w:pPr>
+        <w:spacing w:after="0"/>
+        <w:rPr>
+          <w:sz w:val="24"/>
+          <w:szCs w:val="24"/>
+        </w:rPr>
+      </w:pPr>
+      <w:r>
+        <w:rPr>
+          <w:sz w:val="24"/>
+          <w:szCs w:val="24"/>
+        </w:rPr>
+        <w:t>*Si no se definen los autores del artículo, se rechaza.</w:t>
+      </w:r>
+    </w:p>
+    <w:p>
+      <w:pPr>
+        <w:spacing w:after="0"/>
+        <w:rPr>
+          <w:sz w:val="24"/>
+          <w:szCs w:val="24"/>
+        </w:rPr>
+      </w:pPr>
+      <w:r>
+        <w:rPr>
+          <w:sz w:val="24"/>
+          <w:szCs w:val="24"/>
+        </w:rPr>
+        <w:t>Si pasa todas las validaciones se crea un archivo</w:t>
+      </w:r>
+      <w:r>
+        <w:rPr>
+          <w:sz w:val="24"/>
+          <w:szCs w:val="24"/>
+        </w:rPr>
+        <w:t xml:space="preserve"> por cada sesión y el nombre del archivo es el nombre del tema de la </w:t>
+      </w:r>
+      <w:proofErr w:type="gramStart"/>
+      <w:r>
+        <w:rPr>
+          <w:sz w:val="24"/>
+          <w:szCs w:val="24"/>
+        </w:rPr>
+        <w:t>sesión .</w:t>
+      </w:r>
+      <w:proofErr w:type="spellStart"/>
+      <w:r>
+        <w:rPr>
+          <w:sz w:val="24"/>
+          <w:szCs w:val="24"/>
+        </w:rPr>
+        <w:t>j</w:t>
+      </w:r>
+      <w:r>
+        <w:rPr>
+          <w:sz w:val="24"/>
+          <w:szCs w:val="24"/>
+        </w:rPr>
+        <w:t>son</w:t>
+      </w:r>
+      <w:proofErr w:type="spellEnd"/>
+      <w:proofErr w:type="gramEnd"/>
+      <w:r>
+        <w:rPr>
+          <w:sz w:val="24"/>
+          <w:szCs w:val="24"/>
+        </w:rPr>
+        <w:t xml:space="preserve"> donde </w:t>
+      </w:r>
+      <w:r>
+        <w:rPr>
+          <w:sz w:val="24"/>
+          <w:szCs w:val="24"/>
+        </w:rPr>
+        <w:t>a</w:t>
+      </w:r>
+      <w:r>
+        <w:rPr>
+          <w:sz w:val="24"/>
+          <w:szCs w:val="24"/>
+        </w:rPr>
+        <w:t>lmaceno todos</w:t>
+      </w:r>
+      <w:r>
+        <w:rPr>
+          <w:sz w:val="24"/>
+          <w:szCs w:val="24"/>
+        </w:rPr>
+        <w:t xml:space="preserve"> </w:t>
+      </w:r>
+      <w:r>
+        <w:rPr>
+          <w:sz w:val="24"/>
+          <w:szCs w:val="24"/>
+        </w:rPr>
+        <w:t>los datos del artículo.</w:t>
+      </w:r>
+      <w:r>
+        <w:rPr>
+          <w:sz w:val="24"/>
+          <w:szCs w:val="24"/>
+        </w:rPr>
+        <w:t xml:space="preserve"> Como no trabajo con </w:t>
+      </w:r>
+      <w:proofErr w:type="spellStart"/>
+      <w:r>
+        <w:rPr>
+          <w:sz w:val="24"/>
+          <w:szCs w:val="24"/>
+        </w:rPr>
+        <w:t>js</w:t>
+      </w:r>
+      <w:proofErr w:type="spellEnd"/>
+      <w:r>
+        <w:rPr>
+          <w:sz w:val="24"/>
+          <w:szCs w:val="24"/>
+        </w:rPr>
+        <w:t xml:space="preserve">, ni con </w:t>
+      </w:r>
+      <w:proofErr w:type="spellStart"/>
+      <w:r>
+        <w:rPr>
+          <w:sz w:val="24"/>
+          <w:szCs w:val="24"/>
+        </w:rPr>
+        <w:t>apis</w:t>
+      </w:r>
+      <w:proofErr w:type="spellEnd"/>
+      <w:r>
+        <w:rPr>
+          <w:sz w:val="24"/>
+          <w:szCs w:val="24"/>
+        </w:rPr>
+        <w:t xml:space="preserve"> encontré esta manera de almacenar los datos de los artículos.</w:t>
+      </w:r>
+      <w:r>
+        <w:rPr>
+          <w:sz w:val="24"/>
+          <w:szCs w:val="24"/>
+        </w:rPr>
+        <w:t xml:space="preserve"> Si bien a los objetos no se les define un id, a modo de que se me haga más</w:t>
+      </w:r>
+      <w:bookmarkStart w:id="0" w:name="_GoBack"/>
+      <w:bookmarkEnd w:id="0"/>
+      <w:r>
+        <w:rPr>
+          <w:sz w:val="24"/>
+          <w:szCs w:val="24"/>
+        </w:rPr>
+        <w:t xml:space="preserve"> sencillo de buscarlo, rescatarlo, realizar </w:t>
+      </w:r>
+      <w:proofErr w:type="spellStart"/>
+      <w:r>
+        <w:rPr>
+          <w:sz w:val="24"/>
+          <w:szCs w:val="24"/>
+        </w:rPr>
+        <w:t>bidds</w:t>
+      </w:r>
+      <w:proofErr w:type="spellEnd"/>
+      <w:r>
+        <w:rPr>
+          <w:sz w:val="24"/>
+          <w:szCs w:val="24"/>
+        </w:rPr>
+        <w:t>; al artículo le asigné un atributo id.</w:t>
+      </w:r>
+    </w:p>
+    <w:p>
+      <w:pPr>
+        <w:spacing w:after="0"/>
+        <w:rPr>
+          <w:sz w:val="24"/>
+          <w:szCs w:val="24"/>
+        </w:rPr>
+      </w:pPr>
+      <w:r>
+        <w:rPr>
+          <w:sz w:val="24"/>
+          <w:szCs w:val="24"/>
+        </w:rPr>
+        <w:t>Los artículos que no pasan las va</w:t>
+      </w:r>
+      <w:r>
+        <w:rPr>
+          <w:sz w:val="24"/>
+          <w:szCs w:val="24"/>
+        </w:rPr>
+        <w:t>lidaciones, no se graban en estos</w:t>
+      </w:r>
+      <w:r>
+        <w:rPr>
+          <w:sz w:val="24"/>
+          <w:szCs w:val="24"/>
+        </w:rPr>
+        <w:t xml:space="preserve"> archivo</w:t>
+      </w:r>
+      <w:r>
+        <w:rPr>
+          <w:sz w:val="24"/>
+          <w:szCs w:val="24"/>
+        </w:rPr>
+        <w:t>s</w:t>
+      </w:r>
+      <w:r>
+        <w:rPr>
+          <w:sz w:val="24"/>
+          <w:szCs w:val="24"/>
+        </w:rPr>
         <w:t>.</w:t>
       </w:r>
     </w:p>
     <w:p>
       <w:pPr>
         <w:spacing w:after="0"/>
-      </w:pPr>
-      <w:r>
-        <w:t>El Autor crea un artículo. El artículo se crea en un estado ‘</w:t>
-      </w:r>
-      <w:proofErr w:type="spellStart"/>
-      <w:r>
-        <w:t>enProceso</w:t>
-      </w:r>
-      <w:proofErr w:type="spellEnd"/>
-      <w:r>
-        <w:t>’, quiere decir que no está aprobado, ni rechazado aún.</w:t>
-      </w:r>
-    </w:p>
-    <w:p>
-      <w:pPr>
-        <w:spacing w:after="0"/>
-      </w:pPr>
-      <w:r>
-        <w:t>La Sesión v</w:t>
-      </w:r>
-      <w:r>
-        <w:t>alida que el artículo sea apto de recibirlo.</w:t>
-      </w:r>
-    </w:p>
-    <w:p>
-      <w:pPr>
-        <w:spacing w:after="0"/>
-      </w:pPr>
-      <w:r>
-        <w:tab/>
-        <w:t>Validaciones: *</w:t>
-      </w:r>
-      <w:r>
-        <w:t>Que no se haya definido un Autor para recibir las notificaciones.</w:t>
-      </w:r>
-    </w:p>
-    <w:p>
-      <w:pPr>
-        <w:spacing w:after="0"/>
-        <w:ind w:left="1416"/>
-      </w:pPr>
-      <w:r>
-        <w:t xml:space="preserve">           *</w:t>
-      </w:r>
-      <w:r>
-        <w:t xml:space="preserve">Si la fecha actual es mayor al </w:t>
-      </w:r>
-      <w:proofErr w:type="spellStart"/>
-      <w:r>
+        <w:rPr>
+          <w:sz w:val="24"/>
+          <w:szCs w:val="24"/>
+        </w:rPr>
+      </w:pPr>
+      <w:r>
+        <w:rPr>
+          <w:sz w:val="24"/>
+          <w:szCs w:val="24"/>
+        </w:rPr>
+        <w:t>Cuando un artículo no pasa las validaciones, la sesión manda un mensaje al autor designado</w:t>
+      </w:r>
+      <w:r>
+        <w:rPr>
+          <w:sz w:val="24"/>
+          <w:szCs w:val="24"/>
+        </w:rPr>
+        <w:t xml:space="preserve"> </w:t>
+      </w:r>
+      <w:r>
+        <w:rPr>
+          <w:sz w:val="24"/>
+          <w:szCs w:val="24"/>
+        </w:rPr>
+        <w:t>para recibir las notificaciones</w:t>
+      </w:r>
+      <w:r>
+        <w:rPr>
+          <w:sz w:val="24"/>
+          <w:szCs w:val="24"/>
+        </w:rPr>
+        <w:t>, avisando porque no pasó la revisión</w:t>
+      </w:r>
+      <w:r>
+        <w:rPr>
+          <w:sz w:val="24"/>
+          <w:szCs w:val="24"/>
+        </w:rPr>
+        <w:t>.</w:t>
+      </w:r>
+    </w:p>
+    <w:p>
+      <w:pPr>
+        <w:spacing w:after="0"/>
+        <w:rPr>
+          <w:sz w:val="24"/>
+          <w:szCs w:val="24"/>
+        </w:rPr>
+      </w:pPr>
+      <w:r>
+        <w:rPr>
+          <w:sz w:val="24"/>
+          <w:szCs w:val="24"/>
+        </w:rPr>
+        <w:t xml:space="preserve">Una vez pasada el </w:t>
+      </w:r>
+      <w:proofErr w:type="spellStart"/>
+      <w:r>
+        <w:rPr>
+          <w:sz w:val="24"/>
+          <w:szCs w:val="24"/>
+        </w:rPr>
         <w:t>deadline</w:t>
       </w:r>
       <w:proofErr w:type="spellEnd"/>
       <w:r>
-        <w:t xml:space="preserve"> de la recepción</w:t>
-      </w:r>
-      <w:r>
-        <w:t>, se rechaza</w:t>
-      </w:r>
-      <w:r>
+        <w:rPr>
+          <w:sz w:val="24"/>
+          <w:szCs w:val="24"/>
+        </w:rPr>
+        <w:t xml:space="preserve"> de recepción, la Sesión cambia su estado a ‘</w:t>
+      </w:r>
+      <w:proofErr w:type="spellStart"/>
+      <w:r>
+        <w:rPr>
+          <w:sz w:val="24"/>
+          <w:szCs w:val="24"/>
+        </w:rPr>
+        <w:t>Bidding</w:t>
+      </w:r>
+      <w:proofErr w:type="spellEnd"/>
+      <w:r>
+        <w:rPr>
+          <w:sz w:val="24"/>
+          <w:szCs w:val="24"/>
+        </w:rPr>
+        <w:t>’.</w:t>
+      </w:r>
+    </w:p>
+    <w:p>
+      <w:pPr>
+        <w:spacing w:after="0"/>
+        <w:rPr>
+          <w:sz w:val="24"/>
+          <w:szCs w:val="24"/>
+        </w:rPr>
+      </w:pPr>
+      <w:r>
+        <w:rPr>
+          <w:sz w:val="24"/>
+          <w:szCs w:val="24"/>
+        </w:rPr>
+        <w:t>Definí una clase abstracta denominada Usuarios.</w:t>
+      </w:r>
+    </w:p>
+    <w:p>
+      <w:pPr>
+        <w:spacing w:after="0"/>
+        <w:rPr>
+          <w:sz w:val="24"/>
+          <w:szCs w:val="24"/>
+        </w:rPr>
+      </w:pPr>
+      <w:r>
+        <w:rPr>
+          <w:sz w:val="24"/>
+          <w:szCs w:val="24"/>
+        </w:rPr>
+        <w:t>La clase Autores hereda de Usuarios y es ella quien crea los artículos, envía a la sesión el</w:t>
+      </w:r>
+      <w:r>
+        <w:rPr>
+          <w:sz w:val="24"/>
+          <w:szCs w:val="24"/>
+        </w:rPr>
+        <w:t xml:space="preserve"> </w:t>
+      </w:r>
+      <w:r>
+        <w:rPr>
+          <w:sz w:val="24"/>
+          <w:szCs w:val="24"/>
+        </w:rPr>
+        <w:t>mismo y recibe las notificaciones enviadas por la sesión.</w:t>
+      </w:r>
+    </w:p>
+    <w:p>
+      <w:pPr>
+        <w:spacing w:after="0"/>
+        <w:rPr>
+          <w:sz w:val="24"/>
+          <w:szCs w:val="24"/>
+        </w:rPr>
+      </w:pPr>
+      <w:r>
+        <w:rPr>
+          <w:sz w:val="24"/>
+          <w:szCs w:val="24"/>
+        </w:rPr>
+        <w:t>Como el artículo que no pasó las validaciones nunca se llegó a grabar en el archivo, el autor</w:t>
+      </w:r>
+      <w:r>
+        <w:rPr>
+          <w:sz w:val="24"/>
+          <w:szCs w:val="24"/>
+        </w:rPr>
+        <w:t xml:space="preserve"> </w:t>
+      </w:r>
+      <w:r>
+        <w:rPr>
+          <w:sz w:val="24"/>
+          <w:szCs w:val="24"/>
+        </w:rPr>
+        <w:t>deberá volver a pasar por el proceso de crear artículo.</w:t>
+      </w:r>
+    </w:p>
+    <w:p>
+      <w:pPr>
+        <w:spacing w:after="0"/>
+        <w:rPr>
+          <w:sz w:val="24"/>
+          <w:szCs w:val="24"/>
+        </w:rPr>
+      </w:pPr>
+      <w:r>
+        <w:rPr>
+          <w:sz w:val="24"/>
+          <w:szCs w:val="24"/>
+        </w:rPr>
+        <w:t>La Sesión mantiene un listado de todos los artículos que pasaron las validaciones.</w:t>
+      </w:r>
+    </w:p>
+    <w:p>
+      <w:pPr>
+        <w:spacing w:after="0"/>
+        <w:rPr>
+          <w:sz w:val="24"/>
+          <w:szCs w:val="24"/>
+        </w:rPr>
+      </w:pPr>
+      <w:r>
+        <w:rPr>
+          <w:sz w:val="24"/>
+          <w:szCs w:val="24"/>
+        </w:rPr>
+        <w:t>Los revisores pueden expresar su interés sobre un artículo. Pueden modificar también su</w:t>
+      </w:r>
+      <w:r>
+        <w:rPr>
+          <w:sz w:val="24"/>
+          <w:szCs w:val="24"/>
+        </w:rPr>
+        <w:t xml:space="preserve"> </w:t>
+      </w:r>
+      <w:r>
+        <w:rPr>
+          <w:sz w:val="24"/>
+          <w:szCs w:val="24"/>
+        </w:rPr>
+        <w:t>interés.</w:t>
+      </w:r>
+    </w:p>
+    <w:p>
+      <w:pPr>
+        <w:spacing w:after="0"/>
+        <w:rPr>
+          <w:sz w:val="24"/>
+          <w:szCs w:val="24"/>
+        </w:rPr>
+      </w:pPr>
+      <w:r>
+        <w:rPr>
+          <w:sz w:val="24"/>
+          <w:szCs w:val="24"/>
+        </w:rPr>
+        <w:t xml:space="preserve">El </w:t>
+      </w:r>
+      <w:proofErr w:type="spellStart"/>
+      <w:r>
+        <w:rPr>
+          <w:sz w:val="24"/>
+          <w:szCs w:val="24"/>
+        </w:rPr>
+        <w:t>Chairs</w:t>
+      </w:r>
+      <w:proofErr w:type="spellEnd"/>
+      <w:r>
+        <w:rPr>
+          <w:sz w:val="24"/>
+          <w:szCs w:val="24"/>
+        </w:rPr>
+        <w:t xml:space="preserve"> tiene acceso al listado de </w:t>
+      </w:r>
+      <w:proofErr w:type="spellStart"/>
+      <w:r>
+        <w:rPr>
+          <w:sz w:val="24"/>
+          <w:szCs w:val="24"/>
+        </w:rPr>
+        <w:t>Bidds</w:t>
+      </w:r>
+      <w:proofErr w:type="spellEnd"/>
+      <w:r>
+        <w:rPr>
+          <w:sz w:val="24"/>
+          <w:szCs w:val="24"/>
+        </w:rPr>
+        <w:t xml:space="preserve"> por artículos.</w:t>
+      </w:r>
+    </w:p>
+    <w:p>
+      <w:pPr>
+        <w:spacing w:after="0"/>
+        <w:rPr>
+          <w:sz w:val="24"/>
+          <w:szCs w:val="24"/>
+        </w:rPr>
+      </w:pPr>
+      <w:r>
+        <w:rPr>
+          <w:sz w:val="24"/>
+          <w:szCs w:val="24"/>
+        </w:rPr>
+        <w:t xml:space="preserve">El encargado de cambiar el estado de la Sesión es el </w:t>
+      </w:r>
+      <w:proofErr w:type="spellStart"/>
+      <w:r>
+        <w:rPr>
+          <w:sz w:val="24"/>
+          <w:szCs w:val="24"/>
+        </w:rPr>
+        <w:t>Chairs</w:t>
+      </w:r>
+      <w:proofErr w:type="spellEnd"/>
+      <w:r>
+        <w:rPr>
+          <w:sz w:val="24"/>
+          <w:szCs w:val="24"/>
+        </w:rPr>
         <w:t>.</w:t>
       </w:r>
     </w:p>
     <w:p>
       <w:pPr>
         <w:spacing w:after="0"/>
-      </w:pPr>
-      <w:r>
-        <w:tab/>
-      </w:r>
-      <w:r>
-        <w:tab/>
-        <w:t xml:space="preserve">           *Si la Sesión es Regular y el tipo de artículo no es Regular, se rechaza.</w:t>
-      </w:r>
-    </w:p>
-    <w:p>
-      <w:pPr>
-        <w:spacing w:after="0"/>
-      </w:pPr>
-      <w:r>
-        <w:tab/>
-      </w:r>
-      <w:r>
-        <w:tab/>
-        <w:t xml:space="preserve">           *Si la Sesión es Posters y</w:t>
-      </w:r>
-      <w:r>
+        <w:rPr>
+          <w:sz w:val="24"/>
+          <w:szCs w:val="24"/>
+        </w:rPr>
+      </w:pPr>
+    </w:p>
+    <w:p>
+      <w:pPr>
+        <w:spacing w:before="240" w:after="0"/>
+        <w:rPr>
+          <w:b/>
+          <w:sz w:val="24"/>
+          <w:szCs w:val="24"/>
+        </w:rPr>
+      </w:pPr>
+      <w:r>
+        <w:rPr>
+          <w:b/>
+          <w:sz w:val="24"/>
+          <w:szCs w:val="24"/>
+        </w:rPr>
+        <w:t>Que tener en cuenta para testear</w:t>
+      </w:r>
+    </w:p>
+    <w:p>
+      <w:pPr>
+        <w:spacing w:after="0"/>
+        <w:rPr>
+          <w:b/>
+          <w:sz w:val="24"/>
+          <w:szCs w:val="24"/>
+        </w:rPr>
+      </w:pPr>
+      <w:proofErr w:type="spellStart"/>
+      <w:r>
+        <w:rPr>
+          <w:b/>
+          <w:sz w:val="24"/>
+          <w:szCs w:val="24"/>
+        </w:rPr>
+        <w:lastRenderedPageBreak/>
+        <w:t>Playground</w:t>
+      </w:r>
+      <w:proofErr w:type="spellEnd"/>
+    </w:p>
+    <w:p>
+      <w:pPr>
+        <w:spacing w:after="0"/>
+        <w:rPr>
+          <w:sz w:val="24"/>
+          <w:szCs w:val="24"/>
+        </w:rPr>
+      </w:pPr>
+      <w:r>
+        <w:rPr>
+          <w:sz w:val="24"/>
+          <w:szCs w:val="24"/>
+        </w:rPr>
+        <w:t>En la etapa de recepción verificar que la fecha actual no sea superior a la fecha del</w:t>
+      </w:r>
+      <w:r>
+        <w:rPr>
+          <w:sz w:val="24"/>
+          <w:szCs w:val="24"/>
+        </w:rPr>
         <w:t xml:space="preserve"> </w:t>
       </w:r>
-      <w:r>
-        <w:t>el tipo de artículo</w:t>
-      </w:r>
-      <w:r>
-        <w:t xml:space="preserve"> no es Posters, se rechaza.</w:t>
-      </w:r>
-    </w:p>
-    <w:p>
-      <w:pPr>
-        <w:spacing w:after="0"/>
-      </w:pPr>
-      <w:r>
-        <w:tab/>
-      </w:r>
-      <w:r>
-        <w:tab/>
-        <w:t xml:space="preserve">           *Si la Sesión es Workshop y el tipo de artículo no es ni Posters, ni Regular, se rechaza.</w:t>
-      </w:r>
-    </w:p>
-    <w:p>
-      <w:pPr>
-        <w:spacing w:after="0"/>
-      </w:pPr>
-      <w:r>
-        <w:tab/>
-      </w:r>
-      <w:r>
-        <w:tab/>
-        <w:t xml:space="preserve">            *Si el tipo de artículo es Regular y no tiene </w:t>
-      </w:r>
-      <w:proofErr w:type="spellStart"/>
-      <w:r>
-        <w:t>Abstract</w:t>
-      </w:r>
-      <w:proofErr w:type="spellEnd"/>
-      <w:r>
-        <w:t xml:space="preserve"> o es superior a 300 caracteres</w:t>
-      </w:r>
-      <w:r>
-        <w:t xml:space="preserve"> o si no tiene Título o si no tiene Archivo adjunto</w:t>
-      </w:r>
-      <w:r>
-        <w:t>, se rechaza.</w:t>
-      </w:r>
-    </w:p>
-    <w:p>
-      <w:pPr>
-        <w:spacing w:after="0"/>
-      </w:pPr>
-      <w:r>
-        <w:tab/>
-      </w:r>
-      <w:r>
-        <w:tab/>
-        <w:t xml:space="preserve">            *Si el tipo de artículo es Posters y no tiene Título o si no tiene Archivo adjunto, o si no tiene los Fuentes, se rechaza.</w:t>
-      </w:r>
-    </w:p>
-    <w:p>
-      <w:pPr>
-        <w:spacing w:after="0"/>
-      </w:pPr>
-      <w:r>
-        <w:tab/>
-      </w:r>
-      <w:r>
-        <w:tab/>
-        <w:t xml:space="preserve">             *Si no se definen los autores del artículo, se rechaza.</w:t>
-      </w:r>
-    </w:p>
-    <w:p>
-      <w:pPr>
-        <w:spacing w:after="0"/>
-      </w:pPr>
-      <w:r>
-        <w:t xml:space="preserve">Si pasa todas las validaciones se crea un archivo llamado </w:t>
-      </w:r>
-      <w:proofErr w:type="spellStart"/>
-      <w:proofErr w:type="gramStart"/>
-      <w:r>
-        <w:t>articulos.json</w:t>
-      </w:r>
-      <w:proofErr w:type="spellEnd"/>
-      <w:proofErr w:type="gramEnd"/>
-      <w:r>
-        <w:t xml:space="preserve"> donde almaceno todos los datos del artículo.</w:t>
-      </w:r>
-    </w:p>
-    <w:p>
-      <w:pPr>
-        <w:spacing w:after="0"/>
-      </w:pPr>
-      <w:r>
-        <w:t>Los artículos que no pasan las validaciones, no se graban en este archivo.</w:t>
-      </w:r>
-    </w:p>
-    <w:p>
-      <w:pPr>
-        <w:spacing w:after="0"/>
-      </w:pPr>
-      <w:r>
-        <w:t xml:space="preserve">Cuando un </w:t>
-      </w:r>
-      <w:r>
-        <w:t xml:space="preserve">artículo no pasa las validaciones, </w:t>
-      </w:r>
-      <w:r>
-        <w:t>la sesión manda un mensaje al autor designado para recibir las notificaciones.</w:t>
-      </w:r>
-    </w:p>
-    <w:p>
-      <w:pPr>
-        <w:spacing w:after="0"/>
-      </w:pPr>
-      <w:r>
-        <w:t xml:space="preserve">Una vez pasada el </w:t>
-      </w:r>
-      <w:proofErr w:type="spellStart"/>
-      <w:r>
+      <w:proofErr w:type="spellStart"/>
+      <w:r>
+        <w:rPr>
+          <w:sz w:val="24"/>
+          <w:szCs w:val="24"/>
+        </w:rPr>
         <w:t>deadline</w:t>
       </w:r>
       <w:proofErr w:type="spellEnd"/>
       <w:r>
-        <w:t xml:space="preserve"> de recepción</w:t>
-      </w:r>
-      <w:r>
+        <w:rPr>
+          <w:sz w:val="24"/>
+          <w:szCs w:val="24"/>
+        </w:rPr>
+        <w:t xml:space="preserve"> de recepción.</w:t>
+      </w:r>
+    </w:p>
+    <w:p>
+      <w:pPr>
+        <w:spacing w:after="0"/>
+        <w:rPr>
+          <w:sz w:val="24"/>
+          <w:szCs w:val="24"/>
+        </w:rPr>
+      </w:pPr>
+      <w:r>
+        <w:rPr>
+          <w:noProof/>
+          <w:lang w:eastAsia="es-AR"/>
+        </w:rPr>
+        <w:drawing>
+          <wp:inline distT="0" distB="0" distL="0" distR="0" wp14:anchorId="33D0BF87" wp14:editId="5A84DEE2">
+            <wp:extent cx="5400040" cy="989965"/>
+            <wp:effectExtent l="0" t="0" r="0" b="635"/>
+            <wp:docPr id="1873103154" name="Imagen 1"/>
+            <wp:cNvGraphicFramePr>
+              <a:graphicFrameLocks xmlns:a="http://schemas.openxmlformats.org/drawingml/2006/main" noChangeAspect="1"/>
+            </wp:cNvGraphicFramePr>
+            <a:graphic xmlns:a="http://schemas.openxmlformats.org/drawingml/2006/main">
+              <a:graphicData uri="http://schemas.openxmlformats.org/drawingml/2006/picture">
+                <pic:pic xmlns:pic="http://schemas.openxmlformats.org/drawingml/2006/picture">
+                  <pic:nvPicPr>
+                    <pic:cNvPr id="1873103154" name=""/>
+                    <pic:cNvPicPr/>
+                  </pic:nvPicPr>
+                  <pic:blipFill>
+                    <a:blip r:embed="rId4"/>
+                    <a:stretch>
+                      <a:fillRect/>
+                    </a:stretch>
+                  </pic:blipFill>
+                  <pic:spPr>
+                    <a:xfrm>
+                      <a:off x="0" y="0"/>
+                      <a:ext cx="5400040" cy="989965"/>
+                    </a:xfrm>
+                    <a:prstGeom prst="rect">
+                      <a:avLst/>
+                    </a:prstGeom>
+                  </pic:spPr>
+                </pic:pic>
+              </a:graphicData>
+            </a:graphic>
+          </wp:inline>
+        </w:drawing>
+      </w:r>
+    </w:p>
+    <w:p>
+      <w:pPr>
+        <w:spacing w:after="0"/>
+        <w:rPr>
+          <w:bCs/>
+          <w:sz w:val="24"/>
+          <w:szCs w:val="24"/>
+        </w:rPr>
+      </w:pPr>
+      <w:r>
+        <w:rPr>
+          <w:bCs/>
+          <w:sz w:val="24"/>
+          <w:szCs w:val="24"/>
+        </w:rPr>
+        <w:t>Para</w:t>
+      </w:r>
+      <w:r>
+        <w:rPr>
+          <w:bCs/>
+          <w:sz w:val="24"/>
+          <w:szCs w:val="24"/>
+        </w:rPr>
+        <w:t xml:space="preserve"> que no genere muchas leyendas en la terminal de pruebas, sugiero, en la etapa de recepción de artículos</w:t>
+      </w:r>
+      <w:r>
+        <w:rPr>
+          <w:bCs/>
+          <w:sz w:val="24"/>
+          <w:szCs w:val="24"/>
+        </w:rPr>
         <w:t>,</w:t>
       </w:r>
       <w:r>
-        <w:t xml:space="preserve"> la Sesión cambia su estado a </w:t>
-      </w:r>
-      <w:r>
-        <w:t>‘</w:t>
-      </w:r>
-      <w:proofErr w:type="spellStart"/>
-      <w:r>
-        <w:t>Bidding</w:t>
-      </w:r>
-      <w:proofErr w:type="spellEnd"/>
-      <w:r>
-        <w:t>’</w:t>
-      </w:r>
-      <w:r>
-        <w:t>.</w:t>
-      </w:r>
-    </w:p>
-    <w:p>
-      <w:pPr>
-        <w:spacing w:after="0"/>
-      </w:pPr>
-      <w:r>
-        <w:t>Definí una clase abstracta denominada Usuarios.</w:t>
-      </w:r>
-    </w:p>
-    <w:p>
-      <w:pPr>
-        <w:spacing w:after="0"/>
-      </w:pPr>
-      <w:r>
-        <w:t>La clase Autores hereda de Usuarios y es ella quien crea los artículos, envía a la sesión el mismo y recibe las notificaciones enviadas por la sesión.</w:t>
-      </w:r>
-    </w:p>
-    <w:p>
-      <w:pPr>
-        <w:spacing w:after="0"/>
-      </w:pPr>
-      <w:r>
-        <w:t xml:space="preserve">Como el artículo que no pasó las validaciones </w:t>
-      </w:r>
-      <w:r>
-        <w:t>nunca se llegó a grabar en el archivo, el autor deberá volver a pa</w:t>
-      </w:r>
-      <w:r>
-        <w:t>sar por el proceso de crear artí</w:t>
-      </w:r>
-      <w:r>
-        <w:t>culo.</w:t>
-      </w:r>
-    </w:p>
-    <w:p>
-      <w:pPr>
-        <w:spacing w:after="0"/>
-      </w:pPr>
-      <w:r>
-        <w:t>La Sesión mantiene un listado de todos los artículos que pasaron las validaciones.</w:t>
-      </w:r>
-    </w:p>
-    <w:p>
-      <w:pPr>
-        <w:spacing w:after="0"/>
-      </w:pPr>
-      <w:r>
-        <w:t>Los revisores pueden expresar su interés sobre un artículo. Pueden modificar también su interés.</w:t>
-      </w:r>
-    </w:p>
-    <w:p>
-      <w:pPr>
-        <w:spacing w:after="0"/>
-      </w:pPr>
-      <w:r>
-        <w:t xml:space="preserve">El </w:t>
-      </w:r>
-      <w:proofErr w:type="spellStart"/>
-      <w:r>
-        <w:t>Chairs</w:t>
-      </w:r>
-      <w:proofErr w:type="spellEnd"/>
-      <w:r>
-        <w:t xml:space="preserve"> tiene acceso al listado de </w:t>
-      </w:r>
-      <w:proofErr w:type="spellStart"/>
-      <w:r>
-        <w:t>Bidds</w:t>
-      </w:r>
-      <w:proofErr w:type="spellEnd"/>
-      <w:r>
-        <w:t xml:space="preserve"> por artículos.</w:t>
-      </w:r>
-    </w:p>
-    <w:p>
-      <w:pPr>
-        <w:spacing w:after="0"/>
-      </w:pPr>
-      <w:r>
-        <w:t xml:space="preserve">El encargado de cambiar el estado de la Sesión es el </w:t>
-      </w:r>
-      <w:proofErr w:type="spellStart"/>
-      <w:r>
-        <w:t>Chairs</w:t>
-      </w:r>
-      <w:proofErr w:type="spellEnd"/>
-      <w:r>
-        <w:t>.</w:t>
-      </w:r>
-    </w:p>
-    <w:p>
-      <w:pPr>
-        <w:spacing w:after="0"/>
-      </w:pPr>
+        <w:rPr>
+          <w:bCs/>
+          <w:sz w:val="24"/>
+          <w:szCs w:val="24"/>
+        </w:rPr>
+        <w:t xml:space="preserve"> comentar todo lo que tenga que ver con las etapas posteriores.</w:t>
+      </w:r>
     </w:p>
     <w:p>
       <w:pPr>
@@ -424,56 +1100,114 @@
       </w:pPr>
       <w:r>
         <w:rPr>
+          <w:noProof/>
+          <w:lang w:eastAsia="es-AR"/>
+        </w:rPr>
+        <w:drawing>
+          <wp:inline distT="0" distB="0" distL="0" distR="0" wp14:anchorId="7023BC8B" wp14:editId="1C87989D">
+            <wp:extent cx="5400040" cy="316230"/>
+            <wp:effectExtent l="0" t="0" r="0" b="7620"/>
+            <wp:docPr id="907798926" name="Imagen 1"/>
+            <wp:cNvGraphicFramePr>
+              <a:graphicFrameLocks xmlns:a="http://schemas.openxmlformats.org/drawingml/2006/main" noChangeAspect="1"/>
+            </wp:cNvGraphicFramePr>
+            <a:graphic xmlns:a="http://schemas.openxmlformats.org/drawingml/2006/main">
+              <a:graphicData uri="http://schemas.openxmlformats.org/drawingml/2006/picture">
+                <pic:pic xmlns:pic="http://schemas.openxmlformats.org/drawingml/2006/picture">
+                  <pic:nvPicPr>
+                    <pic:cNvPr id="907798926" name=""/>
+                    <pic:cNvPicPr/>
+                  </pic:nvPicPr>
+                  <pic:blipFill>
+                    <a:blip r:embed="rId5"/>
+                    <a:stretch>
+                      <a:fillRect/>
+                    </a:stretch>
+                  </pic:blipFill>
+                  <pic:spPr>
+                    <a:xfrm>
+                      <a:off x="0" y="0"/>
+                      <a:ext cx="5400040" cy="316230"/>
+                    </a:xfrm>
+                    <a:prstGeom prst="rect">
+                      <a:avLst/>
+                    </a:prstGeom>
+                  </pic:spPr>
+                </pic:pic>
+              </a:graphicData>
+            </a:graphic>
+          </wp:inline>
+        </w:drawing>
+      </w:r>
+    </w:p>
+    <w:p>
+      <w:pPr>
+        <w:spacing w:after="0"/>
+        <w:rPr>
           <w:b/>
           <w:sz w:val="24"/>
           <w:szCs w:val="24"/>
         </w:rPr>
-        <w:t>Que tener en cuenta para testear</w:t>
-      </w:r>
-    </w:p>
-    <w:p>
-      <w:pPr>
-        <w:spacing w:after="0"/>
-      </w:pPr>
-      <w:r>
-        <w:t>En los siguientes test</w:t>
-      </w:r>
-      <w:r>
-        <w:t xml:space="preserve">, </w:t>
-      </w:r>
-      <w:r>
-        <w:rPr>
-          <w:u w:val="single"/>
-        </w:rPr>
-        <w:t>crear la sesión</w:t>
-      </w:r>
-      <w:r>
-        <w:t xml:space="preserve"> con un </w:t>
-      </w:r>
-      <w:proofErr w:type="spellStart"/>
-      <w:r>
-        <w:t>deadline</w:t>
-      </w:r>
-      <w:proofErr w:type="spellEnd"/>
-      <w:r>
+      </w:pPr>
+    </w:p>
+    <w:p>
+      <w:pPr>
+        <w:spacing w:after="0"/>
+        <w:rPr>
+          <w:sz w:val="24"/>
+          <w:szCs w:val="24"/>
+        </w:rPr>
+      </w:pPr>
+      <w:r>
+        <w:rPr>
+          <w:sz w:val="24"/>
+          <w:szCs w:val="24"/>
+        </w:rPr>
+        <w:t>Esta</w:t>
+      </w:r>
+      <w:r>
+        <w:rPr>
+          <w:sz w:val="24"/>
+          <w:szCs w:val="24"/>
+        </w:rPr>
+        <w:t xml:space="preserve"> línea debe </w:t>
+      </w:r>
+      <w:proofErr w:type="spellStart"/>
+      <w:r>
+        <w:rPr>
+          <w:sz w:val="24"/>
+          <w:szCs w:val="24"/>
+        </w:rPr>
+        <w:t>des</w:t>
+      </w:r>
+      <w:r>
+        <w:rPr>
+          <w:sz w:val="24"/>
+          <w:szCs w:val="24"/>
+        </w:rPr>
+        <w:t>comenta</w:t>
+      </w:r>
+      <w:r>
+        <w:rPr>
+          <w:sz w:val="24"/>
+          <w:szCs w:val="24"/>
+        </w:rPr>
+        <w:t>rse</w:t>
+      </w:r>
+      <w:proofErr w:type="spellEnd"/>
+      <w:r>
+        <w:rPr>
+          <w:sz w:val="24"/>
+          <w:szCs w:val="24"/>
+        </w:rPr>
         <w:t xml:space="preserve"> </w:t>
       </w:r>
       <w:r>
-        <w:t xml:space="preserve">superior a la </w:t>
-      </w:r>
-      <w:r>
-        <w:t>fecha actual para que pasen los 8</w:t>
-      </w:r>
-      <w:r>
-        <w:t xml:space="preserve"> primeros </w:t>
-      </w:r>
-      <w:proofErr w:type="spellStart"/>
-      <w:r>
-        <w:t>tests</w:t>
-      </w:r>
-      <w:proofErr w:type="spellEnd"/>
-      <w:r>
-        <w:t>.</w:t>
+        <w:rPr>
+          <w:sz w:val="24"/>
+          <w:szCs w:val="24"/>
+        </w:rPr>
+        <w:t>cuando se va a proceder a la etapa de asignación.</w:t>
       </w:r>
     </w:p>
     <w:p>
@@ -488,6 +1222,491 @@
           <w:lang w:eastAsia="es-AR"/>
         </w:rPr>
       </w:pPr>
+      <w:r>
+        <w:rPr>
+          <w:rFonts w:ascii="Consolas" w:eastAsia="Times New Roman" w:hAnsi="Consolas" w:cs="Times New Roman"/>
+          <w:color w:val="6A9955"/>
+          <w:sz w:val="21"/>
+          <w:szCs w:val="21"/>
+          <w:lang w:eastAsia="es-AR"/>
+        </w:rPr>
+        <w:t>/** EL CHAIR CAMBIA EL ESTADO DE LA SESION DE BIDDING A ASIGNACION */</w:t>
+      </w:r>
+    </w:p>
+    <w:p>
+      <w:pPr>
+        <w:shd w:val="clear" w:color="auto" w:fill="1F1F1F"/>
+        <w:spacing w:after="0" w:line="285" w:lineRule="atLeast"/>
+        <w:rPr>
+          <w:rFonts w:ascii="Consolas" w:eastAsia="Times New Roman" w:hAnsi="Consolas" w:cs="Times New Roman"/>
+          <w:color w:val="6A9955"/>
+          <w:sz w:val="21"/>
+          <w:szCs w:val="21"/>
+          <w:lang w:eastAsia="es-AR"/>
+        </w:rPr>
+      </w:pPr>
+      <w:r>
+        <w:rPr>
+          <w:rFonts w:ascii="Consolas" w:eastAsia="Times New Roman" w:hAnsi="Consolas" w:cs="Times New Roman"/>
+          <w:color w:val="6A9955"/>
+          <w:sz w:val="21"/>
+          <w:szCs w:val="21"/>
+          <w:lang w:eastAsia="es-AR"/>
+        </w:rPr>
+        <w:t>//</w:t>
+      </w:r>
+      <w:proofErr w:type="spellStart"/>
+      <w:proofErr w:type="gramStart"/>
+      <w:r>
+        <w:rPr>
+          <w:rFonts w:ascii="Consolas" w:eastAsia="Times New Roman" w:hAnsi="Consolas" w:cs="Times New Roman"/>
+          <w:color w:val="6A9955"/>
+          <w:sz w:val="21"/>
+          <w:szCs w:val="21"/>
+          <w:lang w:eastAsia="es-AR"/>
+        </w:rPr>
+        <w:t>juan.cambiarEstadoSesion</w:t>
+      </w:r>
+      <w:proofErr w:type="spellEnd"/>
+      <w:proofErr w:type="gramEnd"/>
+      <w:r>
+        <w:rPr>
+          <w:rFonts w:ascii="Consolas" w:eastAsia="Times New Roman" w:hAnsi="Consolas" w:cs="Times New Roman"/>
+          <w:color w:val="6A9955"/>
+          <w:sz w:val="21"/>
+          <w:szCs w:val="21"/>
+          <w:lang w:eastAsia="es-AR"/>
+        </w:rPr>
+        <w:t>(</w:t>
+      </w:r>
+      <w:proofErr w:type="spellStart"/>
+      <w:r>
+        <w:rPr>
+          <w:rFonts w:ascii="Consolas" w:eastAsia="Times New Roman" w:hAnsi="Consolas" w:cs="Times New Roman"/>
+          <w:color w:val="6A9955"/>
+          <w:sz w:val="21"/>
+          <w:szCs w:val="21"/>
+          <w:lang w:eastAsia="es-AR"/>
+        </w:rPr>
+        <w:t>sesionInteligencia</w:t>
+      </w:r>
+      <w:proofErr w:type="spellEnd"/>
+      <w:r>
+        <w:rPr>
+          <w:rFonts w:ascii="Consolas" w:eastAsia="Times New Roman" w:hAnsi="Consolas" w:cs="Times New Roman"/>
+          <w:color w:val="6A9955"/>
+          <w:sz w:val="21"/>
+          <w:szCs w:val="21"/>
+          <w:lang w:eastAsia="es-AR"/>
+        </w:rPr>
+        <w:t>,'</w:t>
+      </w:r>
+      <w:proofErr w:type="spellStart"/>
+      <w:r>
+        <w:rPr>
+          <w:rFonts w:ascii="Consolas" w:eastAsia="Times New Roman" w:hAnsi="Consolas" w:cs="Times New Roman"/>
+          <w:color w:val="6A9955"/>
+          <w:sz w:val="21"/>
+          <w:szCs w:val="21"/>
+          <w:lang w:eastAsia="es-AR"/>
+        </w:rPr>
+        <w:t>asignacion</w:t>
+      </w:r>
+      <w:proofErr w:type="spellEnd"/>
+      <w:r>
+        <w:rPr>
+          <w:rFonts w:ascii="Consolas" w:eastAsia="Times New Roman" w:hAnsi="Consolas" w:cs="Times New Roman"/>
+          <w:color w:val="6A9955"/>
+          <w:sz w:val="21"/>
+          <w:szCs w:val="21"/>
+          <w:lang w:eastAsia="es-AR"/>
+        </w:rPr>
+        <w:t>');</w:t>
+      </w:r>
+    </w:p>
+    <w:p>
+      <w:pPr>
+        <w:spacing w:after="0"/>
+        <w:rPr>
+          <w:b/>
+          <w:sz w:val="24"/>
+          <w:szCs w:val="24"/>
+        </w:rPr>
+      </w:pPr>
+    </w:p>
+    <w:p>
+      <w:pPr>
+        <w:spacing w:after="0"/>
+        <w:rPr>
+          <w:bCs/>
+          <w:sz w:val="24"/>
+          <w:szCs w:val="24"/>
+        </w:rPr>
+      </w:pPr>
+      <w:r>
+        <w:rPr>
+          <w:bCs/>
+          <w:sz w:val="24"/>
+          <w:szCs w:val="24"/>
+        </w:rPr>
+        <w:t>Todos</w:t>
+      </w:r>
+      <w:r>
+        <w:rPr>
+          <w:bCs/>
+          <w:sz w:val="24"/>
+          <w:szCs w:val="24"/>
+        </w:rPr>
+        <w:t xml:space="preserve"> los artículos que se envían y pasan las verificaciones, se graban en estos archivos.</w:t>
+      </w:r>
+    </w:p>
+    <w:p>
+      <w:pPr>
+        <w:spacing w:after="0"/>
+        <w:rPr>
+          <w:b/>
+          <w:sz w:val="24"/>
+          <w:szCs w:val="24"/>
+        </w:rPr>
+      </w:pPr>
+      <w:r>
+        <w:rPr>
+          <w:noProof/>
+          <w:lang w:eastAsia="es-AR"/>
+        </w:rPr>
+        <w:drawing>
+          <wp:inline distT="0" distB="0" distL="0" distR="0" wp14:anchorId="3F4135DA" wp14:editId="43BBD47F">
+            <wp:extent cx="2333625" cy="1400175"/>
+            <wp:effectExtent l="0" t="0" r="9525" b="9525"/>
+            <wp:docPr id="1282886488" name="Imagen 1"/>
+            <wp:cNvGraphicFramePr>
+              <a:graphicFrameLocks xmlns:a="http://schemas.openxmlformats.org/drawingml/2006/main" noChangeAspect="1"/>
+            </wp:cNvGraphicFramePr>
+            <a:graphic xmlns:a="http://schemas.openxmlformats.org/drawingml/2006/main">
+              <a:graphicData uri="http://schemas.openxmlformats.org/drawingml/2006/picture">
+                <pic:pic xmlns:pic="http://schemas.openxmlformats.org/drawingml/2006/picture">
+                  <pic:nvPicPr>
+                    <pic:cNvPr id="1282886488" name=""/>
+                    <pic:cNvPicPr/>
+                  </pic:nvPicPr>
+                  <pic:blipFill>
+                    <a:blip r:embed="rId6"/>
+                    <a:stretch>
+                      <a:fillRect/>
+                    </a:stretch>
+                  </pic:blipFill>
+                  <pic:spPr>
+                    <a:xfrm>
+                      <a:off x="0" y="0"/>
+                      <a:ext cx="2333625" cy="1400175"/>
+                    </a:xfrm>
+                    <a:prstGeom prst="rect">
+                      <a:avLst/>
+                    </a:prstGeom>
+                  </pic:spPr>
+                </pic:pic>
+              </a:graphicData>
+            </a:graphic>
+          </wp:inline>
+        </w:drawing>
+      </w:r>
+    </w:p>
+    <w:p>
+      <w:pPr>
+        <w:spacing w:after="0"/>
+        <w:rPr>
+          <w:bCs/>
+          <w:sz w:val="24"/>
+          <w:szCs w:val="24"/>
+        </w:rPr>
+      </w:pPr>
+      <w:r>
+        <w:rPr>
+          <w:bCs/>
+          <w:sz w:val="24"/>
+          <w:szCs w:val="24"/>
+        </w:rPr>
+        <w:t xml:space="preserve">Para </w:t>
+      </w:r>
+      <w:r>
+        <w:rPr>
+          <w:bCs/>
+          <w:sz w:val="24"/>
+          <w:szCs w:val="24"/>
+        </w:rPr>
+        <w:t xml:space="preserve">pasar al </w:t>
+      </w:r>
+      <w:proofErr w:type="spellStart"/>
+      <w:r>
+        <w:rPr>
+          <w:bCs/>
+          <w:sz w:val="24"/>
+          <w:szCs w:val="24"/>
+        </w:rPr>
+        <w:t>bidding</w:t>
+      </w:r>
+      <w:proofErr w:type="spellEnd"/>
+      <w:r>
+        <w:rPr>
+          <w:bCs/>
+          <w:sz w:val="24"/>
+          <w:szCs w:val="24"/>
+        </w:rPr>
+        <w:t xml:space="preserve">, se debe tener en cuenta que ya haya pasado el </w:t>
+      </w:r>
+      <w:proofErr w:type="spellStart"/>
+      <w:r>
+        <w:rPr>
+          <w:bCs/>
+          <w:sz w:val="24"/>
+          <w:szCs w:val="24"/>
+        </w:rPr>
+        <w:t>deadline</w:t>
+      </w:r>
+      <w:proofErr w:type="spellEnd"/>
+      <w:r>
+        <w:rPr>
+          <w:bCs/>
+          <w:sz w:val="24"/>
+          <w:szCs w:val="24"/>
+        </w:rPr>
+        <w:t xml:space="preserve"> de recepción (para hacer las pruebas tuve que cambiar la fecha del </w:t>
+      </w:r>
+      <w:proofErr w:type="spellStart"/>
+      <w:r>
+        <w:rPr>
+          <w:bCs/>
+          <w:sz w:val="24"/>
+          <w:szCs w:val="24"/>
+        </w:rPr>
+        <w:t>deadline</w:t>
+      </w:r>
+      <w:proofErr w:type="spellEnd"/>
+      <w:r>
+        <w:rPr>
+          <w:bCs/>
+          <w:sz w:val="24"/>
+          <w:szCs w:val="24"/>
+        </w:rPr>
+        <w:t xml:space="preserve"> en la creación de la sesión.</w:t>
+      </w:r>
+    </w:p>
+    <w:p>
+      <w:pPr>
+        <w:spacing w:after="0"/>
+        <w:rPr>
+          <w:bCs/>
+          <w:sz w:val="24"/>
+          <w:szCs w:val="24"/>
+        </w:rPr>
+      </w:pPr>
+      <w:r>
+        <w:rPr>
+          <w:noProof/>
+          <w:lang w:eastAsia="es-AR"/>
+        </w:rPr>
+        <w:drawing>
+          <wp:inline distT="0" distB="0" distL="0" distR="0" wp14:anchorId="6F1EB4C7" wp14:editId="114D2365">
+            <wp:extent cx="5400040" cy="1003935"/>
+            <wp:effectExtent l="0" t="0" r="0" b="5715"/>
+            <wp:docPr id="90053536" name="Imagen 1"/>
+            <wp:cNvGraphicFramePr>
+              <a:graphicFrameLocks xmlns:a="http://schemas.openxmlformats.org/drawingml/2006/main" noChangeAspect="1"/>
+            </wp:cNvGraphicFramePr>
+            <a:graphic xmlns:a="http://schemas.openxmlformats.org/drawingml/2006/main">
+              <a:graphicData uri="http://schemas.openxmlformats.org/drawingml/2006/picture">
+                <pic:pic xmlns:pic="http://schemas.openxmlformats.org/drawingml/2006/picture">
+                  <pic:nvPicPr>
+                    <pic:cNvPr id="90053536" name=""/>
+                    <pic:cNvPicPr/>
+                  </pic:nvPicPr>
+                  <pic:blipFill>
+                    <a:blip r:embed="rId7"/>
+                    <a:stretch>
+                      <a:fillRect/>
+                    </a:stretch>
+                  </pic:blipFill>
+                  <pic:spPr>
+                    <a:xfrm>
+                      <a:off x="0" y="0"/>
+                      <a:ext cx="5400040" cy="1003935"/>
+                    </a:xfrm>
+                    <a:prstGeom prst="rect">
+                      <a:avLst/>
+                    </a:prstGeom>
+                  </pic:spPr>
+                </pic:pic>
+              </a:graphicData>
+            </a:graphic>
+          </wp:inline>
+        </w:drawing>
+      </w:r>
+    </w:p>
+    <w:p>
+      <w:pPr>
+        <w:spacing w:after="0"/>
+        <w:rPr>
+          <w:bCs/>
+          <w:sz w:val="24"/>
+          <w:szCs w:val="24"/>
+        </w:rPr>
+      </w:pPr>
+      <w:r>
+        <w:rPr>
+          <w:bCs/>
+          <w:sz w:val="24"/>
+          <w:szCs w:val="24"/>
+        </w:rPr>
+        <w:t xml:space="preserve">Para que no genere muchas leyendas en la terminal de pruebas, sugiero, en la etapa de </w:t>
+      </w:r>
+      <w:proofErr w:type="spellStart"/>
+      <w:r>
+        <w:rPr>
+          <w:bCs/>
+          <w:sz w:val="24"/>
+          <w:szCs w:val="24"/>
+        </w:rPr>
+        <w:t>bidding</w:t>
+      </w:r>
+      <w:proofErr w:type="spellEnd"/>
+      <w:r>
+        <w:rPr>
+          <w:bCs/>
+          <w:sz w:val="24"/>
+          <w:szCs w:val="24"/>
+        </w:rPr>
+        <w:t xml:space="preserve">, sólo tener </w:t>
+      </w:r>
+      <w:proofErr w:type="spellStart"/>
+      <w:r>
+        <w:rPr>
+          <w:bCs/>
+          <w:sz w:val="24"/>
+          <w:szCs w:val="24"/>
+        </w:rPr>
+        <w:t>descomentado</w:t>
+      </w:r>
+      <w:proofErr w:type="spellEnd"/>
+      <w:r>
+        <w:rPr>
+          <w:bCs/>
+          <w:sz w:val="24"/>
+          <w:szCs w:val="24"/>
+        </w:rPr>
+        <w:t xml:space="preserve"> lo que está marcado como etapa de </w:t>
+      </w:r>
+      <w:proofErr w:type="spellStart"/>
+      <w:r>
+        <w:rPr>
+          <w:bCs/>
+          <w:sz w:val="24"/>
+          <w:szCs w:val="24"/>
+        </w:rPr>
+        <w:t>bidding</w:t>
+      </w:r>
+      <w:proofErr w:type="spellEnd"/>
+      <w:r>
+        <w:rPr>
+          <w:bCs/>
+          <w:sz w:val="24"/>
+          <w:szCs w:val="24"/>
+        </w:rPr>
+        <w:t>.</w:t>
+      </w:r>
+    </w:p>
+    <w:p>
+      <w:pPr>
+        <w:spacing w:after="0"/>
+        <w:rPr>
+          <w:bCs/>
+          <w:sz w:val="24"/>
+          <w:szCs w:val="24"/>
+        </w:rPr>
+      </w:pPr>
+      <w:r>
+        <w:rPr>
+          <w:bCs/>
+          <w:sz w:val="24"/>
+          <w:szCs w:val="24"/>
+        </w:rPr>
+        <w:t xml:space="preserve"> </w:t>
+      </w:r>
+    </w:p>
+    <w:p>
+      <w:pPr>
+        <w:spacing w:after="0"/>
+        <w:rPr>
+          <w:b/>
+          <w:sz w:val="24"/>
+          <w:szCs w:val="24"/>
+        </w:rPr>
+      </w:pPr>
+      <w:r>
+        <w:rPr>
+          <w:b/>
+          <w:sz w:val="24"/>
+          <w:szCs w:val="24"/>
+        </w:rPr>
+        <w:t>Test</w:t>
+      </w:r>
+    </w:p>
+    <w:p>
+      <w:pPr>
+        <w:spacing w:after="0"/>
+      </w:pPr>
+      <w:r>
+        <w:t>En los siguientes test</w:t>
+      </w:r>
+      <w:r>
+        <w:t xml:space="preserve">, </w:t>
+      </w:r>
+      <w:r>
+        <w:rPr>
+          <w:u w:val="single"/>
+        </w:rPr>
+        <w:t>crear la sesión</w:t>
+      </w:r>
+      <w:r>
+        <w:t xml:space="preserve"> con un </w:t>
+      </w:r>
+      <w:proofErr w:type="spellStart"/>
+      <w:r>
+        <w:t>deadline</w:t>
+      </w:r>
+      <w:proofErr w:type="spellEnd"/>
+      <w:r>
+        <w:t xml:space="preserve"> </w:t>
+      </w:r>
+      <w:r>
+        <w:t xml:space="preserve">superior a la </w:t>
+      </w:r>
+      <w:r>
+        <w:t>fecha actual para que pasen los 8</w:t>
+      </w:r>
+      <w:r>
+        <w:t xml:space="preserve"> primeros </w:t>
+      </w:r>
+      <w:proofErr w:type="spellStart"/>
+      <w:r>
+        <w:t>tests</w:t>
+      </w:r>
+      <w:proofErr w:type="spellEnd"/>
+      <w:r>
+        <w:t>.</w:t>
+      </w:r>
+    </w:p>
+    <w:p>
+      <w:pPr>
+        <w:shd w:val="clear" w:color="auto" w:fill="1F1F1F"/>
+        <w:spacing w:after="0" w:line="285" w:lineRule="atLeast"/>
+        <w:rPr>
+          <w:rFonts w:ascii="Consolas" w:eastAsia="Times New Roman" w:hAnsi="Consolas" w:cs="Times New Roman"/>
+          <w:color w:val="CCCCCC"/>
+          <w:sz w:val="21"/>
+          <w:szCs w:val="21"/>
+          <w:lang w:eastAsia="es-AR"/>
+        </w:rPr>
+      </w:pPr>
       <w:proofErr w:type="gramStart"/>
       <w:r>
         <w:rPr>
@@ -627,6 +1846,7 @@
           <w:szCs w:val="21"/>
           <w:lang w:eastAsia="es-AR"/>
         </w:rPr>
+        <w:lastRenderedPageBreak/>
         <w:t>test</w:t>
       </w:r>
       <w:r>
@@ -713,137 +1933,6 @@
           <w:szCs w:val="24"/>
         </w:rPr>
       </w:pPr>
-      <w:r>
-        <w:rPr>
-          <w:sz w:val="24"/>
-          <w:szCs w:val="24"/>
-        </w:rPr>
-        <w:t>Para no cambiar el estado, esta</w:t>
-      </w:r>
-      <w:bookmarkStart w:id="0" w:name="_GoBack"/>
-      <w:bookmarkEnd w:id="0"/>
-      <w:r>
-        <w:rPr>
-          <w:sz w:val="24"/>
-          <w:szCs w:val="24"/>
-        </w:rPr>
-        <w:t xml:space="preserve"> línea debe estar comentada al principio para ejecutar </w:t>
-      </w:r>
-    </w:p>
-    <w:p>
-      <w:pPr>
-        <w:shd w:val="clear" w:color="auto" w:fill="1F1F1F"/>
-        <w:spacing w:after="0" w:line="285" w:lineRule="atLeast"/>
-        <w:rPr>
-          <w:rFonts w:ascii="Consolas" w:eastAsia="Times New Roman" w:hAnsi="Consolas" w:cs="Times New Roman"/>
-          <w:color w:val="CCCCCC"/>
-          <w:sz w:val="21"/>
-          <w:szCs w:val="21"/>
-          <w:lang w:eastAsia="es-AR"/>
-        </w:rPr>
-      </w:pPr>
-      <w:r>
-        <w:rPr>
-          <w:rFonts w:ascii="Consolas" w:eastAsia="Times New Roman" w:hAnsi="Consolas" w:cs="Times New Roman"/>
-          <w:color w:val="6A9955"/>
-          <w:sz w:val="21"/>
-          <w:szCs w:val="21"/>
-          <w:lang w:eastAsia="es-AR"/>
-        </w:rPr>
-        <w:lastRenderedPageBreak/>
-        <w:t>/** EL CHAIR CAMBIA EL ESTADO DE LA SESION DE BIDDING A ASIGNACION */</w:t>
-      </w:r>
-    </w:p>
-    <w:p>
-      <w:pPr>
-        <w:shd w:val="clear" w:color="auto" w:fill="1F1F1F"/>
-        <w:spacing w:after="0" w:line="285" w:lineRule="atLeast"/>
-        <w:rPr>
-          <w:rFonts w:ascii="Consolas" w:eastAsia="Times New Roman" w:hAnsi="Consolas" w:cs="Times New Roman"/>
-          <w:color w:val="CCCCCC"/>
-          <w:sz w:val="21"/>
-          <w:szCs w:val="21"/>
-          <w:lang w:eastAsia="es-AR"/>
-        </w:rPr>
-      </w:pPr>
-      <w:r>
-        <w:rPr>
-          <w:rFonts w:ascii="Consolas" w:eastAsia="Times New Roman" w:hAnsi="Consolas" w:cs="Times New Roman"/>
-          <w:color w:val="6A9955"/>
-          <w:sz w:val="21"/>
-          <w:szCs w:val="21"/>
-          <w:lang w:eastAsia="es-AR"/>
-        </w:rPr>
-        <w:t>//</w:t>
-      </w:r>
-      <w:proofErr w:type="spellStart"/>
-      <w:proofErr w:type="gramStart"/>
-      <w:r>
-        <w:rPr>
-          <w:rFonts w:ascii="Consolas" w:eastAsia="Times New Roman" w:hAnsi="Consolas" w:cs="Times New Roman"/>
-          <w:color w:val="6A9955"/>
-          <w:sz w:val="21"/>
-          <w:szCs w:val="21"/>
-          <w:lang w:eastAsia="es-AR"/>
-        </w:rPr>
-        <w:t>juan.cambiarEstadoSesion</w:t>
-      </w:r>
-      <w:proofErr w:type="spellEnd"/>
-      <w:proofErr w:type="gramEnd"/>
-      <w:r>
-        <w:rPr>
-          <w:rFonts w:ascii="Consolas" w:eastAsia="Times New Roman" w:hAnsi="Consolas" w:cs="Times New Roman"/>
-          <w:color w:val="6A9955"/>
-          <w:sz w:val="21"/>
-          <w:szCs w:val="21"/>
-          <w:lang w:eastAsia="es-AR"/>
-        </w:rPr>
-        <w:t>(</w:t>
-      </w:r>
-      <w:proofErr w:type="spellStart"/>
-      <w:r>
-        <w:rPr>
-          <w:rFonts w:ascii="Consolas" w:eastAsia="Times New Roman" w:hAnsi="Consolas" w:cs="Times New Roman"/>
-          <w:color w:val="6A9955"/>
-          <w:sz w:val="21"/>
-          <w:szCs w:val="21"/>
-          <w:lang w:eastAsia="es-AR"/>
-        </w:rPr>
-        <w:t>sesionInteligencia</w:t>
-      </w:r>
-      <w:proofErr w:type="spellEnd"/>
-      <w:r>
-        <w:rPr>
-          <w:rFonts w:ascii="Consolas" w:eastAsia="Times New Roman" w:hAnsi="Consolas" w:cs="Times New Roman"/>
-          <w:color w:val="6A9955"/>
-          <w:sz w:val="21"/>
-          <w:szCs w:val="21"/>
-          <w:lang w:eastAsia="es-AR"/>
-        </w:rPr>
-        <w:t>,'</w:t>
-      </w:r>
-      <w:proofErr w:type="spellStart"/>
-      <w:r>
-        <w:rPr>
-          <w:rFonts w:ascii="Consolas" w:eastAsia="Times New Roman" w:hAnsi="Consolas" w:cs="Times New Roman"/>
-          <w:color w:val="6A9955"/>
-          <w:sz w:val="21"/>
-          <w:szCs w:val="21"/>
-          <w:lang w:eastAsia="es-AR"/>
-        </w:rPr>
-        <w:t>asignacion</w:t>
-      </w:r>
-      <w:proofErr w:type="spellEnd"/>
-      <w:r>
-        <w:rPr>
-          <w:rFonts w:ascii="Consolas" w:eastAsia="Times New Roman" w:hAnsi="Consolas" w:cs="Times New Roman"/>
-          <w:color w:val="6A9955"/>
-          <w:sz w:val="21"/>
-          <w:szCs w:val="21"/>
-          <w:lang w:eastAsia="es-AR"/>
-        </w:rPr>
-        <w:t>');</w:t>
-      </w:r>
     </w:p>
     <w:p>
       <w:pPr>
@@ -856,6 +1945,13 @@
       </w:pPr>
     </w:p>
     <w:p>
+      <w:pPr>
+        <w:rPr>
+          <w:lang w:val="es-US"/>
+        </w:rPr>
+      </w:pPr>
+    </w:p>
+    <w:p>
       <w:r>
         <w:t xml:space="preserve">1era Aproximación a lo </w:t>
       </w:r>
@@ -876,7 +1972,7 @@
           <w:lang w:eastAsia="es-AR"/>
         </w:rPr>
         <w:drawing>
-          <wp:inline distT="0" distB="0" distL="0" distR="0" wp14:anchorId="6D1160E7" wp14:editId="4EBF5FD9">
+          <wp:inline distT="0" distB="0" distL="0" distR="0" wp14:anchorId="0B00EA91" wp14:editId="3D33759F">
             <wp:extent cx="5125165" cy="6039693"/>
             <wp:effectExtent l="0" t="0" r="0" b="0"/>
             <wp:docPr id="1" name="Imagen 1"/>
@@ -891,7 +1987,7 @@
                     <pic:cNvPicPr/>
                   </pic:nvPicPr>
                   <pic:blipFill>
-                    <a:blip r:embed="rId4"/>
+                    <a:blip r:embed="rId8"/>
                     <a:stretch>
                       <a:fillRect/>
                     </a:stretch>
@@ -925,7 +2021,7 @@
         </w:rPr>
         <w:lastRenderedPageBreak/>
         <w:drawing>
-          <wp:inline distT="0" distB="0" distL="0" distR="0" wp14:anchorId="0C6E8450" wp14:editId="35385102">
+          <wp:inline distT="0" distB="0" distL="0" distR="0" wp14:anchorId="7A343065" wp14:editId="3F319884">
             <wp:extent cx="5400040" cy="3046095"/>
             <wp:effectExtent l="0" t="0" r="0" b="1905"/>
             <wp:docPr id="3" name="Imagen 3"/>
@@ -940,7 +2036,7 @@
                     <pic:cNvPicPr/>
                   </pic:nvPicPr>
                   <pic:blipFill>
-                    <a:blip r:embed="rId5"/>
+                    <a:blip r:embed="rId9"/>
                     <a:stretch>
                       <a:fillRect/>
                     </a:stretch>
@@ -973,7 +2069,7 @@
           <w:lang w:eastAsia="es-AR"/>
         </w:rPr>
         <w:drawing>
-          <wp:inline distT="0" distB="0" distL="0" distR="0">
+          <wp:inline distT="0" distB="0" distL="0" distR="0" wp14:anchorId="6CB4C350" wp14:editId="6DB5B937">
             <wp:extent cx="5400040" cy="2404746"/>
             <wp:effectExtent l="0" t="0" r="0" b="0"/>
             <wp:docPr id="2" name="Imagen 2"/>
@@ -988,7 +2084,7 @@
                     <pic:cNvPicPr/>
                   </pic:nvPicPr>
                   <pic:blipFill>
-                    <a:blip r:embed="rId6" cstate="print">
+                    <a:blip r:embed="rId10" cstate="print">
                       <a:extLst>
                         <a:ext uri="{28A0092B-C50C-407E-A947-70E740481C1C}">
                           <a14:useLocalDpi xmlns:a14="http://schemas.microsoft.com/office/drawing/2010/main" val="0"/>
@@ -1003,6 +2099,56 @@
                     <a:xfrm>
                       <a:off x="0" y="0"/>
                       <a:ext cx="5435275" cy="2420437"/>
+                    </a:xfrm>
+                    <a:prstGeom prst="rect">
+                      <a:avLst/>
+                    </a:prstGeom>
+                  </pic:spPr>
+                </pic:pic>
+              </a:graphicData>
+            </a:graphic>
+          </wp:inline>
+        </w:drawing>
+      </w:r>
+    </w:p>
+    <w:p>
+      <w:r>
+        <w:t>4ta Aproximación</w:t>
+      </w:r>
+    </w:p>
+    <w:p/>
+    <w:p>
+      <w:r>
+        <w:rPr>
+          <w:noProof/>
+          <w:lang w:eastAsia="es-AR"/>
+        </w:rPr>
+        <w:lastRenderedPageBreak/>
+        <w:drawing>
+          <wp:inline distT="0" distB="0" distL="0" distR="0" wp14:anchorId="3A725344" wp14:editId="064D0191">
+            <wp:extent cx="5400040" cy="2844800"/>
+            <wp:effectExtent l="0" t="0" r="0" b="0"/>
+            <wp:docPr id="5" name="Imagen 5"/>
+            <wp:cNvGraphicFramePr>
+              <a:graphicFrameLocks xmlns:a="http://schemas.openxmlformats.org/drawingml/2006/main" noChangeAspect="1"/>
+            </wp:cNvGraphicFramePr>
+            <a:graphic xmlns:a="http://schemas.openxmlformats.org/drawingml/2006/main">
+              <a:graphicData uri="http://schemas.openxmlformats.org/drawingml/2006/picture">
+                <pic:pic xmlns:pic="http://schemas.openxmlformats.org/drawingml/2006/picture">
+                  <pic:nvPicPr>
+                    <pic:cNvPr id="1" name=""/>
+                    <pic:cNvPicPr/>
+                  </pic:nvPicPr>
+                  <pic:blipFill>
+                    <a:blip r:embed="rId11"/>
+                    <a:stretch>
+                      <a:fillRect/>
+                    </a:stretch>
+                  </pic:blipFill>
+                  <pic:spPr>
+                    <a:xfrm>
+                      <a:off x="0" y="0"/>
+                      <a:ext cx="5400040" cy="2844800"/>
                     </a:xfrm>
                     <a:prstGeom prst="rect">
                       <a:avLst/>

</xml_diff>

<commit_message>
se modifica la etapa de seleccion de articulos
</commit_message>
<xml_diff>
--- a/graficoUml.docx
+++ b/graficoUml.docx
@@ -544,16 +544,7 @@
           <w:sz w:val="24"/>
           <w:szCs w:val="24"/>
         </w:rPr>
-        <w:t xml:space="preserve"> Si bien a los objetos no se les define un id, a modo de que se me haga más</w:t>
-      </w:r>
-      <w:bookmarkStart w:id="0" w:name="_GoBack"/>
-      <w:bookmarkEnd w:id="0"/>
-      <w:r>
-        <w:rPr>
-          <w:sz w:val="24"/>
-          <w:szCs w:val="24"/>
-        </w:rPr>
-        <w:t xml:space="preserve"> sencillo de buscarlo, rescatarlo, realizar </w:t>
+        <w:t xml:space="preserve"> Si bien a los objetos no se les define un id, a modo de que se me haga más sencillo de buscarlo, rescatarlo, realizar </w:t>
       </w:r>
       <w:proofErr w:type="spellStart"/>
       <w:r>
@@ -962,16 +953,50 @@
       <w:pPr>
         <w:spacing w:after="0"/>
         <w:rPr>
-          <w:sz w:val="24"/>
-          <w:szCs w:val="24"/>
-        </w:rPr>
-      </w:pPr>
-      <w:r>
-        <w:rPr>
-          <w:sz w:val="24"/>
-          <w:szCs w:val="24"/>
-        </w:rPr>
-        <w:t>En la etapa de recepción verificar que la fecha actual no sea superior a la fecha del</w:t>
+          <w:b/>
+          <w:sz w:val="28"/>
+          <w:szCs w:val="28"/>
+          <w:u w:val="single"/>
+        </w:rPr>
+      </w:pPr>
+      <w:r>
+        <w:rPr>
+          <w:sz w:val="28"/>
+          <w:szCs w:val="28"/>
+          <w:u w:val="single"/>
+        </w:rPr>
+        <w:t>Etapa de R</w:t>
+      </w:r>
+      <w:r>
+        <w:rPr>
+          <w:sz w:val="28"/>
+          <w:szCs w:val="28"/>
+          <w:u w:val="single"/>
+        </w:rPr>
+        <w:t>ecepción</w:t>
+      </w:r>
+    </w:p>
+    <w:p>
+      <w:pPr>
+        <w:spacing w:after="0"/>
+        <w:rPr>
+          <w:sz w:val="24"/>
+          <w:szCs w:val="24"/>
+        </w:rPr>
+      </w:pPr>
+      <w:r>
+        <w:rPr>
+          <w:sz w:val="24"/>
+          <w:szCs w:val="24"/>
+        </w:rPr>
+        <w:t>*V</w:t>
+      </w:r>
+      <w:r>
+        <w:rPr>
+          <w:sz w:val="24"/>
+          <w:szCs w:val="24"/>
+        </w:rPr>
+        <w:t>erificar que la fecha actual no sea superior a la fecha del</w:t>
       </w:r>
       <w:r>
         <w:rPr>
@@ -1062,6 +1087,14 @@
           <w:sz w:val="24"/>
           <w:szCs w:val="24"/>
         </w:rPr>
+        <w:t>*</w:t>
+      </w:r>
+      <w:r>
+        <w:rPr>
+          <w:bCs/>
+          <w:sz w:val="24"/>
+          <w:szCs w:val="24"/>
+        </w:rPr>
         <w:t>Para</w:t>
       </w:r>
       <w:r>
@@ -1070,23 +1103,65 @@
           <w:sz w:val="24"/>
           <w:szCs w:val="24"/>
         </w:rPr>
-        <w:t xml:space="preserve"> que no genere muchas leyendas en la terminal de pruebas, sugiero, en la etapa de recepción de artículos</w:t>
-      </w:r>
-      <w:r>
-        <w:rPr>
-          <w:bCs/>
-          <w:sz w:val="24"/>
-          <w:szCs w:val="24"/>
-        </w:rPr>
-        <w:t>,</w:t>
-      </w:r>
-      <w:r>
-        <w:rPr>
-          <w:bCs/>
-          <w:sz w:val="24"/>
-          <w:szCs w:val="24"/>
-        </w:rPr>
-        <w:t xml:space="preserve"> comentar todo lo que tenga que ver con las etapas posteriores.</w:t>
+        <w:t xml:space="preserve"> que no genere muchas leyendas en la termi</w:t>
+      </w:r>
+      <w:r>
+        <w:rPr>
+          <w:bCs/>
+          <w:sz w:val="24"/>
+          <w:szCs w:val="24"/>
+        </w:rPr>
+        <w:t>nal de pruebas, sugiero</w:t>
+      </w:r>
+      <w:r>
+        <w:rPr>
+          <w:bCs/>
+          <w:sz w:val="24"/>
+          <w:szCs w:val="24"/>
+        </w:rPr>
+        <w:t xml:space="preserve"> comentar todo lo que tenga que ver con las etapas posteriores</w:t>
+      </w:r>
+      <w:r>
+        <w:rPr>
+          <w:bCs/>
+          <w:sz w:val="24"/>
+          <w:szCs w:val="24"/>
+        </w:rPr>
+        <w:t>.</w:t>
+      </w:r>
+    </w:p>
+    <w:p>
+      <w:pPr>
+        <w:spacing w:after="0"/>
+        <w:rPr>
+          <w:bCs/>
+          <w:sz w:val="24"/>
+          <w:szCs w:val="24"/>
+        </w:rPr>
+      </w:pPr>
+      <w:r>
+        <w:rPr>
+          <w:b/>
+          <w:sz w:val="24"/>
+          <w:szCs w:val="24"/>
+        </w:rPr>
+        <w:t>*</w:t>
+      </w:r>
+      <w:r>
+        <w:rPr>
+          <w:bCs/>
+          <w:sz w:val="24"/>
+          <w:szCs w:val="24"/>
+        </w:rPr>
+        <w:t>Todos</w:t>
+      </w:r>
+      <w:r>
+        <w:rPr>
+          <w:bCs/>
+          <w:sz w:val="24"/>
+          <w:szCs w:val="24"/>
+        </w:rPr>
+        <w:t xml:space="preserve"> los artículos que se envían y pasan las verificaciones, se graban en estos archivos.</w:t>
       </w:r>
     </w:p>
     <w:p>
@@ -1104,278 +1179,7 @@
           <w:lang w:eastAsia="es-AR"/>
         </w:rPr>
         <w:drawing>
-          <wp:inline distT="0" distB="0" distL="0" distR="0" wp14:anchorId="7023BC8B" wp14:editId="1C87989D">
-            <wp:extent cx="5400040" cy="316230"/>
-            <wp:effectExtent l="0" t="0" r="0" b="7620"/>
-            <wp:docPr id="907798926" name="Imagen 1"/>
-            <wp:cNvGraphicFramePr>
-              <a:graphicFrameLocks xmlns:a="http://schemas.openxmlformats.org/drawingml/2006/main" noChangeAspect="1"/>
-            </wp:cNvGraphicFramePr>
-            <a:graphic xmlns:a="http://schemas.openxmlformats.org/drawingml/2006/main">
-              <a:graphicData uri="http://schemas.openxmlformats.org/drawingml/2006/picture">
-                <pic:pic xmlns:pic="http://schemas.openxmlformats.org/drawingml/2006/picture">
-                  <pic:nvPicPr>
-                    <pic:cNvPr id="907798926" name=""/>
-                    <pic:cNvPicPr/>
-                  </pic:nvPicPr>
-                  <pic:blipFill>
-                    <a:blip r:embed="rId5"/>
-                    <a:stretch>
-                      <a:fillRect/>
-                    </a:stretch>
-                  </pic:blipFill>
-                  <pic:spPr>
-                    <a:xfrm>
-                      <a:off x="0" y="0"/>
-                      <a:ext cx="5400040" cy="316230"/>
-                    </a:xfrm>
-                    <a:prstGeom prst="rect">
-                      <a:avLst/>
-                    </a:prstGeom>
-                  </pic:spPr>
-                </pic:pic>
-              </a:graphicData>
-            </a:graphic>
-          </wp:inline>
-        </w:drawing>
-      </w:r>
-    </w:p>
-    <w:p>
-      <w:pPr>
-        <w:spacing w:after="0"/>
-        <w:rPr>
-          <w:b/>
-          <w:sz w:val="24"/>
-          <w:szCs w:val="24"/>
-        </w:rPr>
-      </w:pPr>
-    </w:p>
-    <w:p>
-      <w:pPr>
-        <w:spacing w:after="0"/>
-        <w:rPr>
-          <w:sz w:val="24"/>
-          <w:szCs w:val="24"/>
-        </w:rPr>
-      </w:pPr>
-      <w:r>
-        <w:rPr>
-          <w:sz w:val="24"/>
-          <w:szCs w:val="24"/>
-        </w:rPr>
-        <w:t>Esta</w:t>
-      </w:r>
-      <w:r>
-        <w:rPr>
-          <w:sz w:val="24"/>
-          <w:szCs w:val="24"/>
-        </w:rPr>
-        <w:t xml:space="preserve"> línea debe </w:t>
-      </w:r>
-      <w:proofErr w:type="spellStart"/>
-      <w:r>
-        <w:rPr>
-          <w:sz w:val="24"/>
-          <w:szCs w:val="24"/>
-        </w:rPr>
-        <w:t>des</w:t>
-      </w:r>
-      <w:r>
-        <w:rPr>
-          <w:sz w:val="24"/>
-          <w:szCs w:val="24"/>
-        </w:rPr>
-        <w:t>comenta</w:t>
-      </w:r>
-      <w:r>
-        <w:rPr>
-          <w:sz w:val="24"/>
-          <w:szCs w:val="24"/>
-        </w:rPr>
-        <w:t>rse</w:t>
-      </w:r>
-      <w:proofErr w:type="spellEnd"/>
-      <w:r>
-        <w:rPr>
-          <w:sz w:val="24"/>
-          <w:szCs w:val="24"/>
-        </w:rPr>
-        <w:t xml:space="preserve"> </w:t>
-      </w:r>
-      <w:r>
-        <w:rPr>
-          <w:sz w:val="24"/>
-          <w:szCs w:val="24"/>
-        </w:rPr>
-        <w:t>cuando se va a proceder a la etapa de asignación.</w:t>
-      </w:r>
-    </w:p>
-    <w:p>
-      <w:pPr>
-        <w:shd w:val="clear" w:color="auto" w:fill="1F1F1F"/>
-        <w:spacing w:after="0" w:line="285" w:lineRule="atLeast"/>
-        <w:rPr>
-          <w:rFonts w:ascii="Consolas" w:eastAsia="Times New Roman" w:hAnsi="Consolas" w:cs="Times New Roman"/>
-          <w:color w:val="CCCCCC"/>
-          <w:sz w:val="21"/>
-          <w:szCs w:val="21"/>
-          <w:lang w:eastAsia="es-AR"/>
-        </w:rPr>
-      </w:pPr>
-      <w:r>
-        <w:rPr>
-          <w:rFonts w:ascii="Consolas" w:eastAsia="Times New Roman" w:hAnsi="Consolas" w:cs="Times New Roman"/>
-          <w:color w:val="6A9955"/>
-          <w:sz w:val="21"/>
-          <w:szCs w:val="21"/>
-          <w:lang w:eastAsia="es-AR"/>
-        </w:rPr>
-        <w:t>/** EL CHAIR CAMBIA EL ESTADO DE LA SESION DE BIDDING A ASIGNACION */</w:t>
-      </w:r>
-    </w:p>
-    <w:p>
-      <w:pPr>
-        <w:shd w:val="clear" w:color="auto" w:fill="1F1F1F"/>
-        <w:spacing w:after="0" w:line="285" w:lineRule="atLeast"/>
-        <w:rPr>
-          <w:rFonts w:ascii="Consolas" w:eastAsia="Times New Roman" w:hAnsi="Consolas" w:cs="Times New Roman"/>
-          <w:color w:val="6A9955"/>
-          <w:sz w:val="21"/>
-          <w:szCs w:val="21"/>
-          <w:lang w:eastAsia="es-AR"/>
-        </w:rPr>
-      </w:pPr>
-      <w:r>
-        <w:rPr>
-          <w:rFonts w:ascii="Consolas" w:eastAsia="Times New Roman" w:hAnsi="Consolas" w:cs="Times New Roman"/>
-          <w:color w:val="6A9955"/>
-          <w:sz w:val="21"/>
-          <w:szCs w:val="21"/>
-          <w:lang w:eastAsia="es-AR"/>
-        </w:rPr>
-        <w:t>//</w:t>
-      </w:r>
-      <w:proofErr w:type="spellStart"/>
-      <w:proofErr w:type="gramStart"/>
-      <w:r>
-        <w:rPr>
-          <w:rFonts w:ascii="Consolas" w:eastAsia="Times New Roman" w:hAnsi="Consolas" w:cs="Times New Roman"/>
-          <w:color w:val="6A9955"/>
-          <w:sz w:val="21"/>
-          <w:szCs w:val="21"/>
-          <w:lang w:eastAsia="es-AR"/>
-        </w:rPr>
-        <w:t>juan.cambiarEstadoSesion</w:t>
-      </w:r>
-      <w:proofErr w:type="spellEnd"/>
-      <w:proofErr w:type="gramEnd"/>
-      <w:r>
-        <w:rPr>
-          <w:rFonts w:ascii="Consolas" w:eastAsia="Times New Roman" w:hAnsi="Consolas" w:cs="Times New Roman"/>
-          <w:color w:val="6A9955"/>
-          <w:sz w:val="21"/>
-          <w:szCs w:val="21"/>
-          <w:lang w:eastAsia="es-AR"/>
-        </w:rPr>
-        <w:t>(</w:t>
-      </w:r>
-      <w:proofErr w:type="spellStart"/>
-      <w:r>
-        <w:rPr>
-          <w:rFonts w:ascii="Consolas" w:eastAsia="Times New Roman" w:hAnsi="Consolas" w:cs="Times New Roman"/>
-          <w:color w:val="6A9955"/>
-          <w:sz w:val="21"/>
-          <w:szCs w:val="21"/>
-          <w:lang w:eastAsia="es-AR"/>
-        </w:rPr>
-        <w:t>sesionInteligencia</w:t>
-      </w:r>
-      <w:proofErr w:type="spellEnd"/>
-      <w:r>
-        <w:rPr>
-          <w:rFonts w:ascii="Consolas" w:eastAsia="Times New Roman" w:hAnsi="Consolas" w:cs="Times New Roman"/>
-          <w:color w:val="6A9955"/>
-          <w:sz w:val="21"/>
-          <w:szCs w:val="21"/>
-          <w:lang w:eastAsia="es-AR"/>
-        </w:rPr>
-        <w:t>,'</w:t>
-      </w:r>
-      <w:proofErr w:type="spellStart"/>
-      <w:r>
-        <w:rPr>
-          <w:rFonts w:ascii="Consolas" w:eastAsia="Times New Roman" w:hAnsi="Consolas" w:cs="Times New Roman"/>
-          <w:color w:val="6A9955"/>
-          <w:sz w:val="21"/>
-          <w:szCs w:val="21"/>
-          <w:lang w:eastAsia="es-AR"/>
-        </w:rPr>
-        <w:t>asignacion</w:t>
-      </w:r>
-      <w:proofErr w:type="spellEnd"/>
-      <w:r>
-        <w:rPr>
-          <w:rFonts w:ascii="Consolas" w:eastAsia="Times New Roman" w:hAnsi="Consolas" w:cs="Times New Roman"/>
-          <w:color w:val="6A9955"/>
-          <w:sz w:val="21"/>
-          <w:szCs w:val="21"/>
-          <w:lang w:eastAsia="es-AR"/>
-        </w:rPr>
-        <w:t>');</w:t>
-      </w:r>
-    </w:p>
-    <w:p>
-      <w:pPr>
-        <w:spacing w:after="0"/>
-        <w:rPr>
-          <w:b/>
-          <w:sz w:val="24"/>
-          <w:szCs w:val="24"/>
-        </w:rPr>
-      </w:pPr>
-    </w:p>
-    <w:p>
-      <w:pPr>
-        <w:spacing w:after="0"/>
-        <w:rPr>
-          <w:bCs/>
-          <w:sz w:val="24"/>
-          <w:szCs w:val="24"/>
-        </w:rPr>
-      </w:pPr>
-      <w:r>
-        <w:rPr>
-          <w:bCs/>
-          <w:sz w:val="24"/>
-          <w:szCs w:val="24"/>
-        </w:rPr>
-        <w:t>Todos</w:t>
-      </w:r>
-      <w:r>
-        <w:rPr>
-          <w:bCs/>
-          <w:sz w:val="24"/>
-          <w:szCs w:val="24"/>
-        </w:rPr>
-        <w:t xml:space="preserve"> los artículos que se envían y pasan las verificaciones, se graban en estos archivos.</w:t>
-      </w:r>
-    </w:p>
-    <w:p>
-      <w:pPr>
-        <w:spacing w:after="0"/>
-        <w:rPr>
-          <w:b/>
-          <w:sz w:val="24"/>
-          <w:szCs w:val="24"/>
-        </w:rPr>
-      </w:pPr>
-      <w:r>
-        <w:rPr>
-          <w:noProof/>
-          <w:lang w:eastAsia="es-AR"/>
-        </w:rPr>
-        <w:drawing>
-          <wp:inline distT="0" distB="0" distL="0" distR="0" wp14:anchorId="3F4135DA" wp14:editId="43BBD47F">
+          <wp:inline distT="0" distB="0" distL="0" distR="0" wp14:anchorId="68820BD4" wp14:editId="600CAD97">
             <wp:extent cx="2333625" cy="1400175"/>
             <wp:effectExtent l="0" t="0" r="9525" b="9525"/>
             <wp:docPr id="1282886488" name="Imagen 1"/>
@@ -1390,7 +1194,7 @@
                     <pic:cNvPicPr/>
                   </pic:nvPicPr>
                   <pic:blipFill>
-                    <a:blip r:embed="rId6"/>
+                    <a:blip r:embed="rId5"/>
                     <a:stretch>
                       <a:fillRect/>
                     </a:stretch>
@@ -1415,44 +1219,72 @@
       <w:pPr>
         <w:spacing w:after="0"/>
         <w:rPr>
-          <w:bCs/>
-          <w:sz w:val="24"/>
-          <w:szCs w:val="24"/>
-        </w:rPr>
-      </w:pPr>
-      <w:r>
-        <w:rPr>
-          <w:bCs/>
-          <w:sz w:val="24"/>
-          <w:szCs w:val="24"/>
-        </w:rPr>
-        <w:t xml:space="preserve">Para </w:t>
-      </w:r>
-      <w:r>
-        <w:rPr>
-          <w:bCs/>
-          <w:sz w:val="24"/>
-          <w:szCs w:val="24"/>
-        </w:rPr>
-        <w:t xml:space="preserve">pasar al </w:t>
+          <w:b/>
+          <w:sz w:val="24"/>
+          <w:szCs w:val="24"/>
+        </w:rPr>
+      </w:pPr>
+    </w:p>
+    <w:p>
+      <w:pPr>
+        <w:spacing w:after="0"/>
+        <w:rPr>
+          <w:b/>
+          <w:sz w:val="28"/>
+          <w:szCs w:val="28"/>
+          <w:u w:val="single"/>
+        </w:rPr>
+      </w:pPr>
+      <w:r>
+        <w:rPr>
+          <w:sz w:val="28"/>
+          <w:szCs w:val="28"/>
+          <w:u w:val="single"/>
+        </w:rPr>
+        <w:t xml:space="preserve">Etapa de </w:t>
       </w:r>
       <w:proofErr w:type="spellStart"/>
       <w:r>
         <w:rPr>
-          <w:bCs/>
-          <w:sz w:val="24"/>
-          <w:szCs w:val="24"/>
-        </w:rPr>
-        <w:t>bidding</w:t>
+          <w:sz w:val="28"/>
+          <w:szCs w:val="28"/>
+          <w:u w:val="single"/>
+        </w:rPr>
+        <w:t>Bidding</w:t>
       </w:r>
       <w:proofErr w:type="spellEnd"/>
-      <w:r>
-        <w:rPr>
-          <w:bCs/>
-          <w:sz w:val="24"/>
-          <w:szCs w:val="24"/>
-        </w:rPr>
-        <w:t xml:space="preserve">, se debe tener en cuenta que ya haya pasado el </w:t>
+    </w:p>
+    <w:p>
+      <w:pPr>
+        <w:spacing w:after="0"/>
+        <w:rPr>
+          <w:bCs/>
+          <w:sz w:val="24"/>
+          <w:szCs w:val="24"/>
+        </w:rPr>
+      </w:pPr>
+      <w:r>
+        <w:rPr>
+          <w:sz w:val="24"/>
+          <w:szCs w:val="24"/>
+        </w:rPr>
+        <w:t>*</w:t>
+      </w:r>
+      <w:r>
+        <w:rPr>
+          <w:bCs/>
+          <w:sz w:val="24"/>
+          <w:szCs w:val="24"/>
+        </w:rPr>
+        <w:t>S</w:t>
+      </w:r>
+      <w:r>
+        <w:rPr>
+          <w:bCs/>
+          <w:sz w:val="24"/>
+          <w:szCs w:val="24"/>
+        </w:rPr>
+        <w:t xml:space="preserve">e debe tener en cuenta que ya haya pasado el </w:t>
       </w:r>
       <w:proofErr w:type="spellStart"/>
       <w:r>
@@ -1470,25 +1302,23 @@
           <w:sz w:val="24"/>
           <w:szCs w:val="24"/>
         </w:rPr>
-        <w:t xml:space="preserve"> de recepción (para hacer las pruebas tuve que cambiar la fecha del </w:t>
-      </w:r>
-      <w:proofErr w:type="spellStart"/>
-      <w:r>
-        <w:rPr>
-          <w:bCs/>
-          <w:sz w:val="24"/>
-          <w:szCs w:val="24"/>
-        </w:rPr>
-        <w:t>deadline</w:t>
-      </w:r>
-      <w:proofErr w:type="spellEnd"/>
-      <w:r>
-        <w:rPr>
-          <w:bCs/>
-          <w:sz w:val="24"/>
-          <w:szCs w:val="24"/>
-        </w:rPr>
-        <w:t xml:space="preserve"> en la creación de la sesión.</w:t>
+        <w:t xml:space="preserve"> de recepción</w:t>
+      </w:r>
+      <w:r>
+        <w:rPr>
+          <w:bCs/>
+          <w:sz w:val="24"/>
+          <w:szCs w:val="24"/>
+        </w:rPr>
+        <w:t xml:space="preserve"> de artículos</w:t>
+      </w:r>
+      <w:r>
+        <w:rPr>
+          <w:bCs/>
+          <w:sz w:val="24"/>
+          <w:szCs w:val="24"/>
+        </w:rPr>
+        <w:t>.</w:t>
       </w:r>
     </w:p>
     <w:p>
@@ -1506,7 +1336,7 @@
           <w:lang w:eastAsia="es-AR"/>
         </w:rPr>
         <w:drawing>
-          <wp:inline distT="0" distB="0" distL="0" distR="0" wp14:anchorId="6F1EB4C7" wp14:editId="114D2365">
+          <wp:inline distT="0" distB="0" distL="0" distR="0" wp14:anchorId="4DE672AA" wp14:editId="5328C622">
             <wp:extent cx="5400040" cy="1003935"/>
             <wp:effectExtent l="0" t="0" r="0" b="5715"/>
             <wp:docPr id="90053536" name="Imagen 1"/>
@@ -1521,7 +1351,7 @@
                     <pic:cNvPicPr/>
                   </pic:nvPicPr>
                   <pic:blipFill>
-                    <a:blip r:embed="rId7"/>
+                    <a:blip r:embed="rId6"/>
                     <a:stretch>
                       <a:fillRect/>
                     </a:stretch>
@@ -1553,11 +1383,42 @@
       </w:pPr>
       <w:r>
         <w:rPr>
-          <w:bCs/>
-          <w:sz w:val="24"/>
-          <w:szCs w:val="24"/>
-        </w:rPr>
-        <w:t xml:space="preserve">Para que no genere muchas leyendas en la terminal de pruebas, sugiero, en la etapa de </w:t>
+          <w:sz w:val="24"/>
+          <w:szCs w:val="24"/>
+        </w:rPr>
+        <w:t>*</w:t>
+      </w:r>
+      <w:r>
+        <w:rPr>
+          <w:bCs/>
+          <w:sz w:val="24"/>
+          <w:szCs w:val="24"/>
+        </w:rPr>
+        <w:t>Para que no genere muchas leyendas en la terminal de pruebas, sugiero</w:t>
+      </w:r>
+      <w:r>
+        <w:rPr>
+          <w:bCs/>
+          <w:sz w:val="24"/>
+          <w:szCs w:val="24"/>
+        </w:rPr>
+        <w:t xml:space="preserve"> </w:t>
+      </w:r>
+      <w:r>
+        <w:rPr>
+          <w:bCs/>
+          <w:sz w:val="24"/>
+          <w:szCs w:val="24"/>
+        </w:rPr>
+        <w:t xml:space="preserve">comentar la Etapa de Recepción y </w:t>
+      </w:r>
+      <w:r>
+        <w:rPr>
+          <w:bCs/>
+          <w:sz w:val="24"/>
+          <w:szCs w:val="24"/>
+        </w:rPr>
+        <w:t xml:space="preserve">las etapas posteriores al </w:t>
       </w:r>
       <w:proofErr w:type="spellStart"/>
       <w:r>
@@ -1566,7 +1427,7 @@
           <w:sz w:val="24"/>
           <w:szCs w:val="24"/>
         </w:rPr>
-        <w:t>bidding</w:t>
+        <w:t>Bidding</w:t>
       </w:r>
       <w:proofErr w:type="spellEnd"/>
       <w:r>
@@ -1575,42 +1436,6 @@
           <w:sz w:val="24"/>
           <w:szCs w:val="24"/>
         </w:rPr>
-        <w:t xml:space="preserve">, sólo tener </w:t>
-      </w:r>
-      <w:proofErr w:type="spellStart"/>
-      <w:r>
-        <w:rPr>
-          <w:bCs/>
-          <w:sz w:val="24"/>
-          <w:szCs w:val="24"/>
-        </w:rPr>
-        <w:t>descomentado</w:t>
-      </w:r>
-      <w:proofErr w:type="spellEnd"/>
-      <w:r>
-        <w:rPr>
-          <w:bCs/>
-          <w:sz w:val="24"/>
-          <w:szCs w:val="24"/>
-        </w:rPr>
-        <w:t xml:space="preserve"> lo que está marcado como etapa de </w:t>
-      </w:r>
-      <w:proofErr w:type="spellStart"/>
-      <w:r>
-        <w:rPr>
-          <w:bCs/>
-          <w:sz w:val="24"/>
-          <w:szCs w:val="24"/>
-        </w:rPr>
-        <w:t>bidding</w:t>
-      </w:r>
-      <w:proofErr w:type="spellEnd"/>
-      <w:r>
-        <w:rPr>
-          <w:bCs/>
-          <w:sz w:val="24"/>
-          <w:szCs w:val="24"/>
-        </w:rPr>
         <w:t>.</w:t>
       </w:r>
     </w:p>
@@ -1618,19 +1443,266 @@
       <w:pPr>
         <w:spacing w:after="0"/>
         <w:rPr>
-          <w:bCs/>
-          <w:sz w:val="24"/>
-          <w:szCs w:val="24"/>
-        </w:rPr>
-      </w:pPr>
-      <w:r>
-        <w:rPr>
-          <w:bCs/>
-          <w:sz w:val="24"/>
-          <w:szCs w:val="24"/>
-        </w:rPr>
-        <w:t xml:space="preserve"> </w:t>
-      </w:r>
+          <w:b/>
+          <w:sz w:val="28"/>
+          <w:szCs w:val="28"/>
+          <w:u w:val="single"/>
+        </w:rPr>
+      </w:pPr>
+      <w:r>
+        <w:rPr>
+          <w:sz w:val="28"/>
+          <w:szCs w:val="28"/>
+          <w:u w:val="single"/>
+        </w:rPr>
+        <w:t>Etapa de Asignación</w:t>
+      </w:r>
+    </w:p>
+    <w:p>
+      <w:pPr>
+        <w:spacing w:after="0"/>
+        <w:rPr>
+          <w:bCs/>
+          <w:sz w:val="24"/>
+          <w:szCs w:val="24"/>
+        </w:rPr>
+      </w:pPr>
+      <w:r>
+        <w:rPr>
+          <w:bCs/>
+          <w:sz w:val="24"/>
+          <w:szCs w:val="24"/>
+        </w:rPr>
+        <w:t>*C</w:t>
+      </w:r>
+      <w:r>
+        <w:rPr>
+          <w:bCs/>
+          <w:sz w:val="24"/>
+          <w:szCs w:val="24"/>
+        </w:rPr>
+        <w:t>omentar la Etapa de Recepción</w:t>
+      </w:r>
+      <w:r>
+        <w:rPr>
+          <w:bCs/>
+          <w:sz w:val="24"/>
+          <w:szCs w:val="24"/>
+        </w:rPr>
+        <w:t xml:space="preserve"> y las posteriores a la etapa de Asignación</w:t>
+      </w:r>
+      <w:r>
+        <w:rPr>
+          <w:bCs/>
+          <w:sz w:val="24"/>
+          <w:szCs w:val="24"/>
+        </w:rPr>
+        <w:t xml:space="preserve">. </w:t>
+      </w:r>
+    </w:p>
+    <w:p>
+      <w:pPr>
+        <w:spacing w:after="0"/>
+        <w:rPr>
+          <w:bCs/>
+          <w:sz w:val="24"/>
+          <w:szCs w:val="24"/>
+        </w:rPr>
+      </w:pPr>
+      <w:r>
+        <w:rPr>
+          <w:bCs/>
+          <w:sz w:val="24"/>
+          <w:szCs w:val="24"/>
+        </w:rPr>
+        <w:t>*</w:t>
+      </w:r>
+      <w:r>
+        <w:rPr>
+          <w:bCs/>
+          <w:sz w:val="24"/>
+          <w:szCs w:val="24"/>
+        </w:rPr>
+        <w:t>Si se cambió algo de las preferencias del revisor, se debe t</w:t>
+      </w:r>
+      <w:r>
+        <w:rPr>
+          <w:bCs/>
+          <w:sz w:val="24"/>
+          <w:szCs w:val="24"/>
+        </w:rPr>
+        <w:t>ener en cuenta que para poder ejecutar el bloque donde EL REVISOR CALIFICA UN ARTICULO, primero se debe verificar los console.log para ver a que revisor se le asignó efectivamente el artículo. Y luego modificar en las sentencias de abajo el ID del artículo pa</w:t>
+      </w:r>
+      <w:r>
+        <w:rPr>
+          <w:bCs/>
+          <w:sz w:val="24"/>
+          <w:szCs w:val="24"/>
+        </w:rPr>
+        <w:t>ra poder evaluar correctamente.</w:t>
+      </w:r>
+    </w:p>
+    <w:p>
+      <w:pPr>
+        <w:spacing w:after="0"/>
+        <w:rPr>
+          <w:bCs/>
+          <w:sz w:val="24"/>
+          <w:szCs w:val="24"/>
+        </w:rPr>
+      </w:pPr>
+      <w:r>
+        <w:rPr>
+          <w:bCs/>
+          <w:sz w:val="24"/>
+          <w:szCs w:val="24"/>
+        </w:rPr>
+        <w:t>*</w:t>
+      </w:r>
+      <w:r>
+        <w:rPr>
+          <w:bCs/>
+          <w:sz w:val="24"/>
+          <w:szCs w:val="24"/>
+        </w:rPr>
+        <w:t>El sistema no deja evaluar si ese artículo no se le asignó a ese revisor.</w:t>
+      </w:r>
+    </w:p>
+    <w:p>
+      <w:pPr>
+        <w:spacing w:after="0"/>
+        <w:rPr>
+          <w:bCs/>
+          <w:sz w:val="24"/>
+          <w:szCs w:val="24"/>
+        </w:rPr>
+      </w:pPr>
+    </w:p>
+    <w:p>
+      <w:pPr>
+        <w:spacing w:after="0"/>
+        <w:rPr>
+          <w:bCs/>
+          <w:sz w:val="24"/>
+          <w:szCs w:val="24"/>
+        </w:rPr>
+      </w:pPr>
+      <w:r>
+        <w:rPr>
+          <w:bCs/>
+          <w:sz w:val="24"/>
+          <w:szCs w:val="24"/>
+        </w:rPr>
+        <w:lastRenderedPageBreak/>
+        <w:drawing>
+          <wp:inline distT="0" distB="0" distL="0" distR="0" wp14:anchorId="6A871EC1" wp14:editId="6BD5820E">
+            <wp:extent cx="5400040" cy="1843405"/>
+            <wp:effectExtent l="0" t="0" r="0" b="4445"/>
+            <wp:docPr id="4" name="Imagen 4"/>
+            <wp:cNvGraphicFramePr>
+              <a:graphicFrameLocks xmlns:a="http://schemas.openxmlformats.org/drawingml/2006/main" noChangeAspect="1"/>
+            </wp:cNvGraphicFramePr>
+            <a:graphic xmlns:a="http://schemas.openxmlformats.org/drawingml/2006/main">
+              <a:graphicData uri="http://schemas.openxmlformats.org/drawingml/2006/picture">
+                <pic:pic xmlns:pic="http://schemas.openxmlformats.org/drawingml/2006/picture">
+                  <pic:nvPicPr>
+                    <pic:cNvPr id="1" name=""/>
+                    <pic:cNvPicPr/>
+                  </pic:nvPicPr>
+                  <pic:blipFill>
+                    <a:blip r:embed="rId7"/>
+                    <a:stretch>
+                      <a:fillRect/>
+                    </a:stretch>
+                  </pic:blipFill>
+                  <pic:spPr>
+                    <a:xfrm>
+                      <a:off x="0" y="0"/>
+                      <a:ext cx="5400040" cy="1843405"/>
+                    </a:xfrm>
+                    <a:prstGeom prst="rect">
+                      <a:avLst/>
+                    </a:prstGeom>
+                  </pic:spPr>
+                </pic:pic>
+              </a:graphicData>
+            </a:graphic>
+          </wp:inline>
+        </w:drawing>
+      </w:r>
+    </w:p>
+    <w:p>
+      <w:pPr>
+        <w:spacing w:after="0"/>
+        <w:rPr>
+          <w:b/>
+          <w:sz w:val="28"/>
+          <w:szCs w:val="28"/>
+          <w:u w:val="single"/>
+        </w:rPr>
+      </w:pPr>
+      <w:r>
+        <w:rPr>
+          <w:sz w:val="28"/>
+          <w:szCs w:val="28"/>
+          <w:u w:val="single"/>
+        </w:rPr>
+        <w:t>Etapa de Selec</w:t>
+      </w:r>
+      <w:r>
+        <w:rPr>
+          <w:sz w:val="28"/>
+          <w:szCs w:val="28"/>
+          <w:u w:val="single"/>
+        </w:rPr>
+        <w:t>ción</w:t>
+      </w:r>
+    </w:p>
+    <w:p>
+      <w:pPr>
+        <w:spacing w:after="0"/>
+        <w:rPr>
+          <w:bCs/>
+          <w:sz w:val="24"/>
+          <w:szCs w:val="24"/>
+        </w:rPr>
+      </w:pPr>
+      <w:r>
+        <w:rPr>
+          <w:bCs/>
+          <w:sz w:val="24"/>
+          <w:szCs w:val="24"/>
+        </w:rPr>
+        <w:t>*Comentar la Etapa de Recepc</w:t>
+      </w:r>
+      <w:r>
+        <w:rPr>
+          <w:bCs/>
+          <w:sz w:val="24"/>
+          <w:szCs w:val="24"/>
+        </w:rPr>
+        <w:t>ión</w:t>
+      </w:r>
+      <w:bookmarkStart w:id="0" w:name="_GoBack"/>
+      <w:bookmarkEnd w:id="0"/>
+      <w:r>
+        <w:rPr>
+          <w:bCs/>
+          <w:sz w:val="24"/>
+          <w:szCs w:val="24"/>
+        </w:rPr>
+        <w:t xml:space="preserve">. </w:t>
+      </w:r>
+    </w:p>
+    <w:p>
+      <w:pPr>
+        <w:spacing w:after="0"/>
+        <w:rPr>
+          <w:bCs/>
+          <w:sz w:val="24"/>
+          <w:szCs w:val="24"/>
+        </w:rPr>
+      </w:pPr>
     </w:p>
     <w:p>
       <w:pPr>
@@ -1846,7 +1918,6 @@
           <w:szCs w:val="21"/>
           <w:lang w:eastAsia="es-AR"/>
         </w:rPr>
-        <w:lastRenderedPageBreak/>
         <w:t>test</w:t>
       </w:r>
       <w:r>
@@ -1953,6 +2024,7 @@
     </w:p>
     <w:p>
       <w:r>
+        <w:lastRenderedPageBreak/>
         <w:t xml:space="preserve">1era Aproximación a lo </w:t>
       </w:r>
       <w:r>
@@ -2162,6 +2234,11 @@
       </w:r>
     </w:p>
     <w:p/>
+    <w:p>
+      <w:pPr>
+        <w:spacing w:after="0"/>
+      </w:pPr>
+    </w:p>
     <w:sectPr>
       <w:pgSz w:w="11906" w:h="16838"/>
       <w:pgMar w:top="1417" w:right="1701" w:bottom="1417" w:left="1701" w:header="708" w:footer="708" w:gutter="0"/>

</xml_diff>

<commit_message>
agrego aclaraciones sobre el sistema
</commit_message>
<xml_diff>
--- a/graficoUml.docx
+++ b/graficoUml.docx
@@ -1051,7 +1051,7 @@
                     <pic:cNvPicPr/>
                   </pic:nvPicPr>
                   <pic:blipFill>
-                    <a:blip r:embed="rId4"/>
+                    <a:blip r:embed="rId5"/>
                     <a:stretch>
                       <a:fillRect/>
                     </a:stretch>
@@ -1194,7 +1194,7 @@
                     <pic:cNvPicPr/>
                   </pic:nvPicPr>
                   <pic:blipFill>
-                    <a:blip r:embed="rId5"/>
+                    <a:blip r:embed="rId6"/>
                     <a:stretch>
                       <a:fillRect/>
                     </a:stretch>
@@ -1351,7 +1351,7 @@
                     <pic:cNvPicPr/>
                   </pic:nvPicPr>
                   <pic:blipFill>
-                    <a:blip r:embed="rId6"/>
+                    <a:blip r:embed="rId7"/>
                     <a:stretch>
                       <a:fillRect/>
                     </a:stretch>
@@ -1599,453 +1599,6 @@
             <wp:extent cx="5400040" cy="1843405"/>
             <wp:effectExtent l="0" t="0" r="0" b="4445"/>
             <wp:docPr id="4" name="Imagen 4"/>
-            <wp:cNvGraphicFramePr>
-              <a:graphicFrameLocks xmlns:a="http://schemas.openxmlformats.org/drawingml/2006/main" noChangeAspect="1"/>
-            </wp:cNvGraphicFramePr>
-            <a:graphic xmlns:a="http://schemas.openxmlformats.org/drawingml/2006/main">
-              <a:graphicData uri="http://schemas.openxmlformats.org/drawingml/2006/picture">
-                <pic:pic xmlns:pic="http://schemas.openxmlformats.org/drawingml/2006/picture">
-                  <pic:nvPicPr>
-                    <pic:cNvPr id="1" name=""/>
-                    <pic:cNvPicPr/>
-                  </pic:nvPicPr>
-                  <pic:blipFill>
-                    <a:blip r:embed="rId7"/>
-                    <a:stretch>
-                      <a:fillRect/>
-                    </a:stretch>
-                  </pic:blipFill>
-                  <pic:spPr>
-                    <a:xfrm>
-                      <a:off x="0" y="0"/>
-                      <a:ext cx="5400040" cy="1843405"/>
-                    </a:xfrm>
-                    <a:prstGeom prst="rect">
-                      <a:avLst/>
-                    </a:prstGeom>
-                  </pic:spPr>
-                </pic:pic>
-              </a:graphicData>
-            </a:graphic>
-          </wp:inline>
-        </w:drawing>
-      </w:r>
-    </w:p>
-    <w:p>
-      <w:pPr>
-        <w:spacing w:after="0"/>
-        <w:rPr>
-          <w:b/>
-          <w:sz w:val="28"/>
-          <w:szCs w:val="28"/>
-          <w:u w:val="single"/>
-        </w:rPr>
-      </w:pPr>
-      <w:r>
-        <w:rPr>
-          <w:sz w:val="28"/>
-          <w:szCs w:val="28"/>
-          <w:u w:val="single"/>
-        </w:rPr>
-        <w:t>Etapa de Selec</w:t>
-      </w:r>
-      <w:r>
-        <w:rPr>
-          <w:sz w:val="28"/>
-          <w:szCs w:val="28"/>
-          <w:u w:val="single"/>
-        </w:rPr>
-        <w:t>ción</w:t>
-      </w:r>
-    </w:p>
-    <w:p>
-      <w:pPr>
-        <w:spacing w:after="0"/>
-        <w:rPr>
-          <w:bCs/>
-          <w:sz w:val="24"/>
-          <w:szCs w:val="24"/>
-        </w:rPr>
-      </w:pPr>
-      <w:r>
-        <w:rPr>
-          <w:bCs/>
-          <w:sz w:val="24"/>
-          <w:szCs w:val="24"/>
-        </w:rPr>
-        <w:t>*Comentar la Etapa de Recepc</w:t>
-      </w:r>
-      <w:r>
-        <w:rPr>
-          <w:bCs/>
-          <w:sz w:val="24"/>
-          <w:szCs w:val="24"/>
-        </w:rPr>
-        <w:t>ión</w:t>
-      </w:r>
-      <w:r>
-        <w:rPr>
-          <w:bCs/>
-          <w:sz w:val="24"/>
-          <w:szCs w:val="24"/>
-        </w:rPr>
-        <w:t xml:space="preserve">. </w:t>
-      </w:r>
-    </w:p>
-    <w:p>
-      <w:pPr>
-        <w:spacing w:after="0"/>
-        <w:rPr>
-          <w:bCs/>
-          <w:sz w:val="24"/>
-          <w:szCs w:val="24"/>
-        </w:rPr>
-      </w:pPr>
-    </w:p>
-    <w:p>
-      <w:pPr>
-        <w:spacing w:after="0"/>
-        <w:rPr>
-          <w:b/>
-          <w:sz w:val="24"/>
-          <w:szCs w:val="24"/>
-        </w:rPr>
-      </w:pPr>
-      <w:r>
-        <w:rPr>
-          <w:b/>
-          <w:sz w:val="24"/>
-          <w:szCs w:val="24"/>
-        </w:rPr>
-        <w:t>Test</w:t>
-      </w:r>
-    </w:p>
-    <w:p>
-      <w:pPr>
-        <w:spacing w:after="0"/>
-      </w:pPr>
-      <w:r>
-        <w:t>En los siguientes test</w:t>
-      </w:r>
-      <w:r>
-        <w:t xml:space="preserve">, </w:t>
-      </w:r>
-      <w:r>
-        <w:rPr>
-          <w:u w:val="single"/>
-        </w:rPr>
-        <w:t>crear la sesión</w:t>
-      </w:r>
-      <w:r>
-        <w:t xml:space="preserve"> con un </w:t>
-      </w:r>
-      <w:proofErr w:type="spellStart"/>
-      <w:r>
-        <w:t>deadline</w:t>
-      </w:r>
-      <w:proofErr w:type="spellEnd"/>
-      <w:r>
-        <w:t xml:space="preserve"> </w:t>
-      </w:r>
-      <w:r>
-        <w:t xml:space="preserve">superior a la </w:t>
-      </w:r>
-      <w:r>
-        <w:t>fecha actual para que pasen los 8</w:t>
-      </w:r>
-      <w:r>
-        <w:t xml:space="preserve"> primeros </w:t>
-      </w:r>
-      <w:proofErr w:type="spellStart"/>
-      <w:r>
-        <w:t>tests</w:t>
-      </w:r>
-      <w:proofErr w:type="spellEnd"/>
-      <w:r>
-        <w:t>.</w:t>
-      </w:r>
-    </w:p>
-    <w:p>
-      <w:pPr>
-        <w:shd w:val="clear" w:color="auto" w:fill="1F1F1F"/>
-        <w:spacing w:after="0" w:line="285" w:lineRule="atLeast"/>
-        <w:rPr>
-          <w:rFonts w:ascii="Consolas" w:eastAsia="Times New Roman" w:hAnsi="Consolas" w:cs="Times New Roman"/>
-          <w:color w:val="CCCCCC"/>
-          <w:sz w:val="21"/>
-          <w:szCs w:val="21"/>
-          <w:lang w:eastAsia="es-AR"/>
-        </w:rPr>
-      </w:pPr>
-      <w:proofErr w:type="gramStart"/>
-      <w:r>
-        <w:rPr>
-          <w:rFonts w:ascii="Consolas" w:eastAsia="Times New Roman" w:hAnsi="Consolas" w:cs="Times New Roman"/>
-          <w:color w:val="DCDCAA"/>
-          <w:sz w:val="21"/>
-          <w:szCs w:val="21"/>
-          <w:lang w:eastAsia="es-AR"/>
-        </w:rPr>
-        <w:t>test</w:t>
-      </w:r>
-      <w:r>
-        <w:rPr>
-          <w:rFonts w:ascii="Consolas" w:eastAsia="Times New Roman" w:hAnsi="Consolas" w:cs="Times New Roman"/>
-          <w:color w:val="CCCCCC"/>
-          <w:sz w:val="21"/>
-          <w:szCs w:val="21"/>
-          <w:lang w:eastAsia="es-AR"/>
-        </w:rPr>
-        <w:t>(</w:t>
-      </w:r>
-      <w:proofErr w:type="gramEnd"/>
-      <w:r>
-        <w:rPr>
-          <w:rFonts w:ascii="Consolas" w:eastAsia="Times New Roman" w:hAnsi="Consolas" w:cs="Times New Roman"/>
-          <w:color w:val="CE9178"/>
-          <w:sz w:val="21"/>
-          <w:szCs w:val="21"/>
-          <w:lang w:eastAsia="es-AR"/>
-        </w:rPr>
-        <w:t>"La sesión recibe el artículo creado"</w:t>
-      </w:r>
-    </w:p>
-    <w:p>
-      <w:pPr>
-        <w:shd w:val="clear" w:color="auto" w:fill="1F1F1F"/>
-        <w:spacing w:after="0" w:line="285" w:lineRule="atLeast"/>
-        <w:rPr>
-          <w:rFonts w:ascii="Consolas" w:eastAsia="Times New Roman" w:hAnsi="Consolas" w:cs="Times New Roman"/>
-          <w:color w:val="CCCCCC"/>
-          <w:sz w:val="21"/>
-          <w:szCs w:val="21"/>
-          <w:lang w:eastAsia="es-AR"/>
-        </w:rPr>
-      </w:pPr>
-      <w:proofErr w:type="gramStart"/>
-      <w:r>
-        <w:rPr>
-          <w:rFonts w:ascii="Consolas" w:eastAsia="Times New Roman" w:hAnsi="Consolas" w:cs="Times New Roman"/>
-          <w:color w:val="DCDCAA"/>
-          <w:sz w:val="21"/>
-          <w:szCs w:val="21"/>
-          <w:lang w:eastAsia="es-AR"/>
-        </w:rPr>
-        <w:t>test</w:t>
-      </w:r>
-      <w:r>
-        <w:rPr>
-          <w:rFonts w:ascii="Consolas" w:eastAsia="Times New Roman" w:hAnsi="Consolas" w:cs="Times New Roman"/>
-          <w:color w:val="CCCCCC"/>
-          <w:sz w:val="21"/>
-          <w:szCs w:val="21"/>
-          <w:lang w:eastAsia="es-AR"/>
-        </w:rPr>
-        <w:t>(</w:t>
-      </w:r>
-      <w:proofErr w:type="gramEnd"/>
-      <w:r>
-        <w:rPr>
-          <w:rFonts w:ascii="Consolas" w:eastAsia="Times New Roman" w:hAnsi="Consolas" w:cs="Times New Roman"/>
-          <w:color w:val="CE9178"/>
-          <w:sz w:val="21"/>
-          <w:szCs w:val="21"/>
-          <w:lang w:eastAsia="es-AR"/>
-        </w:rPr>
-        <w:t>"La sesión rechaza el artículo y envía un mensaje al autor que recibe las notificaciones"</w:t>
-      </w:r>
-    </w:p>
-    <w:p>
-      <w:pPr>
-        <w:spacing w:after="0"/>
-      </w:pPr>
-      <w:r>
-        <w:t xml:space="preserve">Para probar </w:t>
-      </w:r>
-      <w:r>
-        <w:t>el</w:t>
-      </w:r>
-      <w:r>
-        <w:t xml:space="preserve"> sigui</w:t>
-      </w:r>
-      <w:r>
-        <w:t>ente test</w:t>
-      </w:r>
-      <w:r>
-        <w:t xml:space="preserve"> </w:t>
-      </w:r>
-      <w:r>
-        <w:t>definir una</w:t>
-      </w:r>
-      <w:r>
-        <w:t xml:space="preserve"> fecha de</w:t>
-      </w:r>
-      <w:r>
-        <w:t xml:space="preserve"> </w:t>
-      </w:r>
-      <w:proofErr w:type="spellStart"/>
-      <w:r>
-        <w:t>deadline</w:t>
-      </w:r>
-      <w:proofErr w:type="spellEnd"/>
-      <w:r>
-        <w:t xml:space="preserve"> </w:t>
-      </w:r>
-      <w:r>
-        <w:t>anterior a la actual.</w:t>
-      </w:r>
-    </w:p>
-    <w:p>
-      <w:pPr>
-        <w:shd w:val="clear" w:color="auto" w:fill="1F1F1F"/>
-        <w:spacing w:after="0" w:line="285" w:lineRule="atLeast"/>
-        <w:rPr>
-          <w:rFonts w:ascii="Consolas" w:eastAsia="Times New Roman" w:hAnsi="Consolas" w:cs="Times New Roman"/>
-          <w:color w:val="CCCCCC"/>
-          <w:sz w:val="21"/>
-          <w:szCs w:val="21"/>
-          <w:lang w:eastAsia="es-AR"/>
-        </w:rPr>
-      </w:pPr>
-      <w:proofErr w:type="gramStart"/>
-      <w:r>
-        <w:rPr>
-          <w:rFonts w:ascii="Consolas" w:eastAsia="Times New Roman" w:hAnsi="Consolas" w:cs="Times New Roman"/>
-          <w:color w:val="DCDCAA"/>
-          <w:sz w:val="21"/>
-          <w:szCs w:val="21"/>
-          <w:lang w:eastAsia="es-AR"/>
-        </w:rPr>
-        <w:t>test</w:t>
-      </w:r>
-      <w:r>
-        <w:rPr>
-          <w:rFonts w:ascii="Consolas" w:eastAsia="Times New Roman" w:hAnsi="Consolas" w:cs="Times New Roman"/>
-          <w:color w:val="CCCCCC"/>
-          <w:sz w:val="21"/>
-          <w:szCs w:val="21"/>
-          <w:lang w:eastAsia="es-AR"/>
-        </w:rPr>
-        <w:t>(</w:t>
-      </w:r>
-      <w:proofErr w:type="gramEnd"/>
-      <w:r>
-        <w:rPr>
-          <w:rFonts w:ascii="Consolas" w:eastAsia="Times New Roman" w:hAnsi="Consolas" w:cs="Times New Roman"/>
-          <w:color w:val="CE9178"/>
-          <w:sz w:val="21"/>
-          <w:szCs w:val="21"/>
-          <w:lang w:eastAsia="es-AR"/>
-        </w:rPr>
-        <w:t xml:space="preserve">"La fecha actual es superior al </w:t>
-      </w:r>
-      <w:proofErr w:type="spellStart"/>
-      <w:r>
-        <w:rPr>
-          <w:rFonts w:ascii="Consolas" w:eastAsia="Times New Roman" w:hAnsi="Consolas" w:cs="Times New Roman"/>
-          <w:color w:val="CE9178"/>
-          <w:sz w:val="21"/>
-          <w:szCs w:val="21"/>
-          <w:lang w:eastAsia="es-AR"/>
-        </w:rPr>
-        <w:t>deadline</w:t>
-      </w:r>
-      <w:proofErr w:type="spellEnd"/>
-      <w:r>
-        <w:rPr>
-          <w:rFonts w:ascii="Consolas" w:eastAsia="Times New Roman" w:hAnsi="Consolas" w:cs="Times New Roman"/>
-          <w:color w:val="CE9178"/>
-          <w:sz w:val="21"/>
-          <w:szCs w:val="21"/>
-          <w:lang w:eastAsia="es-AR"/>
-        </w:rPr>
-        <w:t xml:space="preserve">, la Sesión pasa al estado de </w:t>
-      </w:r>
-      <w:proofErr w:type="spellStart"/>
-      <w:r>
-        <w:rPr>
-          <w:rFonts w:ascii="Consolas" w:eastAsia="Times New Roman" w:hAnsi="Consolas" w:cs="Times New Roman"/>
-          <w:color w:val="CE9178"/>
-          <w:sz w:val="21"/>
-          <w:szCs w:val="21"/>
-          <w:lang w:eastAsia="es-AR"/>
-        </w:rPr>
-        <w:t>Bidding</w:t>
-      </w:r>
-      <w:proofErr w:type="spellEnd"/>
-      <w:r>
-        <w:rPr>
-          <w:rFonts w:ascii="Consolas" w:eastAsia="Times New Roman" w:hAnsi="Consolas" w:cs="Times New Roman"/>
-          <w:color w:val="CE9178"/>
-          <w:sz w:val="21"/>
-          <w:szCs w:val="21"/>
-          <w:lang w:eastAsia="es-AR"/>
-        </w:rPr>
-        <w:t>"</w:t>
-      </w:r>
-    </w:p>
-    <w:p>
-      <w:pPr>
-        <w:spacing w:after="0"/>
-        <w:rPr>
-          <w:b/>
-          <w:sz w:val="24"/>
-          <w:szCs w:val="24"/>
-        </w:rPr>
-      </w:pPr>
-    </w:p>
-    <w:p>
-      <w:pPr>
-        <w:spacing w:after="0"/>
-        <w:rPr>
-          <w:sz w:val="24"/>
-          <w:szCs w:val="24"/>
-        </w:rPr>
-      </w:pPr>
-    </w:p>
-    <w:p>
-      <w:pPr>
-        <w:spacing w:after="0"/>
-        <w:rPr>
-          <w:b/>
-          <w:sz w:val="24"/>
-          <w:szCs w:val="24"/>
-        </w:rPr>
-      </w:pPr>
-    </w:p>
-    <w:p>
-      <w:pPr>
-        <w:rPr>
-          <w:lang w:val="es-US"/>
-        </w:rPr>
-      </w:pPr>
-    </w:p>
-    <w:p>
-      <w:r>
-        <w:lastRenderedPageBreak/>
-        <w:t xml:space="preserve">1era Aproximación a lo </w:t>
-      </w:r>
-      <w:r>
-        <w:t xml:space="preserve">q sería el diagrama UML de </w:t>
-      </w:r>
-      <w:proofErr w:type="spellStart"/>
-      <w:r>
-        <w:t>Comfy</w:t>
-      </w:r>
-      <w:r>
-        <w:t>Chair</w:t>
-      </w:r>
-      <w:proofErr w:type="spellEnd"/>
-      <w:r>
-        <w:rPr>
-          <w:noProof/>
-          <w:lang w:eastAsia="es-AR"/>
-        </w:rPr>
-        <w:drawing>
-          <wp:inline distT="0" distB="0" distL="0" distR="0" wp14:anchorId="0B00EA91" wp14:editId="3D33759F">
-            <wp:extent cx="5125165" cy="6039693"/>
-            <wp:effectExtent l="0" t="0" r="0" b="0"/>
-            <wp:docPr id="1" name="Imagen 1"/>
             <wp:cNvGraphicFramePr>
               <a:graphicFrameLocks xmlns:a="http://schemas.openxmlformats.org/drawingml/2006/main" noChangeAspect="1"/>
             </wp:cNvGraphicFramePr>
@@ -2065,7 +1618,7 @@
                   <pic:spPr>
                     <a:xfrm>
                       <a:off x="0" y="0"/>
-                      <a:ext cx="5125165" cy="6039693"/>
+                      <a:ext cx="5400040" cy="1843405"/>
                     </a:xfrm>
                     <a:prstGeom prst="rect">
                       <a:avLst/>
@@ -2079,22 +1632,948 @@
       </w:r>
     </w:p>
     <w:p>
-      <w:r>
-        <w:t>2da Aproximación</w:t>
-      </w:r>
-    </w:p>
-    <w:p>
+      <w:pPr>
+        <w:spacing w:after="0"/>
+        <w:rPr>
+          <w:b/>
+          <w:sz w:val="28"/>
+          <w:szCs w:val="28"/>
+          <w:u w:val="single"/>
+        </w:rPr>
+      </w:pPr>
+      <w:r>
+        <w:rPr>
+          <w:sz w:val="28"/>
+          <w:szCs w:val="28"/>
+          <w:u w:val="single"/>
+        </w:rPr>
+        <w:t>Etapa de Selec</w:t>
+      </w:r>
+      <w:r>
+        <w:rPr>
+          <w:sz w:val="28"/>
+          <w:szCs w:val="28"/>
+          <w:u w:val="single"/>
+        </w:rPr>
+        <w:t>ción</w:t>
+      </w:r>
+    </w:p>
+    <w:p>
+      <w:pPr>
+        <w:spacing w:after="0"/>
+        <w:rPr>
+          <w:bCs/>
+          <w:sz w:val="24"/>
+          <w:szCs w:val="24"/>
+        </w:rPr>
+      </w:pPr>
+      <w:r>
+        <w:rPr>
+          <w:bCs/>
+          <w:sz w:val="24"/>
+          <w:szCs w:val="24"/>
+        </w:rPr>
+        <w:t>*Comentar la Etapa de Recepc</w:t>
+      </w:r>
+      <w:r>
+        <w:rPr>
+          <w:bCs/>
+          <w:sz w:val="24"/>
+          <w:szCs w:val="24"/>
+        </w:rPr>
+        <w:t>ión</w:t>
+      </w:r>
+      <w:r>
+        <w:rPr>
+          <w:bCs/>
+          <w:sz w:val="24"/>
+          <w:szCs w:val="24"/>
+        </w:rPr>
+        <w:t xml:space="preserve">. </w:t>
+      </w:r>
+    </w:p>
+    <w:p>
+      <w:pPr>
+        <w:spacing w:after="0"/>
+        <w:rPr>
+          <w:bCs/>
+          <w:sz w:val="24"/>
+          <w:szCs w:val="24"/>
+        </w:rPr>
+      </w:pPr>
+    </w:p>
+    <w:p>
+      <w:pPr>
+        <w:spacing w:after="0"/>
+        <w:rPr>
+          <w:b/>
+          <w:sz w:val="24"/>
+          <w:szCs w:val="24"/>
+        </w:rPr>
+      </w:pPr>
+      <w:r>
+        <w:rPr>
+          <w:b/>
+          <w:sz w:val="24"/>
+          <w:szCs w:val="24"/>
+        </w:rPr>
+        <w:t>Test</w:t>
+      </w:r>
+    </w:p>
+    <w:p>
+      <w:pPr>
+        <w:spacing w:after="0"/>
+      </w:pPr>
+      <w:r>
+        <w:t>En los siguientes test</w:t>
+      </w:r>
+      <w:r>
+        <w:t xml:space="preserve">, </w:t>
+      </w:r>
+      <w:r>
+        <w:rPr>
+          <w:u w:val="single"/>
+        </w:rPr>
+        <w:t>crear la sesión</w:t>
+      </w:r>
+      <w:r>
+        <w:t xml:space="preserve"> con un </w:t>
+      </w:r>
+      <w:proofErr w:type="spellStart"/>
+      <w:r>
+        <w:t>deadline</w:t>
+      </w:r>
+      <w:proofErr w:type="spellEnd"/>
+      <w:r>
+        <w:t xml:space="preserve"> </w:t>
+      </w:r>
+      <w:r>
+        <w:t xml:space="preserve">superior a la </w:t>
+      </w:r>
+      <w:r>
+        <w:t>fecha actual para que pasen los 8</w:t>
+      </w:r>
+      <w:r>
+        <w:t xml:space="preserve"> primeros </w:t>
+      </w:r>
+      <w:proofErr w:type="spellStart"/>
+      <w:r>
+        <w:t>tests</w:t>
+      </w:r>
+      <w:proofErr w:type="spellEnd"/>
+      <w:r>
+        <w:t>.</w:t>
+      </w:r>
+    </w:p>
+    <w:p>
+      <w:pPr>
+        <w:shd w:val="clear" w:color="auto" w:fill="1F1F1F"/>
+        <w:spacing w:after="0" w:line="285" w:lineRule="atLeast"/>
+        <w:rPr>
+          <w:rFonts w:ascii="Consolas" w:eastAsia="Times New Roman" w:hAnsi="Consolas" w:cs="Times New Roman"/>
+          <w:color w:val="CCCCCC"/>
+          <w:sz w:val="21"/>
+          <w:szCs w:val="21"/>
+          <w:lang w:eastAsia="es-AR"/>
+        </w:rPr>
+      </w:pPr>
+      <w:proofErr w:type="gramStart"/>
+      <w:r>
+        <w:rPr>
+          <w:rFonts w:ascii="Consolas" w:eastAsia="Times New Roman" w:hAnsi="Consolas" w:cs="Times New Roman"/>
+          <w:color w:val="DCDCAA"/>
+          <w:sz w:val="21"/>
+          <w:szCs w:val="21"/>
+          <w:lang w:eastAsia="es-AR"/>
+        </w:rPr>
+        <w:t>test</w:t>
+      </w:r>
+      <w:r>
+        <w:rPr>
+          <w:rFonts w:ascii="Consolas" w:eastAsia="Times New Roman" w:hAnsi="Consolas" w:cs="Times New Roman"/>
+          <w:color w:val="CCCCCC"/>
+          <w:sz w:val="21"/>
+          <w:szCs w:val="21"/>
+          <w:lang w:eastAsia="es-AR"/>
+        </w:rPr>
+        <w:t>(</w:t>
+      </w:r>
+      <w:proofErr w:type="gramEnd"/>
+      <w:r>
+        <w:rPr>
+          <w:rFonts w:ascii="Consolas" w:eastAsia="Times New Roman" w:hAnsi="Consolas" w:cs="Times New Roman"/>
+          <w:color w:val="CE9178"/>
+          <w:sz w:val="21"/>
+          <w:szCs w:val="21"/>
+          <w:lang w:eastAsia="es-AR"/>
+        </w:rPr>
+        <w:t>"La sesión recibe el artículo creado"</w:t>
+      </w:r>
+    </w:p>
+    <w:p>
+      <w:pPr>
+        <w:shd w:val="clear" w:color="auto" w:fill="1F1F1F"/>
+        <w:spacing w:after="0" w:line="285" w:lineRule="atLeast"/>
+        <w:rPr>
+          <w:rFonts w:ascii="Consolas" w:eastAsia="Times New Roman" w:hAnsi="Consolas" w:cs="Times New Roman"/>
+          <w:color w:val="CCCCCC"/>
+          <w:sz w:val="21"/>
+          <w:szCs w:val="21"/>
+          <w:lang w:eastAsia="es-AR"/>
+        </w:rPr>
+      </w:pPr>
+      <w:proofErr w:type="gramStart"/>
+      <w:r>
+        <w:rPr>
+          <w:rFonts w:ascii="Consolas" w:eastAsia="Times New Roman" w:hAnsi="Consolas" w:cs="Times New Roman"/>
+          <w:color w:val="DCDCAA"/>
+          <w:sz w:val="21"/>
+          <w:szCs w:val="21"/>
+          <w:lang w:eastAsia="es-AR"/>
+        </w:rPr>
+        <w:t>test</w:t>
+      </w:r>
+      <w:r>
+        <w:rPr>
+          <w:rFonts w:ascii="Consolas" w:eastAsia="Times New Roman" w:hAnsi="Consolas" w:cs="Times New Roman"/>
+          <w:color w:val="CCCCCC"/>
+          <w:sz w:val="21"/>
+          <w:szCs w:val="21"/>
+          <w:lang w:eastAsia="es-AR"/>
+        </w:rPr>
+        <w:t>(</w:t>
+      </w:r>
+      <w:proofErr w:type="gramEnd"/>
+      <w:r>
+        <w:rPr>
+          <w:rFonts w:ascii="Consolas" w:eastAsia="Times New Roman" w:hAnsi="Consolas" w:cs="Times New Roman"/>
+          <w:color w:val="CE9178"/>
+          <w:sz w:val="21"/>
+          <w:szCs w:val="21"/>
+          <w:lang w:eastAsia="es-AR"/>
+        </w:rPr>
+        <w:t>"La sesión rechaza el artículo y envía un mensaje al autor que recibe las notificaciones"</w:t>
+      </w:r>
+    </w:p>
+    <w:p>
+      <w:pPr>
+        <w:spacing w:after="0"/>
+      </w:pPr>
+      <w:r>
+        <w:t xml:space="preserve">Para probar </w:t>
+      </w:r>
+      <w:r>
+        <w:t>el</w:t>
+      </w:r>
+      <w:r>
+        <w:t xml:space="preserve"> sigui</w:t>
+      </w:r>
+      <w:r>
+        <w:t>ente test</w:t>
+      </w:r>
+      <w:r>
+        <w:t xml:space="preserve"> </w:t>
+      </w:r>
+      <w:r>
+        <w:t>definir una</w:t>
+      </w:r>
+      <w:r>
+        <w:t xml:space="preserve"> fecha de</w:t>
+      </w:r>
+      <w:r>
+        <w:t xml:space="preserve"> </w:t>
+      </w:r>
+      <w:proofErr w:type="spellStart"/>
+      <w:r>
+        <w:t>deadline</w:t>
+      </w:r>
+      <w:proofErr w:type="spellEnd"/>
+      <w:r>
+        <w:t xml:space="preserve"> </w:t>
+      </w:r>
+      <w:r>
+        <w:t>anterior a la actual.</w:t>
+      </w:r>
+    </w:p>
+    <w:p>
+      <w:pPr>
+        <w:shd w:val="clear" w:color="auto" w:fill="1F1F1F"/>
+        <w:spacing w:after="0" w:line="285" w:lineRule="atLeast"/>
+        <w:rPr>
+          <w:rFonts w:ascii="Consolas" w:eastAsia="Times New Roman" w:hAnsi="Consolas" w:cs="Times New Roman"/>
+          <w:color w:val="CCCCCC"/>
+          <w:sz w:val="21"/>
+          <w:szCs w:val="21"/>
+          <w:lang w:eastAsia="es-AR"/>
+        </w:rPr>
+      </w:pPr>
+      <w:proofErr w:type="gramStart"/>
+      <w:r>
+        <w:rPr>
+          <w:rFonts w:ascii="Consolas" w:eastAsia="Times New Roman" w:hAnsi="Consolas" w:cs="Times New Roman"/>
+          <w:color w:val="DCDCAA"/>
+          <w:sz w:val="21"/>
+          <w:szCs w:val="21"/>
+          <w:lang w:eastAsia="es-AR"/>
+        </w:rPr>
+        <w:t>test</w:t>
+      </w:r>
+      <w:r>
+        <w:rPr>
+          <w:rFonts w:ascii="Consolas" w:eastAsia="Times New Roman" w:hAnsi="Consolas" w:cs="Times New Roman"/>
+          <w:color w:val="CCCCCC"/>
+          <w:sz w:val="21"/>
+          <w:szCs w:val="21"/>
+          <w:lang w:eastAsia="es-AR"/>
+        </w:rPr>
+        <w:t>(</w:t>
+      </w:r>
+      <w:proofErr w:type="gramEnd"/>
+      <w:r>
+        <w:rPr>
+          <w:rFonts w:ascii="Consolas" w:eastAsia="Times New Roman" w:hAnsi="Consolas" w:cs="Times New Roman"/>
+          <w:color w:val="CE9178"/>
+          <w:sz w:val="21"/>
+          <w:szCs w:val="21"/>
+          <w:lang w:eastAsia="es-AR"/>
+        </w:rPr>
+        <w:t xml:space="preserve">"La fecha actual es superior al </w:t>
+      </w:r>
+      <w:proofErr w:type="spellStart"/>
+      <w:r>
+        <w:rPr>
+          <w:rFonts w:ascii="Consolas" w:eastAsia="Times New Roman" w:hAnsi="Consolas" w:cs="Times New Roman"/>
+          <w:color w:val="CE9178"/>
+          <w:sz w:val="21"/>
+          <w:szCs w:val="21"/>
+          <w:lang w:eastAsia="es-AR"/>
+        </w:rPr>
+        <w:t>deadline</w:t>
+      </w:r>
+      <w:proofErr w:type="spellEnd"/>
+      <w:r>
+        <w:rPr>
+          <w:rFonts w:ascii="Consolas" w:eastAsia="Times New Roman" w:hAnsi="Consolas" w:cs="Times New Roman"/>
+          <w:color w:val="CE9178"/>
+          <w:sz w:val="21"/>
+          <w:szCs w:val="21"/>
+          <w:lang w:eastAsia="es-AR"/>
+        </w:rPr>
+        <w:t xml:space="preserve">, la Sesión pasa al estado de </w:t>
+      </w:r>
+      <w:proofErr w:type="spellStart"/>
+      <w:r>
+        <w:rPr>
+          <w:rFonts w:ascii="Consolas" w:eastAsia="Times New Roman" w:hAnsi="Consolas" w:cs="Times New Roman"/>
+          <w:color w:val="CE9178"/>
+          <w:sz w:val="21"/>
+          <w:szCs w:val="21"/>
+          <w:lang w:eastAsia="es-AR"/>
+        </w:rPr>
+        <w:t>Bidding</w:t>
+      </w:r>
+      <w:proofErr w:type="spellEnd"/>
+      <w:r>
+        <w:rPr>
+          <w:rFonts w:ascii="Consolas" w:eastAsia="Times New Roman" w:hAnsi="Consolas" w:cs="Times New Roman"/>
+          <w:color w:val="CE9178"/>
+          <w:sz w:val="21"/>
+          <w:szCs w:val="21"/>
+          <w:lang w:eastAsia="es-AR"/>
+        </w:rPr>
+        <w:t>"</w:t>
+      </w:r>
+    </w:p>
+    <w:p>
+      <w:pPr>
+        <w:spacing w:after="0"/>
+        <w:rPr>
+          <w:b/>
+          <w:sz w:val="24"/>
+          <w:szCs w:val="24"/>
+        </w:rPr>
+      </w:pPr>
+    </w:p>
+    <w:p>
+      <w:pPr>
+        <w:spacing w:after="0"/>
+        <w:rPr>
+          <w:sz w:val="24"/>
+          <w:szCs w:val="24"/>
+        </w:rPr>
+      </w:pPr>
+    </w:p>
+    <w:p>
+      <w:pPr>
+        <w:spacing w:after="0"/>
+        <w:rPr>
+          <w:b/>
+          <w:sz w:val="24"/>
+          <w:szCs w:val="24"/>
+        </w:rPr>
+      </w:pPr>
+    </w:p>
+    <w:p>
+      <w:pPr>
+        <w:rPr>
+          <w:sz w:val="28"/>
+          <w:szCs w:val="28"/>
+          <w:u w:val="single"/>
+        </w:rPr>
+      </w:pPr>
+      <w:r>
+        <w:rPr>
+          <w:sz w:val="28"/>
+          <w:szCs w:val="28"/>
+          <w:u w:val="single"/>
+        </w:rPr>
+        <w:t>EL SISTEMA</w:t>
+      </w:r>
+    </w:p>
+    <w:p>
+      <w:pPr>
+        <w:spacing w:after="0"/>
+        <w:rPr>
+          <w:b/>
+          <w:lang w:val="es-US"/>
+        </w:rPr>
+      </w:pPr>
+      <w:r>
+        <w:rPr>
+          <w:b/>
+          <w:lang w:val="es-US"/>
+        </w:rPr>
+        <w:t>Clases</w:t>
+      </w:r>
+      <w:r>
+        <w:rPr>
+          <w:b/>
+          <w:lang w:val="es-US"/>
+        </w:rPr>
+        <w:t>:</w:t>
+      </w:r>
+    </w:p>
+    <w:p>
+      <w:pPr>
+        <w:pStyle w:val="Prrafodelista"/>
+        <w:numPr>
+          <w:ilvl w:val="0"/>
+          <w:numId w:val="1"/>
+        </w:numPr>
+        <w:rPr>
+          <w:lang w:val="es-US"/>
+        </w:rPr>
+      </w:pPr>
+      <w:proofErr w:type="spellStart"/>
+      <w:r>
+        <w:rPr>
+          <w:lang w:val="es-US"/>
+        </w:rPr>
+        <w:t>ComfyChair</w:t>
+      </w:r>
+      <w:proofErr w:type="spellEnd"/>
+      <w:r>
+        <w:rPr>
+          <w:lang w:val="es-US"/>
+        </w:rPr>
+        <w:t>: Representa la empresa. En ella concentré la creación de usuarios y conferencias.</w:t>
+      </w:r>
+    </w:p>
+    <w:p>
+      <w:pPr>
+        <w:pStyle w:val="Prrafodelista"/>
+        <w:numPr>
+          <w:ilvl w:val="0"/>
+          <w:numId w:val="1"/>
+        </w:numPr>
+        <w:rPr>
+          <w:lang w:val="es-US"/>
+        </w:rPr>
+      </w:pPr>
+      <w:r>
+        <w:rPr>
+          <w:lang w:val="es-US"/>
+        </w:rPr>
+        <w:t>Conferencias: Representa las conferencias. Es la encargada de gestionar las sesiones.</w:t>
+      </w:r>
+    </w:p>
+    <w:p>
+      <w:pPr>
+        <w:pStyle w:val="Prrafodelista"/>
+        <w:numPr>
+          <w:ilvl w:val="0"/>
+          <w:numId w:val="1"/>
+        </w:numPr>
+        <w:rPr>
+          <w:lang w:val="es-US"/>
+        </w:rPr>
+      </w:pPr>
+      <w:r>
+        <w:rPr>
+          <w:lang w:val="es-US"/>
+        </w:rPr>
+        <w:t>Sesiones: Representa la sesión. Es la encargada de gestionar los artículos, su validación</w:t>
+      </w:r>
+      <w:r>
+        <w:rPr>
+          <w:lang w:val="es-US"/>
+        </w:rPr>
+        <w:t>, obtención, visualización, su asignación, su evaluación y las estrategias de selección.</w:t>
+      </w:r>
+    </w:p>
+    <w:p>
+      <w:pPr>
+        <w:pStyle w:val="Prrafodelista"/>
+        <w:numPr>
+          <w:ilvl w:val="0"/>
+          <w:numId w:val="1"/>
+        </w:numPr>
+        <w:rPr>
+          <w:lang w:val="es-US"/>
+        </w:rPr>
+      </w:pPr>
+      <w:r>
+        <w:rPr>
+          <w:lang w:val="es-US"/>
+        </w:rPr>
+        <w:t>Usuarios: Representa a los usuarios y es una clase abstracta.</w:t>
+      </w:r>
+    </w:p>
+    <w:p>
+      <w:pPr>
+        <w:pStyle w:val="Prrafodelista"/>
+        <w:numPr>
+          <w:ilvl w:val="0"/>
+          <w:numId w:val="1"/>
+        </w:numPr>
+        <w:rPr>
+          <w:lang w:val="es-US"/>
+        </w:rPr>
+      </w:pPr>
+      <w:proofErr w:type="spellStart"/>
+      <w:r>
+        <w:rPr>
+          <w:lang w:val="es-US"/>
+        </w:rPr>
+        <w:t>Chairs</w:t>
+      </w:r>
+      <w:proofErr w:type="spellEnd"/>
+      <w:r>
+        <w:rPr>
+          <w:lang w:val="es-US"/>
+        </w:rPr>
+        <w:t xml:space="preserve">: Representa a los usuarios que son organizadores de una sesión. Es la clase encargada de cambiar el estado de la sesión, de verificar los </w:t>
+      </w:r>
+      <w:proofErr w:type="spellStart"/>
+      <w:r>
+        <w:rPr>
+          <w:lang w:val="es-US"/>
+        </w:rPr>
+        <w:t>bidds</w:t>
+      </w:r>
+      <w:proofErr w:type="spellEnd"/>
+      <w:r>
+        <w:rPr>
+          <w:lang w:val="es-US"/>
+        </w:rPr>
+        <w:t xml:space="preserve"> y de asignar revisores a los artículos.</w:t>
+      </w:r>
+    </w:p>
+    <w:p>
+      <w:pPr>
+        <w:pStyle w:val="Prrafodelista"/>
+        <w:numPr>
+          <w:ilvl w:val="0"/>
+          <w:numId w:val="1"/>
+        </w:numPr>
+        <w:rPr>
+          <w:lang w:val="es-US"/>
+        </w:rPr>
+      </w:pPr>
+      <w:r>
+        <w:rPr>
+          <w:lang w:val="es-US"/>
+        </w:rPr>
+        <w:t xml:space="preserve">Revisores: </w:t>
+      </w:r>
+      <w:r>
+        <w:rPr>
+          <w:lang w:val="es-US"/>
+        </w:rPr>
+        <w:t xml:space="preserve">Representa a los usuarios que son </w:t>
+      </w:r>
+      <w:r>
+        <w:rPr>
+          <w:lang w:val="es-US"/>
+        </w:rPr>
+        <w:t>revisores</w:t>
+      </w:r>
+      <w:r>
+        <w:rPr>
+          <w:lang w:val="es-US"/>
+        </w:rPr>
+        <w:t xml:space="preserve"> de una sesión.</w:t>
+      </w:r>
+      <w:r>
+        <w:rPr>
+          <w:lang w:val="es-US"/>
+        </w:rPr>
+        <w:t xml:space="preserve"> Es la clase encargada de gestionar los intereses y la evaluación de los revisores.</w:t>
+      </w:r>
+    </w:p>
+    <w:p>
+      <w:pPr>
+        <w:pStyle w:val="Prrafodelista"/>
+        <w:numPr>
+          <w:ilvl w:val="0"/>
+          <w:numId w:val="1"/>
+        </w:numPr>
+        <w:rPr>
+          <w:lang w:val="es-US"/>
+        </w:rPr>
+      </w:pPr>
+      <w:r>
+        <w:rPr>
+          <w:lang w:val="es-US"/>
+        </w:rPr>
+        <w:t xml:space="preserve">Autores: </w:t>
+      </w:r>
+      <w:r>
+        <w:rPr>
+          <w:lang w:val="es-US"/>
+        </w:rPr>
+        <w:t xml:space="preserve">Representa a los usuarios que son </w:t>
+      </w:r>
+      <w:r>
+        <w:rPr>
+          <w:lang w:val="es-US"/>
+        </w:rPr>
+        <w:t>autores</w:t>
+      </w:r>
+      <w:r>
+        <w:rPr>
+          <w:lang w:val="es-US"/>
+        </w:rPr>
+        <w:t xml:space="preserve"> de una sesión.</w:t>
+      </w:r>
+      <w:r>
+        <w:rPr>
+          <w:lang w:val="es-US"/>
+        </w:rPr>
+        <w:t xml:space="preserve"> Es la clase encargada de gestionar los artículos y manejar las notificaciones cuando los artículos no pasan las validaciones.</w:t>
+      </w:r>
+    </w:p>
+    <w:p>
+      <w:pPr>
+        <w:pStyle w:val="Prrafodelista"/>
+        <w:numPr>
+          <w:ilvl w:val="0"/>
+          <w:numId w:val="1"/>
+        </w:numPr>
+        <w:rPr>
+          <w:lang w:val="es-US"/>
+        </w:rPr>
+      </w:pPr>
+      <w:proofErr w:type="spellStart"/>
+      <w:r>
+        <w:rPr>
+          <w:lang w:val="es-US"/>
+        </w:rPr>
+        <w:t>Articulos</w:t>
+      </w:r>
+      <w:proofErr w:type="spellEnd"/>
+      <w:r>
+        <w:rPr>
+          <w:lang w:val="es-US"/>
+        </w:rPr>
+        <w:t xml:space="preserve">: Representa los artículos. </w:t>
+      </w:r>
+      <w:r>
+        <w:rPr>
+          <w:lang w:val="es-US"/>
+        </w:rPr>
+        <w:t>Mantiene los intereses de los revisores.</w:t>
+      </w:r>
+    </w:p>
+    <w:p>
+      <w:pPr>
+        <w:pStyle w:val="Prrafodelista"/>
+        <w:numPr>
+          <w:ilvl w:val="0"/>
+          <w:numId w:val="1"/>
+        </w:numPr>
+        <w:rPr>
+          <w:lang w:val="es-US"/>
+        </w:rPr>
+      </w:pPr>
+      <w:r>
+        <w:rPr>
+          <w:lang w:val="es-US"/>
+        </w:rPr>
+        <w:t>Estrategias: Representa las estrategias que se pueden utilizar para el proceso de selección. Es una clase abstracta.</w:t>
+      </w:r>
+    </w:p>
+    <w:p>
+      <w:pPr>
+        <w:pStyle w:val="Prrafodelista"/>
+        <w:numPr>
+          <w:ilvl w:val="0"/>
+          <w:numId w:val="1"/>
+        </w:numPr>
+        <w:rPr>
+          <w:lang w:val="es-US"/>
+        </w:rPr>
+      </w:pPr>
+      <w:r>
+        <w:rPr>
+          <w:lang w:val="es-US"/>
+        </w:rPr>
+        <w:lastRenderedPageBreak/>
+        <w:t>Estrategia Porcentaje de Aceptados: Representa la estrategia de porcentaje de aceptados y es una subclase de Estrategias.</w:t>
+      </w:r>
+    </w:p>
+    <w:p>
+      <w:pPr>
+        <w:pStyle w:val="Prrafodelista"/>
+        <w:numPr>
+          <w:ilvl w:val="0"/>
+          <w:numId w:val="1"/>
+        </w:numPr>
+        <w:rPr>
+          <w:lang w:val="es-US"/>
+        </w:rPr>
+      </w:pPr>
+      <w:r>
+        <w:rPr>
+          <w:lang w:val="es-US"/>
+        </w:rPr>
+        <w:t>Estrategia Puntaj</w:t>
+      </w:r>
+      <w:r>
+        <w:rPr>
+          <w:lang w:val="es-US"/>
+        </w:rPr>
+        <w:t xml:space="preserve">e Mínimo: </w:t>
+      </w:r>
+      <w:r>
+        <w:rPr>
+          <w:lang w:val="es-US"/>
+        </w:rPr>
+        <w:t xml:space="preserve">Representa la estrategia de </w:t>
+      </w:r>
+      <w:r>
+        <w:rPr>
+          <w:lang w:val="es-US"/>
+        </w:rPr>
+        <w:t>puntaje mínimo</w:t>
+      </w:r>
+      <w:r>
+        <w:rPr>
+          <w:lang w:val="es-US"/>
+        </w:rPr>
+        <w:t xml:space="preserve"> y es una subclase de Estrategias.</w:t>
+      </w:r>
+    </w:p>
+    <w:p>
+      <w:pPr>
+        <w:spacing w:after="0"/>
+        <w:rPr>
+          <w:b/>
+          <w:lang w:val="es-US"/>
+        </w:rPr>
+      </w:pPr>
+      <w:r>
+        <w:rPr>
+          <w:b/>
+          <w:lang w:val="es-US"/>
+        </w:rPr>
+        <w:t>Relaciones:</w:t>
+      </w:r>
+    </w:p>
+    <w:p>
+      <w:pPr>
+        <w:rPr>
+          <w:lang w:val="es-US"/>
+        </w:rPr>
+      </w:pPr>
+      <w:r>
+        <w:rPr>
+          <w:u w:val="single"/>
+          <w:lang w:val="es-US"/>
+        </w:rPr>
+        <w:t>Asociación</w:t>
+      </w:r>
+      <w:r>
+        <w:rPr>
+          <w:lang w:val="es-US"/>
+        </w:rPr>
+        <w:t xml:space="preserve">: La mayoría de las relaciones son de asociación. Por </w:t>
+      </w:r>
+      <w:proofErr w:type="spellStart"/>
+      <w:r>
+        <w:rPr>
+          <w:lang w:val="es-US"/>
+        </w:rPr>
+        <w:t>ej</w:t>
+      </w:r>
+      <w:proofErr w:type="spellEnd"/>
+      <w:r>
+        <w:rPr>
+          <w:lang w:val="es-US"/>
+        </w:rPr>
+        <w:t>: Una Empresa tiene Conferencias y tiene Usuarios. Una Conferencia tiene Sesiones, etc.</w:t>
+      </w:r>
+    </w:p>
+    <w:p>
+      <w:pPr>
+        <w:rPr>
+          <w:lang w:val="es-US"/>
+        </w:rPr>
+      </w:pPr>
+      <w:r>
+        <w:rPr>
+          <w:u w:val="single"/>
+          <w:lang w:val="es-US"/>
+        </w:rPr>
+        <w:t>H</w:t>
+      </w:r>
+      <w:r>
+        <w:rPr>
+          <w:u w:val="single"/>
+          <w:lang w:val="es-US"/>
+        </w:rPr>
+        <w:t>erencia</w:t>
+      </w:r>
+      <w:r>
+        <w:rPr>
+          <w:lang w:val="es-US"/>
+        </w:rPr>
+        <w:t xml:space="preserve">: Usuarios es la clase abstracta y </w:t>
+      </w:r>
+      <w:proofErr w:type="spellStart"/>
+      <w:r>
+        <w:rPr>
+          <w:lang w:val="es-US"/>
+        </w:rPr>
+        <w:t>Chairs</w:t>
+      </w:r>
+      <w:proofErr w:type="spellEnd"/>
+      <w:r>
+        <w:rPr>
+          <w:lang w:val="es-US"/>
+        </w:rPr>
+        <w:t>, Revisores y Autores heredan los atributos y métodos de Usuarios. Cada subclase define sus propios comportamientos y atributos.</w:t>
+      </w:r>
+    </w:p>
+    <w:p>
+      <w:pPr>
+        <w:rPr>
+          <w:lang w:val="es-US"/>
+        </w:rPr>
+      </w:pPr>
+      <w:r>
+        <w:rPr>
+          <w:u w:val="single"/>
+          <w:lang w:val="es-US"/>
+        </w:rPr>
+        <w:t xml:space="preserve">Patrón </w:t>
+      </w:r>
+      <w:proofErr w:type="spellStart"/>
+      <w:r>
+        <w:rPr>
+          <w:u w:val="single"/>
+          <w:lang w:val="es-US"/>
+        </w:rPr>
+        <w:t>Strategy</w:t>
+      </w:r>
+      <w:proofErr w:type="spellEnd"/>
+      <w:r>
+        <w:rPr>
+          <w:lang w:val="es-US"/>
+        </w:rPr>
+        <w:t xml:space="preserve">: Estrategias es la clase abstracta y sus subclases </w:t>
+      </w:r>
+      <w:r>
+        <w:rPr>
+          <w:lang w:val="es-US"/>
+        </w:rPr>
+        <w:t>Porcentaje de Aceptados</w:t>
+      </w:r>
+      <w:r>
+        <w:rPr>
+          <w:lang w:val="es-US"/>
+        </w:rPr>
+        <w:t xml:space="preserve"> y </w:t>
+      </w:r>
+      <w:r>
+        <w:rPr>
+          <w:lang w:val="es-US"/>
+        </w:rPr>
+        <w:t>Puntaj</w:t>
+      </w:r>
+      <w:r>
+        <w:rPr>
+          <w:lang w:val="es-US"/>
+        </w:rPr>
+        <w:t>e Mínimo</w:t>
+      </w:r>
+      <w:r>
+        <w:rPr>
+          <w:lang w:val="es-US"/>
+        </w:rPr>
+        <w:t xml:space="preserve"> son los que tienen el comportamiento que se pueden instanciar. Cada subclase define un tipo de selección distinta de artículos.</w:t>
+      </w:r>
+    </w:p>
+    <w:p>
+      <w:pPr>
+        <w:rPr>
+          <w:b/>
+          <w:lang w:val="es-US"/>
+        </w:rPr>
+      </w:pPr>
+      <w:r>
+        <w:rPr>
+          <w:b/>
+          <w:lang w:val="es-US"/>
+        </w:rPr>
+        <w:t>Diagrama UML</w:t>
+      </w:r>
+      <w:r>
+        <w:rPr>
+          <w:b/>
+          <w:lang w:val="es-US"/>
+        </w:rPr>
+        <w:t>:</w:t>
+      </w:r>
+      <w:bookmarkStart w:id="0" w:name="_GoBack"/>
+      <w:bookmarkEnd w:id="0"/>
+    </w:p>
+    <w:p>
+      <w:r>
+        <w:lastRenderedPageBreak/>
+        <w:t xml:space="preserve">1era Aproximación a lo </w:t>
+      </w:r>
+      <w:r>
+        <w:t xml:space="preserve">q sería el diagrama UML de </w:t>
+      </w:r>
+      <w:proofErr w:type="spellStart"/>
+      <w:r>
+        <w:t>Comfy</w:t>
+      </w:r>
+      <w:r>
+        <w:t>Chair</w:t>
+      </w:r>
+      <w:proofErr w:type="spellEnd"/>
       <w:r>
         <w:rPr>
           <w:noProof/>
           <w:lang w:eastAsia="es-AR"/>
         </w:rPr>
-        <w:lastRenderedPageBreak/>
         <w:drawing>
-          <wp:inline distT="0" distB="0" distL="0" distR="0" wp14:anchorId="7A343065" wp14:editId="3F319884">
-            <wp:extent cx="5400040" cy="3046095"/>
-            <wp:effectExtent l="0" t="0" r="0" b="1905"/>
-            <wp:docPr id="3" name="Imagen 3"/>
+          <wp:inline distT="0" distB="0" distL="0" distR="0" wp14:anchorId="0B00EA91" wp14:editId="3D33759F">
+            <wp:extent cx="5125165" cy="6039693"/>
+            <wp:effectExtent l="0" t="0" r="0" b="0"/>
+            <wp:docPr id="1" name="Imagen 1"/>
             <wp:cNvGraphicFramePr>
               <a:graphicFrameLocks xmlns:a="http://schemas.openxmlformats.org/drawingml/2006/main" noChangeAspect="1"/>
             </wp:cNvGraphicFramePr>
@@ -2114,6 +2593,55 @@
                   <pic:spPr>
                     <a:xfrm>
                       <a:off x="0" y="0"/>
+                      <a:ext cx="5125165" cy="6039693"/>
+                    </a:xfrm>
+                    <a:prstGeom prst="rect">
+                      <a:avLst/>
+                    </a:prstGeom>
+                  </pic:spPr>
+                </pic:pic>
+              </a:graphicData>
+            </a:graphic>
+          </wp:inline>
+        </w:drawing>
+      </w:r>
+    </w:p>
+    <w:p>
+      <w:r>
+        <w:t>2da Aproximación</w:t>
+      </w:r>
+    </w:p>
+    <w:p>
+      <w:r>
+        <w:rPr>
+          <w:noProof/>
+          <w:lang w:eastAsia="es-AR"/>
+        </w:rPr>
+        <w:lastRenderedPageBreak/>
+        <w:drawing>
+          <wp:inline distT="0" distB="0" distL="0" distR="0" wp14:anchorId="7A343065" wp14:editId="3F319884">
+            <wp:extent cx="5400040" cy="3046095"/>
+            <wp:effectExtent l="0" t="0" r="0" b="1905"/>
+            <wp:docPr id="3" name="Imagen 3"/>
+            <wp:cNvGraphicFramePr>
+              <a:graphicFrameLocks xmlns:a="http://schemas.openxmlformats.org/drawingml/2006/main" noChangeAspect="1"/>
+            </wp:cNvGraphicFramePr>
+            <a:graphic xmlns:a="http://schemas.openxmlformats.org/drawingml/2006/main">
+              <a:graphicData uri="http://schemas.openxmlformats.org/drawingml/2006/picture">
+                <pic:pic xmlns:pic="http://schemas.openxmlformats.org/drawingml/2006/picture">
+                  <pic:nvPicPr>
+                    <pic:cNvPr id="1" name=""/>
+                    <pic:cNvPicPr/>
+                  </pic:nvPicPr>
+                  <pic:blipFill>
+                    <a:blip r:embed="rId10"/>
+                    <a:stretch>
+                      <a:fillRect/>
+                    </a:stretch>
+                  </pic:blipFill>
+                  <pic:spPr>
+                    <a:xfrm>
+                      <a:off x="0" y="0"/>
                       <a:ext cx="5400040" cy="3046095"/>
                     </a:xfrm>
                     <a:prstGeom prst="rect">
@@ -2154,7 +2682,7 @@
                     <pic:cNvPicPr/>
                   </pic:nvPicPr>
                   <pic:blipFill>
-                    <a:blip r:embed="rId10" cstate="print">
+                    <a:blip r:embed="rId11" cstate="print">
                       <a:extLst>
                         <a:ext uri="{28A0092B-C50C-407E-A947-70E740481C1C}">
                           <a14:useLocalDpi xmlns:a14="http://schemas.microsoft.com/office/drawing/2010/main" val="0"/>
@@ -2185,8 +2713,6 @@
       <w:r>
         <w:t>4ta Aproximación</w:t>
       </w:r>
-      <w:bookmarkStart w:id="0" w:name="_GoBack"/>
-      <w:bookmarkEnd w:id="0"/>
     </w:p>
     <w:p/>
     <w:p>
@@ -2211,7 +2737,7 @@
                     <pic:cNvPicPr/>
                   </pic:nvPicPr>
                   <pic:blipFill>
-                    <a:blip r:embed="rId11"/>
+                    <a:blip r:embed="rId12"/>
                     <a:stretch>
                       <a:fillRect/>
                     </a:stretch>
@@ -2240,6 +2766,127 @@
     </w:sectPr>
   </w:body>
 </w:document>
+</file>
+
+<file path=word/numbering.xml><?xml version="1.0" encoding="utf-8"?>
+<w:numbering xmlns:wpc="http://schemas.microsoft.com/office/word/2010/wordprocessingCanvas" xmlns:cx="http://schemas.microsoft.com/office/drawing/2014/chartex" xmlns:mc="http://schemas.openxmlformats.org/markup-compatibility/2006" xmlns:o="urn:schemas-microsoft-com:office:office" xmlns:r="http://schemas.openxmlformats.org/officeDocument/2006/relationships" xmlns:m="http://schemas.openxmlformats.org/officeDocument/2006/math" xmlns:v="urn:schemas-microsoft-com:vml" xmlns:wp14="http://schemas.microsoft.com/office/word/2010/wordprocessingDrawing" xmlns:wp="http://schemas.openxmlformats.org/drawingml/2006/wordprocessingDrawing" xmlns:w10="urn:schemas-microsoft-com:office:word" xmlns:w="http://schemas.openxmlformats.org/wordprocessingml/2006/main" xmlns:w14="http://schemas.microsoft.com/office/word/2010/wordml" xmlns:w15="http://schemas.microsoft.com/office/word/2012/wordml" xmlns:w16se="http://schemas.microsoft.com/office/word/2015/wordml/symex" xmlns:wpg="http://schemas.microsoft.com/office/word/2010/wordprocessingGroup" xmlns:wpi="http://schemas.microsoft.com/office/word/2010/wordprocessingInk" xmlns:wne="http://schemas.microsoft.com/office/word/2006/wordml" xmlns:wps="http://schemas.microsoft.com/office/word/2010/wordprocessingShape" mc:Ignorable="w14 w15 w16se wp14">
+  <w:abstractNum w:abstractNumId="0" w15:restartNumberingAfterBreak="0">
+    <w:nsid w:val="3FF566B2"/>
+    <w:multiLevelType w:val="hybridMultilevel"/>
+    <w:tmpl w:val="C0D6806E"/>
+    <w:lvl w:ilvl="0" w:tplc="2C0A0001">
+      <w:start w:val="1"/>
+      <w:numFmt w:val="bullet"/>
+      <w:lvlText w:val=""/>
+      <w:lvlJc w:val="left"/>
+      <w:pPr>
+        <w:ind w:left="720" w:hanging="360"/>
+      </w:pPr>
+      <w:rPr>
+        <w:rFonts w:ascii="Symbol" w:hAnsi="Symbol" w:hint="default"/>
+      </w:rPr>
+    </w:lvl>
+    <w:lvl w:ilvl="1" w:tplc="2C0A0003" w:tentative="1">
+      <w:start w:val="1"/>
+      <w:numFmt w:val="bullet"/>
+      <w:lvlText w:val="o"/>
+      <w:lvlJc w:val="left"/>
+      <w:pPr>
+        <w:ind w:left="1440" w:hanging="360"/>
+      </w:pPr>
+      <w:rPr>
+        <w:rFonts w:ascii="Courier New" w:hAnsi="Courier New" w:cs="Courier New" w:hint="default"/>
+      </w:rPr>
+    </w:lvl>
+    <w:lvl w:ilvl="2" w:tplc="2C0A0005" w:tentative="1">
+      <w:start w:val="1"/>
+      <w:numFmt w:val="bullet"/>
+      <w:lvlText w:val=""/>
+      <w:lvlJc w:val="left"/>
+      <w:pPr>
+        <w:ind w:left="2160" w:hanging="360"/>
+      </w:pPr>
+      <w:rPr>
+        <w:rFonts w:ascii="Wingdings" w:hAnsi="Wingdings" w:hint="default"/>
+      </w:rPr>
+    </w:lvl>
+    <w:lvl w:ilvl="3" w:tplc="2C0A0001" w:tentative="1">
+      <w:start w:val="1"/>
+      <w:numFmt w:val="bullet"/>
+      <w:lvlText w:val=""/>
+      <w:lvlJc w:val="left"/>
+      <w:pPr>
+        <w:ind w:left="2880" w:hanging="360"/>
+      </w:pPr>
+      <w:rPr>
+        <w:rFonts w:ascii="Symbol" w:hAnsi="Symbol" w:hint="default"/>
+      </w:rPr>
+    </w:lvl>
+    <w:lvl w:ilvl="4" w:tplc="2C0A0003" w:tentative="1">
+      <w:start w:val="1"/>
+      <w:numFmt w:val="bullet"/>
+      <w:lvlText w:val="o"/>
+      <w:lvlJc w:val="left"/>
+      <w:pPr>
+        <w:ind w:left="3600" w:hanging="360"/>
+      </w:pPr>
+      <w:rPr>
+        <w:rFonts w:ascii="Courier New" w:hAnsi="Courier New" w:cs="Courier New" w:hint="default"/>
+      </w:rPr>
+    </w:lvl>
+    <w:lvl w:ilvl="5" w:tplc="2C0A0005" w:tentative="1">
+      <w:start w:val="1"/>
+      <w:numFmt w:val="bullet"/>
+      <w:lvlText w:val=""/>
+      <w:lvlJc w:val="left"/>
+      <w:pPr>
+        <w:ind w:left="4320" w:hanging="360"/>
+      </w:pPr>
+      <w:rPr>
+        <w:rFonts w:ascii="Wingdings" w:hAnsi="Wingdings" w:hint="default"/>
+      </w:rPr>
+    </w:lvl>
+    <w:lvl w:ilvl="6" w:tplc="2C0A0001" w:tentative="1">
+      <w:start w:val="1"/>
+      <w:numFmt w:val="bullet"/>
+      <w:lvlText w:val=""/>
+      <w:lvlJc w:val="left"/>
+      <w:pPr>
+        <w:ind w:left="5040" w:hanging="360"/>
+      </w:pPr>
+      <w:rPr>
+        <w:rFonts w:ascii="Symbol" w:hAnsi="Symbol" w:hint="default"/>
+      </w:rPr>
+    </w:lvl>
+    <w:lvl w:ilvl="7" w:tplc="2C0A0003" w:tentative="1">
+      <w:start w:val="1"/>
+      <w:numFmt w:val="bullet"/>
+      <w:lvlText w:val="o"/>
+      <w:lvlJc w:val="left"/>
+      <w:pPr>
+        <w:ind w:left="5760" w:hanging="360"/>
+      </w:pPr>
+      <w:rPr>
+        <w:rFonts w:ascii="Courier New" w:hAnsi="Courier New" w:cs="Courier New" w:hint="default"/>
+      </w:rPr>
+    </w:lvl>
+    <w:lvl w:ilvl="8" w:tplc="2C0A0005" w:tentative="1">
+      <w:start w:val="1"/>
+      <w:numFmt w:val="bullet"/>
+      <w:lvlText w:val=""/>
+      <w:lvlJc w:val="left"/>
+      <w:pPr>
+        <w:ind w:left="6480" w:hanging="360"/>
+      </w:pPr>
+      <w:rPr>
+        <w:rFonts w:ascii="Wingdings" w:hAnsi="Wingdings" w:hint="default"/>
+      </w:rPr>
+    </w:lvl>
+  </w:abstractNum>
+  <w:num w:numId="1">
+    <w:abstractNumId w:val="0"/>
+  </w:num>
+</w:numbering>
 </file>
 
 <file path=word/styles.xml><?xml version="1.0" encoding="utf-8"?>
@@ -2663,6 +3310,17 @@
     <w:semiHidden/>
     <w:unhideWhenUsed/>
   </w:style>
+  <w:style w:type="paragraph" w:styleId="Prrafodelista">
+    <w:name w:val="List Paragraph"/>
+    <w:basedOn w:val="Normal"/>
+    <w:uiPriority w:val="34"/>
+    <w:qFormat/>
+    <w:rsid w:val="003A70F4"/>
+    <w:pPr>
+      <w:ind w:left="720"/>
+      <w:contextualSpacing/>
+    </w:pPr>
+  </w:style>
 </w:styles>
 </file>
 

</xml_diff>